<commit_message>
Actualización de código y generación de documentos
</commit_message>
<xml_diff>
--- a/templates/plantilla_inscripcion_persona.docx
+++ b/templates/plantilla_inscripcion_persona.docx
@@ -65,7 +65,7 @@
               <mc:AlternateContent>
                 <mc:Choice Requires="wps">
                   <w:drawing>
-                    <wp:anchor distT="0" distB="0" distL="114300" distR="114300" simplePos="0" relativeHeight="251656704" behindDoc="0" locked="0" layoutInCell="1" allowOverlap="1">
+                    <wp:anchor distT="0" distB="0" distL="114300" distR="114300" simplePos="0" relativeHeight="251659264" behindDoc="0" locked="0" layoutInCell="1" allowOverlap="1">
                       <wp:simplePos x="0" y="0"/>
                       <wp:positionH relativeFrom="column">
                         <wp:posOffset>22225</wp:posOffset>
@@ -74,9 +74,9 @@
                         <wp:posOffset>33020</wp:posOffset>
                       </wp:positionV>
                       <wp:extent cx="4619625" cy="917575"/>
-                      <wp:effectExtent l="0" t="0" r="0" b="0"/>
+                      <wp:effectExtent l="0" t="2540" r="2540" b="3810"/>
                       <wp:wrapNone/>
-                      <wp:docPr id="1" name="Text Box 1382"/>
+                      <wp:docPr id="3" name="Cuadro de texto 3"/>
                       <wp:cNvGraphicFramePr>
                         <a:graphicFrameLocks xmlns:a="http://schemas.openxmlformats.org/drawingml/2006/main"/>
                       </wp:cNvGraphicFramePr>
@@ -154,7 +154,25 @@
                                         </w14:srgbClr>
                                       </w14:shadow>
                                     </w:rPr>
-                                    <w:t>SUBSECRETARÍA DE EDUCACIÓN MEDIA SUPERIOR</w:t>
+                                    <w:t>SUB</w:t>
+                                  </w:r>
+                                  <w:bookmarkStart w:id="0" w:name="_GoBack"/>
+                                  <w:bookmarkEnd w:id="0"/>
+                                  <w:r>
+                                    <w:rPr>
+                                      <w:rFonts w:ascii="Verdana" w:hAnsi="Verdana"/>
+                                      <w:b/>
+                                      <w:bCs/>
+                                      <w:smallCaps/>
+                                      <w:sz w:val="18"/>
+                                      <w:szCs w:val="24"/>
+                                      <w14:shadow w14:blurRad="50800" w14:dist="38100" w14:dir="2700000" w14:sx="100000" w14:sy="100000" w14:kx="0" w14:ky="0" w14:algn="tl">
+                                        <w14:srgbClr w14:val="000000">
+                                          <w14:alpha w14:val="60000"/>
+                                        </w14:srgbClr>
+                                      </w14:shadow>
+                                    </w:rPr>
+                                    <w:t>SECRETARÍA DE EDUCACIÓN MEDIA SUPERIOR</w:t>
                                   </w:r>
                                 </w:p>
                                 <w:p>
@@ -308,6 +326,7 @@
                                 <w:p>
                                   <w:pPr>
                                     <w:rPr>
+                                      <w:b/>
                                       <w:sz w:val="18"/>
                                     </w:rPr>
                                   </w:pPr>
@@ -335,7 +354,7 @@
                       <v:stroke joinstyle="miter"/>
                       <v:path gradientshapeok="t" o:connecttype="rect"/>
                     </v:shapetype>
-                    <v:shape id="Text Box 1382" o:spid="_x0000_s1026" type="#_x0000_t202" style="position:absolute;left:0;text-align:left;margin-left:1.75pt;margin-top:2.6pt;width:363.75pt;height:72.25pt;z-index:251656704;visibility:visible;mso-wrap-style:square;mso-width-percent:0;mso-height-percent:200;mso-wrap-distance-left:9pt;mso-wrap-distance-top:0;mso-wrap-distance-right:9pt;mso-wrap-distance-bottom:0;mso-position-horizontal:absolute;mso-position-horizontal-relative:text;mso-position-vertical:absolute;mso-position-vertical-relative:text;mso-width-percent:0;mso-height-percent:200;mso-width-relative:margin;mso-height-relative:margin;v-text-anchor:top" o:gfxdata="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" filled="f" stroked="f">
+                    <v:shape id="Cuadro de texto 3" o:spid="_x0000_s1026" type="#_x0000_t202" style="position:absolute;left:0;text-align:left;margin-left:1.75pt;margin-top:2.6pt;width:363.75pt;height:72.25pt;z-index:251659264;visibility:visible;mso-wrap-style:square;mso-width-percent:0;mso-height-percent:200;mso-wrap-distance-left:9pt;mso-wrap-distance-top:0;mso-wrap-distance-right:9pt;mso-wrap-distance-bottom:0;mso-position-horizontal:absolute;mso-position-horizontal-relative:text;mso-position-vertical:absolute;mso-position-vertical-relative:text;mso-width-percent:0;mso-height-percent:200;mso-width-relative:margin;mso-height-relative:margin;v-text-anchor:top" o:gfxdata="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" filled="f" stroked="f">
                       <v:textbox style="mso-fit-shape-to-text:t">
                         <w:txbxContent>
                           <w:p>
@@ -372,7 +391,25 @@
                                   </w14:srgbClr>
                                 </w14:shadow>
                               </w:rPr>
-                              <w:t>SUBSECRETARÍA DE EDUCACIÓN MEDIA SUPERIOR</w:t>
+                              <w:t>SUB</w:t>
+                            </w:r>
+                            <w:bookmarkStart w:id="1" w:name="_GoBack"/>
+                            <w:bookmarkEnd w:id="1"/>
+                            <w:r>
+                              <w:rPr>
+                                <w:rFonts w:ascii="Verdana" w:hAnsi="Verdana"/>
+                                <w:b/>
+                                <w:bCs/>
+                                <w:smallCaps/>
+                                <w:sz w:val="18"/>
+                                <w:szCs w:val="24"/>
+                                <w14:shadow w14:blurRad="50800" w14:dist="38100" w14:dir="2700000" w14:sx="100000" w14:sy="100000" w14:kx="0" w14:ky="0" w14:algn="tl">
+                                  <w14:srgbClr w14:val="000000">
+                                    <w14:alpha w14:val="60000"/>
+                                  </w14:srgbClr>
+                                </w14:shadow>
+                              </w:rPr>
+                              <w:t>SECRETARÍA DE EDUCACIÓN MEDIA SUPERIOR</w:t>
                             </w:r>
                           </w:p>
                           <w:p>
@@ -526,6 +563,7 @@
                           <w:p>
                             <w:pPr>
                               <w:rPr>
+                                <w:b/>
                                 <w:sz w:val="18"/>
                               </w:rPr>
                             </w:pPr>
@@ -726,7 +764,7 @@
           <w:lang w:val="es-MX" w:eastAsia="es-MX"/>
         </w:rPr>
         <w:drawing>
-          <wp:anchor distT="0" distB="0" distL="114300" distR="114300" simplePos="0" relativeHeight="251658752" behindDoc="0" locked="0" layoutInCell="1" allowOverlap="1">
+          <wp:anchor distT="0" distB="0" distL="114300" distR="114300" simplePos="0" relativeHeight="251661312" behindDoc="0" locked="0" layoutInCell="1" allowOverlap="1">
             <wp:simplePos x="0" y="0"/>
             <wp:positionH relativeFrom="column">
               <wp:posOffset>5393055</wp:posOffset>
@@ -737,7 +775,7 @@
             <wp:extent cx="1391285" cy="483235"/>
             <wp:effectExtent l="0" t="0" r="0" b="0"/>
             <wp:wrapNone/>
-            <wp:docPr id="1444" name="Imagen 2" descr="Logo ICAT nuevo.jpg"/>
+            <wp:docPr id="2" name="Imagen 2" descr="Logo ICAT nuevo.jpg"/>
             <wp:cNvGraphicFramePr>
               <a:graphicFrameLocks xmlns:a="http://schemas.openxmlformats.org/drawingml/2006/main" noChangeAspect="1"/>
             </wp:cNvGraphicFramePr>
@@ -751,7 +789,7 @@
                     </pic:cNvPicPr>
                   </pic:nvPicPr>
                   <pic:blipFill>
-                    <a:blip r:embed="rId8" cstate="print">
+                    <a:blip r:embed="rId4" cstate="print">
                       <a:clrChange>
                         <a:clrFrom>
                           <a:srgbClr val="FFFFFF"/>
@@ -805,7 +843,7 @@
           <w:lang w:val="es-MX" w:eastAsia="es-MX"/>
         </w:rPr>
         <w:drawing>
-          <wp:anchor distT="0" distB="0" distL="114300" distR="114300" simplePos="0" relativeHeight="251657728" behindDoc="0" locked="0" layoutInCell="1" allowOverlap="1">
+          <wp:anchor distT="0" distB="0" distL="114300" distR="114300" simplePos="0" relativeHeight="251660288" behindDoc="0" locked="0" layoutInCell="1" allowOverlap="1">
             <wp:simplePos x="0" y="0"/>
             <wp:positionH relativeFrom="column">
               <wp:posOffset>-26670</wp:posOffset>
@@ -816,7 +854,7 @@
             <wp:extent cx="1251585" cy="561975"/>
             <wp:effectExtent l="0" t="0" r="5715" b="9525"/>
             <wp:wrapNone/>
-            <wp:docPr id="1443" name="Imagen 3" descr="Descripción: C:\Users\arturo.lozano.AC\Desktop\LOGO SEP.png"/>
+            <wp:docPr id="1" name="Imagen 1" descr="Descripción: C:\Users\arturo.lozano.AC\Desktop\LOGO SEP.png"/>
             <wp:cNvGraphicFramePr>
               <a:graphicFrameLocks xmlns:a="http://schemas.openxmlformats.org/drawingml/2006/main" noChangeAspect="1"/>
             </wp:cNvGraphicFramePr>
@@ -830,7 +868,7 @@
                     </pic:cNvPicPr>
                   </pic:nvPicPr>
                   <pic:blipFill>
-                    <a:blip r:embed="rId9">
+                    <a:blip r:embed="rId5">
                       <a:extLst>
                         <a:ext uri="{28A0092B-C50C-407E-A947-70E740481C1C}">
                           <a14:useLocalDpi xmlns:a14="http://schemas.microsoft.com/office/drawing/2010/main" val="0"/>
@@ -1001,17 +1039,7 @@
                 <w:sz w:val="16"/>
                 <w:szCs w:val="16"/>
               </w:rPr>
-              <w:t xml:space="preserve">NÚMERO DE </w:t>
-            </w:r>
-            <w:r>
-              <w:rPr>
-                <w:rFonts w:ascii="Verdana" w:hAnsi="Verdana"/>
-                <w:b/>
-                <w:bCs/>
-                <w:sz w:val="16"/>
-                <w:szCs w:val="16"/>
-              </w:rPr>
-              <w:t>FACTURA</w:t>
+              <w:t>NÚMERO DE FACTURA</w:t>
             </w:r>
           </w:p>
         </w:tc>
@@ -1468,15 +1496,15 @@
         <w:tblLook w:val="0000" w:firstRow="0" w:lastRow="0" w:firstColumn="0" w:lastColumn="0" w:noHBand="0" w:noVBand="0"/>
       </w:tblPr>
       <w:tblGrid>
-        <w:gridCol w:w="722"/>
-        <w:gridCol w:w="121"/>
-        <w:gridCol w:w="94"/>
-        <w:gridCol w:w="100"/>
-        <w:gridCol w:w="42"/>
-        <w:gridCol w:w="288"/>
+        <w:gridCol w:w="720"/>
+        <w:gridCol w:w="123"/>
+        <w:gridCol w:w="91"/>
+        <w:gridCol w:w="99"/>
+        <w:gridCol w:w="41"/>
+        <w:gridCol w:w="287"/>
         <w:gridCol w:w="59"/>
-        <w:gridCol w:w="49"/>
-        <w:gridCol w:w="67"/>
+        <w:gridCol w:w="55"/>
+        <w:gridCol w:w="61"/>
         <w:gridCol w:w="48"/>
         <w:gridCol w:w="195"/>
         <w:gridCol w:w="123"/>
@@ -1492,59 +1520,54 @@
         <w:gridCol w:w="204"/>
         <w:gridCol w:w="222"/>
         <w:gridCol w:w="18"/>
-        <w:gridCol w:w="527"/>
+        <w:gridCol w:w="526"/>
         <w:gridCol w:w="53"/>
         <w:gridCol w:w="411"/>
         <w:gridCol w:w="255"/>
-        <w:gridCol w:w="272"/>
-        <w:gridCol w:w="4"/>
+        <w:gridCol w:w="276"/>
         <w:gridCol w:w="193"/>
-        <w:gridCol w:w="359"/>
-        <w:gridCol w:w="14"/>
-        <w:gridCol w:w="2"/>
-        <w:gridCol w:w="268"/>
-        <w:gridCol w:w="101"/>
-        <w:gridCol w:w="180"/>
-        <w:gridCol w:w="19"/>
-        <w:gridCol w:w="71"/>
-        <w:gridCol w:w="305"/>
-        <w:gridCol w:w="141"/>
-        <w:gridCol w:w="20"/>
-        <w:gridCol w:w="9"/>
+        <w:gridCol w:w="363"/>
+        <w:gridCol w:w="12"/>
+        <w:gridCol w:w="5"/>
+        <w:gridCol w:w="263"/>
+        <w:gridCol w:w="300"/>
+        <w:gridCol w:w="75"/>
+        <w:gridCol w:w="3"/>
+        <w:gridCol w:w="302"/>
+        <w:gridCol w:w="137"/>
+        <w:gridCol w:w="29"/>
         <w:gridCol w:w="22"/>
         <w:gridCol w:w="109"/>
         <w:gridCol w:w="107"/>
-        <w:gridCol w:w="121"/>
-        <w:gridCol w:w="87"/>
-        <w:gridCol w:w="73"/>
-        <w:gridCol w:w="8"/>
-        <w:gridCol w:w="2"/>
-        <w:gridCol w:w="84"/>
-        <w:gridCol w:w="210"/>
-        <w:gridCol w:w="21"/>
+        <w:gridCol w:w="128"/>
+        <w:gridCol w:w="80"/>
+        <w:gridCol w:w="80"/>
+        <w:gridCol w:w="10"/>
+        <w:gridCol w:w="77"/>
+        <w:gridCol w:w="178"/>
+        <w:gridCol w:w="32"/>
+        <w:gridCol w:w="30"/>
         <w:gridCol w:w="161"/>
-        <w:gridCol w:w="51"/>
-        <w:gridCol w:w="202"/>
+        <w:gridCol w:w="49"/>
+        <w:gridCol w:w="195"/>
         <w:gridCol w:w="160"/>
         <w:gridCol w:w="24"/>
-        <w:gridCol w:w="8"/>
+        <w:gridCol w:w="15"/>
         <w:gridCol w:w="282"/>
-        <w:gridCol w:w="21"/>
-        <w:gridCol w:w="21"/>
-        <w:gridCol w:w="168"/>
-        <w:gridCol w:w="10"/>
-        <w:gridCol w:w="84"/>
-        <w:gridCol w:w="160"/>
-        <w:gridCol w:w="143"/>
-        <w:gridCol w:w="134"/>
+        <w:gridCol w:w="14"/>
+        <w:gridCol w:w="28"/>
+        <w:gridCol w:w="161"/>
+        <w:gridCol w:w="19"/>
+        <w:gridCol w:w="75"/>
+        <w:gridCol w:w="310"/>
+        <w:gridCol w:w="127"/>
         <w:gridCol w:w="206"/>
         <w:gridCol w:w="34"/>
-        <w:gridCol w:w="165"/>
-        <w:gridCol w:w="543"/>
-        <w:gridCol w:w="201"/>
-        <w:gridCol w:w="340"/>
-        <w:gridCol w:w="73"/>
-        <w:gridCol w:w="352"/>
+        <w:gridCol w:w="172"/>
+        <w:gridCol w:w="542"/>
+        <w:gridCol w:w="540"/>
+        <w:gridCol w:w="66"/>
+        <w:gridCol w:w="361"/>
       </w:tblGrid>
       <w:tr>
         <w:tblPrEx>
@@ -1560,7 +1583,7 @@
         <w:tc>
           <w:tcPr>
             <w:tcW w:w="10819" w:type="dxa"/>
-            <w:gridSpan w:val="77"/>
+            <w:gridSpan w:val="72"/>
             <w:tcBorders>
               <w:top w:val="single" w:sz="4" w:space="0" w:color="auto"/>
               <w:left w:val="single" w:sz="4" w:space="0" w:color="auto"/>
@@ -1608,7 +1631,7 @@
         <w:tc>
           <w:tcPr>
             <w:tcW w:w="10819" w:type="dxa"/>
-            <w:gridSpan w:val="77"/>
+            <w:gridSpan w:val="72"/>
             <w:tcBorders>
               <w:top w:val="single" w:sz="4" w:space="0" w:color="auto"/>
               <w:left w:val="single" w:sz="4" w:space="0" w:color="auto"/>
@@ -1677,7 +1700,7 @@
         <w:tc>
           <w:tcPr>
             <w:tcW w:w="3260" w:type="dxa"/>
-            <w:gridSpan w:val="19"/>
+            <w:gridSpan w:val="16"/>
             <w:tcBorders>
               <w:top w:val="single" w:sz="4" w:space="0" w:color="auto"/>
               <w:left w:val="single" w:sz="4" w:space="0" w:color="auto"/>
@@ -1711,7 +1734,7 @@
         <w:tc>
           <w:tcPr>
             <w:tcW w:w="4933" w:type="dxa"/>
-            <w:gridSpan w:val="39"/>
+            <w:gridSpan w:val="37"/>
             <w:tcBorders>
               <w:top w:val="single" w:sz="4" w:space="0" w:color="auto"/>
               <w:left w:val="single" w:sz="4" w:space="0" w:color="auto"/>
@@ -1782,7 +1805,7 @@
         <w:tc>
           <w:tcPr>
             <w:tcW w:w="3260" w:type="dxa"/>
-            <w:gridSpan w:val="19"/>
+            <w:gridSpan w:val="16"/>
             <w:tcBorders>
               <w:top w:val="single" w:sz="4" w:space="0" w:color="auto"/>
               <w:left w:val="single" w:sz="4" w:space="0" w:color="auto"/>
@@ -1805,7 +1828,7 @@
         <w:tc>
           <w:tcPr>
             <w:tcW w:w="4933" w:type="dxa"/>
-            <w:gridSpan w:val="39"/>
+            <w:gridSpan w:val="37"/>
             <w:tcBorders>
               <w:top w:val="single" w:sz="4" w:space="0" w:color="auto"/>
               <w:left w:val="single" w:sz="4" w:space="0" w:color="auto"/>
@@ -1849,7 +1872,7 @@
         <w:tc>
           <w:tcPr>
             <w:tcW w:w="10819" w:type="dxa"/>
-            <w:gridSpan w:val="77"/>
+            <w:gridSpan w:val="72"/>
             <w:tcBorders>
               <w:top w:val="single" w:sz="4" w:space="0" w:color="auto"/>
               <w:left w:val="single" w:sz="4" w:space="0" w:color="auto"/>
@@ -2118,7 +2141,7 @@
         <w:tc>
           <w:tcPr>
             <w:tcW w:w="2648" w:type="dxa"/>
-            <w:gridSpan w:val="16"/>
+            <w:gridSpan w:val="14"/>
             <w:vMerge w:val="restart"/>
             <w:tcBorders>
               <w:top w:val="single" w:sz="4" w:space="0" w:color="auto"/>
@@ -2143,7 +2166,7 @@
         <w:tc>
           <w:tcPr>
             <w:tcW w:w="160" w:type="dxa"/>
-            <w:gridSpan w:val="4"/>
+            <w:gridSpan w:val="3"/>
             <w:vMerge w:val="restart"/>
             <w:tcBorders>
               <w:left w:val="single" w:sz="4" w:space="0" w:color="auto"/>
@@ -2250,7 +2273,7 @@
         <w:tc>
           <w:tcPr>
             <w:tcW w:w="1261" w:type="dxa"/>
-            <w:gridSpan w:val="12"/>
+            <w:gridSpan w:val="11"/>
             <w:tcBorders>
               <w:top w:val="single" w:sz="4" w:space="0" w:color="auto"/>
               <w:left w:val="single" w:sz="4" w:space="0" w:color="auto"/>
@@ -2278,34 +2301,14 @@
                 <w:szCs w:val="24"/>
                 <w:lang w:val="es-MX"/>
               </w:rPr>
-              <w:t xml:space="preserve">TEL. </w:t>
-            </w:r>
-            <w:r>
-              <w:rPr>
-                <w:rFonts w:ascii="Verdana" w:hAnsi="Verdana"/>
-                <w:b/>
-                <w:sz w:val="18"/>
-                <w:szCs w:val="24"/>
-                <w:lang w:val="es-MX"/>
-              </w:rPr>
-              <w:t>PART</w:t>
-            </w:r>
-            <w:r>
-              <w:rPr>
-                <w:rFonts w:ascii="Verdana" w:hAnsi="Verdana"/>
-                <w:b/>
-                <w:sz w:val="18"/>
-                <w:szCs w:val="24"/>
-                <w:lang w:val="es-MX"/>
-              </w:rPr>
-              <w:t>.</w:t>
+              <w:t>TEL. PART.</w:t>
             </w:r>
           </w:p>
         </w:tc>
         <w:tc>
           <w:tcPr>
             <w:tcW w:w="1708" w:type="dxa"/>
-            <w:gridSpan w:val="7"/>
+            <w:gridSpan w:val="6"/>
             <w:tcBorders>
               <w:top w:val="single" w:sz="4" w:space="0" w:color="auto"/>
               <w:left w:val="single" w:sz="4" w:space="0" w:color="auto"/>
@@ -2508,7 +2511,7 @@
         <w:tc>
           <w:tcPr>
             <w:tcW w:w="2648" w:type="dxa"/>
-            <w:gridSpan w:val="16"/>
+            <w:gridSpan w:val="14"/>
             <w:vMerge/>
             <w:tcBorders>
               <w:top w:val="single" w:sz="4" w:space="0" w:color="C0C0C0"/>
@@ -2533,7 +2536,7 @@
         <w:tc>
           <w:tcPr>
             <w:tcW w:w="160" w:type="dxa"/>
-            <w:gridSpan w:val="4"/>
+            <w:gridSpan w:val="3"/>
             <w:vMerge/>
             <w:tcBorders>
               <w:left w:val="single" w:sz="4" w:space="0" w:color="auto"/>
@@ -2629,7 +2632,7 @@
         <w:tc>
           <w:tcPr>
             <w:tcW w:w="1261" w:type="dxa"/>
-            <w:gridSpan w:val="12"/>
+            <w:gridSpan w:val="11"/>
             <w:tcBorders>
               <w:top w:val="single" w:sz="4" w:space="0" w:color="auto"/>
               <w:left w:val="single" w:sz="4" w:space="0" w:color="auto"/>
@@ -2657,34 +2660,14 @@
                 <w:szCs w:val="24"/>
                 <w:lang w:val="es-MX"/>
               </w:rPr>
-              <w:t xml:space="preserve">TEL. </w:t>
-            </w:r>
-            <w:r>
-              <w:rPr>
-                <w:rFonts w:ascii="Verdana" w:hAnsi="Verdana"/>
-                <w:b/>
-                <w:sz w:val="18"/>
-                <w:szCs w:val="24"/>
-                <w:lang w:val="es-MX"/>
-              </w:rPr>
-              <w:t>CEL</w:t>
-            </w:r>
-            <w:r>
-              <w:rPr>
-                <w:rFonts w:ascii="Verdana" w:hAnsi="Verdana"/>
-                <w:b/>
-                <w:sz w:val="18"/>
-                <w:szCs w:val="24"/>
-                <w:lang w:val="es-MX"/>
-              </w:rPr>
-              <w:t>.</w:t>
+              <w:t>TEL. CEL.</w:t>
             </w:r>
           </w:p>
         </w:tc>
         <w:tc>
           <w:tcPr>
             <w:tcW w:w="1708" w:type="dxa"/>
-            <w:gridSpan w:val="7"/>
+            <w:gridSpan w:val="6"/>
             <w:tcBorders>
               <w:top w:val="single" w:sz="4" w:space="0" w:color="auto"/>
               <w:left w:val="single" w:sz="4" w:space="0" w:color="auto"/>
@@ -2724,7 +2707,7 @@
         <w:tc>
           <w:tcPr>
             <w:tcW w:w="10819" w:type="dxa"/>
-            <w:gridSpan w:val="77"/>
+            <w:gridSpan w:val="72"/>
             <w:tcBorders>
               <w:left w:val="single" w:sz="4" w:space="0" w:color="auto"/>
               <w:bottom w:val="single" w:sz="4" w:space="0" w:color="auto"/>
@@ -2942,6 +2925,30 @@
         <w:tc>
           <w:tcPr>
             <w:tcW w:w="531" w:type="dxa"/>
+            <w:gridSpan w:val="2"/>
+            <w:tcBorders>
+              <w:top w:val="single" w:sz="4" w:space="0" w:color="auto"/>
+              <w:left w:val="single" w:sz="4" w:space="0" w:color="auto"/>
+              <w:bottom w:val="single" w:sz="4" w:space="0" w:color="auto"/>
+              <w:right w:val="single" w:sz="4" w:space="0" w:color="auto"/>
+            </w:tcBorders>
+            <w:vAlign w:val="center"/>
+          </w:tcPr>
+          <w:p>
+            <w:pPr>
+              <w:jc w:val="center"/>
+              <w:rPr>
+                <w:rFonts w:ascii="Verdana" w:hAnsi="Verdana"/>
+                <w:sz w:val="18"/>
+                <w:szCs w:val="24"/>
+                <w:lang w:val="es-MX"/>
+              </w:rPr>
+            </w:pPr>
+          </w:p>
+        </w:tc>
+        <w:tc>
+          <w:tcPr>
+            <w:tcW w:w="568" w:type="dxa"/>
             <w:gridSpan w:val="3"/>
             <w:tcBorders>
               <w:top w:val="single" w:sz="4" w:space="0" w:color="auto"/>
@@ -2966,31 +2973,7 @@
         <w:tc>
           <w:tcPr>
             <w:tcW w:w="568" w:type="dxa"/>
-            <w:gridSpan w:val="4"/>
-            <w:tcBorders>
-              <w:top w:val="single" w:sz="4" w:space="0" w:color="auto"/>
-              <w:left w:val="single" w:sz="4" w:space="0" w:color="auto"/>
-              <w:bottom w:val="single" w:sz="4" w:space="0" w:color="auto"/>
-              <w:right w:val="single" w:sz="4" w:space="0" w:color="auto"/>
-            </w:tcBorders>
-            <w:vAlign w:val="center"/>
-          </w:tcPr>
-          <w:p>
-            <w:pPr>
-              <w:jc w:val="center"/>
-              <w:rPr>
-                <w:rFonts w:ascii="Verdana" w:hAnsi="Verdana"/>
-                <w:sz w:val="18"/>
-                <w:szCs w:val="24"/>
-                <w:lang w:val="es-MX"/>
-              </w:rPr>
-            </w:pPr>
-          </w:p>
-        </w:tc>
-        <w:tc>
-          <w:tcPr>
-            <w:tcW w:w="568" w:type="dxa"/>
-            <w:gridSpan w:val="4"/>
+            <w:gridSpan w:val="3"/>
             <w:tcBorders>
               <w:top w:val="single" w:sz="4" w:space="0" w:color="auto"/>
               <w:left w:val="single" w:sz="4" w:space="0" w:color="auto"/>
@@ -3038,7 +3021,7 @@
         <w:tc>
           <w:tcPr>
             <w:tcW w:w="507" w:type="dxa"/>
-            <w:gridSpan w:val="7"/>
+            <w:gridSpan w:val="6"/>
             <w:tcBorders>
               <w:top w:val="single" w:sz="4" w:space="0" w:color="auto"/>
               <w:left w:val="single" w:sz="4" w:space="0" w:color="auto"/>
@@ -3062,7 +3045,7 @@
         <w:tc>
           <w:tcPr>
             <w:tcW w:w="527" w:type="dxa"/>
-            <w:gridSpan w:val="5"/>
+            <w:gridSpan w:val="6"/>
             <w:tcBorders>
               <w:top w:val="single" w:sz="4" w:space="0" w:color="auto"/>
               <w:left w:val="single" w:sz="4" w:space="0" w:color="auto"/>
@@ -3110,7 +3093,7 @@
         <w:tc>
           <w:tcPr>
             <w:tcW w:w="607" w:type="dxa"/>
-            <w:gridSpan w:val="7"/>
+            <w:gridSpan w:val="6"/>
             <w:tcBorders>
               <w:top w:val="single" w:sz="4" w:space="0" w:color="auto"/>
               <w:left w:val="single" w:sz="4" w:space="0" w:color="auto"/>
@@ -3181,7 +3164,6 @@
         <w:tc>
           <w:tcPr>
             <w:tcW w:w="541" w:type="dxa"/>
-            <w:gridSpan w:val="2"/>
             <w:tcBorders>
               <w:top w:val="single" w:sz="4" w:space="0" w:color="auto"/>
               <w:left w:val="single" w:sz="4" w:space="0" w:color="auto"/>
@@ -3245,7 +3227,7 @@
         <w:tc>
           <w:tcPr>
             <w:tcW w:w="10819" w:type="dxa"/>
-            <w:gridSpan w:val="77"/>
+            <w:gridSpan w:val="72"/>
             <w:tcBorders>
               <w:top w:val="single" w:sz="4" w:space="0" w:color="auto"/>
               <w:left w:val="single" w:sz="4" w:space="0" w:color="auto"/>
@@ -3320,7 +3302,7 @@
         <w:tc>
           <w:tcPr>
             <w:tcW w:w="4344" w:type="dxa"/>
-            <w:gridSpan w:val="29"/>
+            <w:gridSpan w:val="26"/>
             <w:tcBorders>
               <w:top w:val="single" w:sz="4" w:space="0" w:color="auto"/>
               <w:left w:val="single" w:sz="4" w:space="0" w:color="auto"/>
@@ -3417,7 +3399,7 @@
         <w:tc>
           <w:tcPr>
             <w:tcW w:w="2945" w:type="dxa"/>
-            <w:gridSpan w:val="18"/>
+            <w:gridSpan w:val="16"/>
             <w:tcBorders>
               <w:top w:val="single" w:sz="4" w:space="0" w:color="auto"/>
               <w:left w:val="single" w:sz="4" w:space="0" w:color="auto"/>
@@ -3455,7 +3437,7 @@
         <w:tc>
           <w:tcPr>
             <w:tcW w:w="10819" w:type="dxa"/>
-            <w:gridSpan w:val="77"/>
+            <w:gridSpan w:val="72"/>
             <w:tcBorders>
               <w:left w:val="single" w:sz="4" w:space="0" w:color="auto"/>
               <w:right w:val="single" w:sz="4" w:space="0" w:color="auto"/>
@@ -3609,53 +3591,53 @@
         </w:tc>
         <w:tc>
           <w:tcPr>
-            <w:tcW w:w="1879" w:type="dxa"/>
-            <w:gridSpan w:val="10"/>
-            <w:tcBorders>
-              <w:top w:val="single" w:sz="4" w:space="0" w:color="auto"/>
-              <w:left w:val="single" w:sz="4" w:space="0" w:color="auto"/>
-              <w:bottom w:val="single" w:sz="4" w:space="0" w:color="auto"/>
-              <w:right w:val="single" w:sz="4" w:space="0" w:color="auto"/>
-            </w:tcBorders>
-            <w:vAlign w:val="center"/>
-          </w:tcPr>
-          <w:p>
-            <w:pPr>
-              <w:jc w:val="center"/>
-              <w:rPr>
-                <w:rFonts w:ascii="Verdana" w:hAnsi="Verdana"/>
-                <w:sz w:val="18"/>
-                <w:szCs w:val="24"/>
-                <w:lang w:val="es-MX"/>
-              </w:rPr>
-            </w:pPr>
-          </w:p>
-        </w:tc>
-        <w:tc>
-          <w:tcPr>
-            <w:tcW w:w="180" w:type="dxa"/>
-            <w:tcBorders>
-              <w:left w:val="single" w:sz="4" w:space="0" w:color="auto"/>
-              <w:right w:val="single" w:sz="4" w:space="0" w:color="auto"/>
-            </w:tcBorders>
-            <w:vAlign w:val="center"/>
-          </w:tcPr>
-          <w:p>
-            <w:pPr>
-              <w:jc w:val="center"/>
-              <w:rPr>
-                <w:rFonts w:ascii="Verdana" w:hAnsi="Verdana"/>
-                <w:sz w:val="18"/>
-                <w:szCs w:val="24"/>
-                <w:lang w:val="es-MX"/>
-              </w:rPr>
-            </w:pPr>
-          </w:p>
-        </w:tc>
-        <w:tc>
-          <w:tcPr>
-            <w:tcW w:w="1011" w:type="dxa"/>
-            <w:gridSpan w:val="11"/>
+            <w:tcW w:w="3070" w:type="dxa"/>
+            <w:gridSpan w:val="19"/>
+            <w:tcBorders>
+              <w:top w:val="single" w:sz="4" w:space="0" w:color="auto"/>
+              <w:left w:val="single" w:sz="4" w:space="0" w:color="auto"/>
+              <w:bottom w:val="single" w:sz="4" w:space="0" w:color="auto"/>
+              <w:right w:val="single" w:sz="4" w:space="0" w:color="auto"/>
+            </w:tcBorders>
+            <w:vAlign w:val="center"/>
+          </w:tcPr>
+          <w:p>
+            <w:pPr>
+              <w:rPr>
+                <w:rFonts w:ascii="Verdana" w:hAnsi="Verdana"/>
+                <w:b/>
+                <w:sz w:val="18"/>
+                <w:szCs w:val="24"/>
+                <w:lang w:val="es-MX"/>
+              </w:rPr>
+            </w:pPr>
+          </w:p>
+        </w:tc>
+        <w:tc>
+          <w:tcPr>
+            <w:tcW w:w="345" w:type="dxa"/>
+            <w:gridSpan w:val="4"/>
+            <w:tcBorders>
+              <w:left w:val="single" w:sz="4" w:space="0" w:color="auto"/>
+              <w:right w:val="single" w:sz="4" w:space="0" w:color="auto"/>
+            </w:tcBorders>
+            <w:vAlign w:val="center"/>
+          </w:tcPr>
+          <w:p>
+            <w:pPr>
+              <w:rPr>
+                <w:rFonts w:ascii="Verdana" w:hAnsi="Verdana"/>
+                <w:sz w:val="18"/>
+                <w:szCs w:val="24"/>
+                <w:lang w:val="es-MX"/>
+              </w:rPr>
+            </w:pPr>
+          </w:p>
+        </w:tc>
+        <w:tc>
+          <w:tcPr>
+            <w:tcW w:w="1245" w:type="dxa"/>
+            <w:gridSpan w:val="14"/>
             <w:tcBorders>
               <w:top w:val="single" w:sz="4" w:space="0" w:color="auto"/>
               <w:left w:val="single" w:sz="4" w:space="0" w:color="auto"/>
@@ -3667,7 +3649,6 @@
           </w:tcPr>
           <w:p>
             <w:pPr>
-              <w:jc w:val="center"/>
               <w:rPr>
                 <w:rFonts w:ascii="Verdana" w:hAnsi="Verdana"/>
                 <w:b/>
@@ -3690,87 +3671,8 @@
         </w:tc>
         <w:tc>
           <w:tcPr>
-            <w:tcW w:w="1590" w:type="dxa"/>
-            <w:gridSpan w:val="18"/>
-            <w:tcBorders>
-              <w:top w:val="single" w:sz="4" w:space="0" w:color="auto"/>
-              <w:left w:val="single" w:sz="4" w:space="0" w:color="auto"/>
-              <w:bottom w:val="single" w:sz="4" w:space="0" w:color="auto"/>
-              <w:right w:val="single" w:sz="4" w:space="0" w:color="auto"/>
-            </w:tcBorders>
-            <w:vAlign w:val="center"/>
-          </w:tcPr>
-          <w:p>
-            <w:pPr>
-              <w:rPr>
-                <w:rFonts w:ascii="Verdana" w:hAnsi="Verdana"/>
-                <w:sz w:val="18"/>
-                <w:szCs w:val="24"/>
-                <w:lang w:val="es-MX"/>
-              </w:rPr>
-            </w:pPr>
-          </w:p>
-        </w:tc>
-        <w:tc>
-          <w:tcPr>
-            <w:tcW w:w="160" w:type="dxa"/>
-            <w:tcBorders>
-              <w:left w:val="single" w:sz="4" w:space="0" w:color="auto"/>
-              <w:right w:val="single" w:sz="4" w:space="0" w:color="auto"/>
-            </w:tcBorders>
-            <w:vAlign w:val="center"/>
-          </w:tcPr>
-          <w:p>
-            <w:pPr>
-              <w:jc w:val="center"/>
-              <w:rPr>
-                <w:rFonts w:ascii="Verdana" w:hAnsi="Verdana"/>
-                <w:sz w:val="18"/>
-                <w:szCs w:val="24"/>
-                <w:lang w:val="es-MX"/>
-              </w:rPr>
-            </w:pPr>
-          </w:p>
-        </w:tc>
-        <w:tc>
-          <w:tcPr>
-            <w:tcW w:w="1426" w:type="dxa"/>
-            <w:gridSpan w:val="7"/>
-            <w:tcBorders>
-              <w:top w:val="single" w:sz="4" w:space="0" w:color="auto"/>
-              <w:left w:val="single" w:sz="4" w:space="0" w:color="auto"/>
-              <w:bottom w:val="single" w:sz="4" w:space="0" w:color="auto"/>
-              <w:right w:val="single" w:sz="4" w:space="0" w:color="auto"/>
-            </w:tcBorders>
-            <w:shd w:val="clear" w:color="auto" w:fill="D9D9D9"/>
-            <w:vAlign w:val="center"/>
-          </w:tcPr>
-          <w:p>
-            <w:pPr>
-              <w:jc w:val="center"/>
-              <w:rPr>
-                <w:rFonts w:ascii="Verdana" w:hAnsi="Verdana"/>
-                <w:sz w:val="18"/>
-                <w:szCs w:val="24"/>
-                <w:lang w:val="es-MX"/>
-              </w:rPr>
-            </w:pPr>
-            <w:r>
-              <w:rPr>
-                <w:rFonts w:ascii="Verdana" w:hAnsi="Verdana"/>
-                <w:b/>
-                <w:sz w:val="18"/>
-                <w:szCs w:val="24"/>
-                <w:lang w:val="es-MX"/>
-              </w:rPr>
-              <w:t>ESTUDIOS</w:t>
-            </w:r>
-          </w:p>
-        </w:tc>
-        <w:tc>
-          <w:tcPr>
-            <w:tcW w:w="765" w:type="dxa"/>
-            <w:gridSpan w:val="3"/>
+            <w:tcW w:w="2351" w:type="dxa"/>
+            <w:gridSpan w:val="9"/>
             <w:tcBorders>
               <w:top w:val="single" w:sz="4" w:space="0" w:color="auto"/>
               <w:left w:val="single" w:sz="4" w:space="0" w:color="auto"/>
@@ -3810,7 +3712,7 @@
         <w:tc>
           <w:tcPr>
             <w:tcW w:w="10819" w:type="dxa"/>
-            <w:gridSpan w:val="77"/>
+            <w:gridSpan w:val="72"/>
             <w:tcBorders>
               <w:left w:val="single" w:sz="4" w:space="0" w:color="auto"/>
               <w:right w:val="single" w:sz="4" w:space="0" w:color="auto"/>
@@ -4001,7 +3903,7 @@
         <w:tc>
           <w:tcPr>
             <w:tcW w:w="2196" w:type="dxa"/>
-            <w:gridSpan w:val="18"/>
+            <w:gridSpan w:val="15"/>
             <w:tcBorders>
               <w:top w:val="single" w:sz="4" w:space="0" w:color="auto"/>
               <w:left w:val="single" w:sz="4" w:space="0" w:color="auto"/>
@@ -4034,7 +3936,7 @@
         <w:tc>
           <w:tcPr>
             <w:tcW w:w="375" w:type="dxa"/>
-            <w:gridSpan w:val="6"/>
+            <w:gridSpan w:val="5"/>
             <w:tcBorders>
               <w:top w:val="single" w:sz="4" w:space="0" w:color="auto"/>
               <w:bottom w:val="single" w:sz="4" w:space="0" w:color="auto"/>
@@ -4058,7 +3960,7 @@
         <w:tc>
           <w:tcPr>
             <w:tcW w:w="1329" w:type="dxa"/>
-            <w:gridSpan w:val="12"/>
+            <w:gridSpan w:val="13"/>
             <w:tcBorders>
               <w:top w:val="single" w:sz="4" w:space="0" w:color="auto"/>
               <w:left w:val="single" w:sz="4" w:space="0" w:color="auto"/>
@@ -4093,7 +3995,7 @@
         <w:tc>
           <w:tcPr>
             <w:tcW w:w="2445" w:type="dxa"/>
-            <w:gridSpan w:val="13"/>
+            <w:gridSpan w:val="11"/>
             <w:tcBorders>
               <w:top w:val="single" w:sz="4" w:space="0" w:color="auto"/>
               <w:left w:val="single" w:sz="4" w:space="0" w:color="auto"/>
@@ -4137,7 +4039,7 @@
         <w:tc>
           <w:tcPr>
             <w:tcW w:w="10819" w:type="dxa"/>
-            <w:gridSpan w:val="77"/>
+            <w:gridSpan w:val="72"/>
             <w:tcBorders>
               <w:top w:val="single" w:sz="4" w:space="0" w:color="A5A5A5"/>
               <w:left w:val="single" w:sz="4" w:space="0" w:color="auto"/>
@@ -4180,7 +4082,7 @@
         <w:tc>
           <w:tcPr>
             <w:tcW w:w="10819" w:type="dxa"/>
-            <w:gridSpan w:val="77"/>
+            <w:gridSpan w:val="72"/>
             <w:tcBorders>
               <w:top w:val="single" w:sz="4" w:space="0" w:color="auto"/>
               <w:left w:val="single" w:sz="4" w:space="0" w:color="auto"/>
@@ -4395,113 +4297,114 @@
         <w:tc>
           <w:tcPr>
             <w:tcW w:w="1188" w:type="dxa"/>
+            <w:gridSpan w:val="5"/>
+            <w:tcBorders>
+              <w:top w:val="single" w:sz="4" w:space="0" w:color="auto"/>
+            </w:tcBorders>
+            <w:vAlign w:val="center"/>
+          </w:tcPr>
+          <w:p>
+            <w:pPr>
+              <w:jc w:val="right"/>
+              <w:rPr>
+                <w:rFonts w:ascii="Verdana" w:hAnsi="Verdana" w:cs="Courier New"/>
+                <w:b/>
+                <w:spacing w:val="-2"/>
+                <w:sz w:val="18"/>
+                <w:szCs w:val="18"/>
+              </w:rPr>
+            </w:pPr>
+            <w:r>
+              <w:rPr>
+                <w:rFonts w:ascii="Verdana" w:hAnsi="Verdana" w:cs="Courier New"/>
+                <w:b/>
+                <w:spacing w:val="-2"/>
+                <w:sz w:val="18"/>
+                <w:szCs w:val="18"/>
+              </w:rPr>
+              <w:t>LENGUAJE</w:t>
+            </w:r>
+          </w:p>
+        </w:tc>
+        <w:tc>
+          <w:tcPr>
+            <w:tcW w:w="375" w:type="dxa"/>
+            <w:gridSpan w:val="2"/>
+            <w:tcBorders>
+              <w:top w:val="single" w:sz="4" w:space="0" w:color="auto"/>
+            </w:tcBorders>
+            <w:vAlign w:val="center"/>
+          </w:tcPr>
+          <w:p>
+            <w:pPr>
+              <w:jc w:val="center"/>
+              <w:rPr>
+                <w:rFonts w:ascii="Verdana" w:hAnsi="Verdana"/>
+                <w:b/>
+                <w:sz w:val="18"/>
+                <w:szCs w:val="24"/>
+                <w:lang w:val="en-US"/>
+              </w:rPr>
+            </w:pPr>
+          </w:p>
+        </w:tc>
+        <w:tc>
+          <w:tcPr>
+            <w:tcW w:w="268" w:type="dxa"/>
+            <w:gridSpan w:val="2"/>
+            <w:tcBorders>
+              <w:top w:val="single" w:sz="4" w:space="0" w:color="auto"/>
+            </w:tcBorders>
+            <w:vAlign w:val="center"/>
+          </w:tcPr>
+          <w:p>
+            <w:pPr>
+              <w:jc w:val="center"/>
+              <w:rPr>
+                <w:b/>
+                <w:spacing w:val="-2"/>
+                <w:sz w:val="18"/>
+                <w:szCs w:val="18"/>
+              </w:rPr>
+            </w:pPr>
+          </w:p>
+        </w:tc>
+        <w:tc>
+          <w:tcPr>
+            <w:tcW w:w="2599" w:type="dxa"/>
+            <w:gridSpan w:val="25"/>
+            <w:tcBorders>
+              <w:top w:val="single" w:sz="4" w:space="0" w:color="auto"/>
+            </w:tcBorders>
+            <w:vAlign w:val="center"/>
+          </w:tcPr>
+          <w:p>
+            <w:pPr>
+              <w:jc w:val="right"/>
+              <w:rPr>
+                <w:rFonts w:ascii="Verdana" w:hAnsi="Verdana"/>
+                <w:b/>
+                <w:sz w:val="18"/>
+                <w:szCs w:val="24"/>
+                <w:lang w:val="es-MX"/>
+              </w:rPr>
+            </w:pPr>
+            <w:r>
+              <w:rPr>
+                <w:rFonts w:ascii="Verdana" w:hAnsi="Verdana"/>
+                <w:b/>
+                <w:sz w:val="18"/>
+                <w:szCs w:val="24"/>
+                <w:lang w:val="es-MX"/>
+              </w:rPr>
+              <w:t>MOTRIZ O MÚSCULO ESQUELÉTICO</w:t>
+            </w:r>
+          </w:p>
+        </w:tc>
+        <w:tc>
+          <w:tcPr>
+            <w:tcW w:w="720" w:type="dxa"/>
             <w:gridSpan w:val="6"/>
-            <w:tcBorders>
-              <w:top w:val="single" w:sz="4" w:space="0" w:color="auto"/>
-            </w:tcBorders>
-            <w:vAlign w:val="center"/>
-          </w:tcPr>
-          <w:p>
-            <w:pPr>
-              <w:jc w:val="right"/>
-              <w:rPr>
-                <w:rFonts w:ascii="Verdana" w:hAnsi="Verdana" w:cs="Courier New"/>
-                <w:b/>
-                <w:spacing w:val="-2"/>
-                <w:sz w:val="18"/>
-                <w:szCs w:val="18"/>
-              </w:rPr>
-            </w:pPr>
-            <w:r>
-              <w:rPr>
-                <w:rFonts w:ascii="Verdana" w:hAnsi="Verdana" w:cs="Courier New"/>
-                <w:b/>
-                <w:spacing w:val="-2"/>
-                <w:sz w:val="18"/>
-                <w:szCs w:val="18"/>
-              </w:rPr>
-              <w:t>LENGUAJE</w:t>
-            </w:r>
-          </w:p>
-        </w:tc>
-        <w:tc>
-          <w:tcPr>
-            <w:tcW w:w="375" w:type="dxa"/>
-            <w:gridSpan w:val="3"/>
-            <w:tcBorders>
-              <w:top w:val="single" w:sz="4" w:space="0" w:color="auto"/>
-            </w:tcBorders>
-            <w:vAlign w:val="center"/>
-          </w:tcPr>
-          <w:p>
-            <w:pPr>
-              <w:jc w:val="center"/>
-              <w:rPr>
-                <w:rFonts w:ascii="Verdana" w:hAnsi="Verdana"/>
-                <w:b/>
-                <w:sz w:val="18"/>
-                <w:szCs w:val="24"/>
-                <w:lang w:val="en-US"/>
-              </w:rPr>
-            </w:pPr>
-          </w:p>
-        </w:tc>
-        <w:tc>
-          <w:tcPr>
-            <w:tcW w:w="268" w:type="dxa"/>
-            <w:tcBorders>
-              <w:top w:val="single" w:sz="4" w:space="0" w:color="auto"/>
-            </w:tcBorders>
-            <w:vAlign w:val="center"/>
-          </w:tcPr>
-          <w:p>
-            <w:pPr>
-              <w:jc w:val="center"/>
-              <w:rPr>
-                <w:b/>
-                <w:spacing w:val="-2"/>
-                <w:sz w:val="18"/>
-                <w:szCs w:val="18"/>
-              </w:rPr>
-            </w:pPr>
-          </w:p>
-        </w:tc>
-        <w:tc>
-          <w:tcPr>
-            <w:tcW w:w="2599" w:type="dxa"/>
-            <w:gridSpan w:val="27"/>
-            <w:tcBorders>
-              <w:top w:val="single" w:sz="4" w:space="0" w:color="auto"/>
-            </w:tcBorders>
-            <w:vAlign w:val="center"/>
-          </w:tcPr>
-          <w:p>
-            <w:pPr>
-              <w:jc w:val="right"/>
-              <w:rPr>
-                <w:rFonts w:ascii="Verdana" w:hAnsi="Verdana"/>
-                <w:b/>
-                <w:sz w:val="18"/>
-                <w:szCs w:val="24"/>
-                <w:lang w:val="es-MX"/>
-              </w:rPr>
-            </w:pPr>
-            <w:r>
-              <w:rPr>
-                <w:rFonts w:ascii="Verdana" w:hAnsi="Verdana"/>
-                <w:b/>
-                <w:sz w:val="18"/>
-                <w:szCs w:val="24"/>
-                <w:lang w:val="es-MX"/>
-              </w:rPr>
-              <w:t>MOTRIZ O MÚSCULO ESQUELÉTICO</w:t>
-            </w:r>
-          </w:p>
-        </w:tc>
-        <w:tc>
-          <w:tcPr>
-            <w:tcW w:w="720" w:type="dxa"/>
-            <w:gridSpan w:val="7"/>
             <w:tcBorders>
               <w:top w:val="single" w:sz="4" w:space="0" w:color="auto"/>
             </w:tcBorders>
@@ -4545,7 +4448,7 @@
         <w:tc>
           <w:tcPr>
             <w:tcW w:w="1322" w:type="dxa"/>
-            <w:gridSpan w:val="5"/>
+            <w:gridSpan w:val="4"/>
             <w:tcBorders>
               <w:top w:val="single" w:sz="4" w:space="0" w:color="auto"/>
             </w:tcBorders>
@@ -4610,7 +4513,7 @@
         <w:tc>
           <w:tcPr>
             <w:tcW w:w="10819" w:type="dxa"/>
-            <w:gridSpan w:val="77"/>
+            <w:gridSpan w:val="72"/>
             <w:tcBorders>
               <w:top w:val="nil"/>
               <w:left w:val="single" w:sz="4" w:space="0" w:color="auto"/>
@@ -4678,7 +4581,7 @@
         <w:tc>
           <w:tcPr>
             <w:tcW w:w="556" w:type="dxa"/>
-            <w:gridSpan w:val="3"/>
+            <w:gridSpan w:val="2"/>
             <w:tcBorders>
               <w:top w:val="nil"/>
               <w:left w:val="single" w:sz="4" w:space="0" w:color="auto"/>
@@ -4700,7 +4603,7 @@
         <w:tc>
           <w:tcPr>
             <w:tcW w:w="655" w:type="dxa"/>
-            <w:gridSpan w:val="7"/>
+            <w:gridSpan w:val="5"/>
             <w:tcBorders>
               <w:top w:val="single" w:sz="4" w:space="0" w:color="auto"/>
               <w:left w:val="single" w:sz="4" w:space="0" w:color="auto"/>
@@ -4731,6 +4634,7 @@
         <w:tc>
           <w:tcPr>
             <w:tcW w:w="305" w:type="dxa"/>
+            <w:gridSpan w:val="2"/>
             <w:tcBorders>
               <w:top w:val="single" w:sz="4" w:space="0" w:color="auto"/>
               <w:left w:val="single" w:sz="4" w:space="0" w:color="auto"/>
@@ -4774,7 +4678,7 @@
         <w:tc>
           <w:tcPr>
             <w:tcW w:w="536" w:type="dxa"/>
-            <w:gridSpan w:val="8"/>
+            <w:gridSpan w:val="7"/>
             <w:tcBorders>
               <w:top w:val="single" w:sz="4" w:space="0" w:color="auto"/>
               <w:left w:val="single" w:sz="4" w:space="0" w:color="auto"/>
@@ -4886,7 +4790,7 @@
         <w:tc>
           <w:tcPr>
             <w:tcW w:w="2435" w:type="dxa"/>
-            <w:gridSpan w:val="12"/>
+            <w:gridSpan w:val="10"/>
             <w:tcBorders>
               <w:top w:val="single" w:sz="4" w:space="0" w:color="auto"/>
               <w:left w:val="single" w:sz="4" w:space="0" w:color="auto"/>
@@ -4921,7 +4825,7 @@
         <w:tc>
           <w:tcPr>
             <w:tcW w:w="10819" w:type="dxa"/>
-            <w:gridSpan w:val="77"/>
+            <w:gridSpan w:val="72"/>
             <w:tcBorders>
               <w:top w:val="nil"/>
               <w:left w:val="single" w:sz="4" w:space="0" w:color="auto"/>
@@ -4957,7 +4861,7 @@
         <w:tc>
           <w:tcPr>
             <w:tcW w:w="10819" w:type="dxa"/>
-            <w:gridSpan w:val="77"/>
+            <w:gridSpan w:val="72"/>
             <w:tcBorders>
               <w:top w:val="nil"/>
               <w:left w:val="single" w:sz="4" w:space="0" w:color="auto"/>
@@ -5072,7 +4976,7 @@
         <w:tc>
           <w:tcPr>
             <w:tcW w:w="8560" w:type="dxa"/>
-            <w:gridSpan w:val="60"/>
+            <w:gridSpan w:val="55"/>
             <w:tcBorders>
               <w:top w:val="single" w:sz="4" w:space="0" w:color="auto"/>
               <w:left w:val="single" w:sz="4" w:space="0" w:color="BFBFBF"/>
@@ -5130,7 +5034,7 @@
         <w:tc>
           <w:tcPr>
             <w:tcW w:w="10819" w:type="dxa"/>
-            <w:gridSpan w:val="77"/>
+            <w:gridSpan w:val="72"/>
             <w:tcBorders>
               <w:top w:val="single" w:sz="4" w:space="0" w:color="auto"/>
               <w:left w:val="single" w:sz="4" w:space="0" w:color="auto"/>
@@ -5224,7 +5128,7 @@
         <w:tc>
           <w:tcPr>
             <w:tcW w:w="641" w:type="dxa"/>
-            <w:gridSpan w:val="6"/>
+            <w:gridSpan w:val="4"/>
             <w:tcBorders>
               <w:top w:val="nil"/>
               <w:left w:val="single" w:sz="4" w:space="0" w:color="auto"/>
@@ -5270,7 +5174,7 @@
         <w:tc>
           <w:tcPr>
             <w:tcW w:w="1925" w:type="dxa"/>
-            <w:gridSpan w:val="21"/>
+            <w:gridSpan w:val="20"/>
             <w:tcBorders>
               <w:top w:val="single" w:sz="4" w:space="0" w:color="auto"/>
               <w:left w:val="single" w:sz="4" w:space="0" w:color="auto"/>
@@ -5306,7 +5210,7 @@
         <w:tc>
           <w:tcPr>
             <w:tcW w:w="2937" w:type="dxa"/>
-            <w:gridSpan w:val="17"/>
+            <w:gridSpan w:val="15"/>
             <w:tcBorders>
               <w:top w:val="single" w:sz="4" w:space="0" w:color="auto"/>
               <w:left w:val="single" w:sz="4" w:space="0" w:color="auto"/>
@@ -5364,7 +5268,7 @@
         <w:tc>
           <w:tcPr>
             <w:tcW w:w="10819" w:type="dxa"/>
-            <w:gridSpan w:val="77"/>
+            <w:gridSpan w:val="72"/>
             <w:tcBorders>
               <w:top w:val="nil"/>
               <w:left w:val="single" w:sz="4" w:space="0" w:color="auto"/>
@@ -5447,7 +5351,7 @@
         <w:tc>
           <w:tcPr>
             <w:tcW w:w="5316" w:type="dxa"/>
-            <w:gridSpan w:val="39"/>
+            <w:gridSpan w:val="36"/>
             <w:tcBorders>
               <w:top w:val="single" w:sz="4" w:space="0" w:color="auto"/>
               <w:left w:val="single" w:sz="4" w:space="0" w:color="auto"/>
@@ -5574,7 +5478,7 @@
         <w:tc>
           <w:tcPr>
             <w:tcW w:w="2613" w:type="dxa"/>
-            <w:gridSpan w:val="14"/>
+            <w:gridSpan w:val="12"/>
             <w:tcBorders>
               <w:top w:val="single" w:sz="4" w:space="0" w:color="auto"/>
               <w:left w:val="single" w:sz="4" w:space="0" w:color="BFBFBF"/>
@@ -5630,7 +5534,7 @@
         <w:tc>
           <w:tcPr>
             <w:tcW w:w="10819" w:type="dxa"/>
-            <w:gridSpan w:val="77"/>
+            <w:gridSpan w:val="72"/>
             <w:tcBorders>
               <w:top w:val="single" w:sz="4" w:space="0" w:color="BFBFBF"/>
               <w:left w:val="single" w:sz="4" w:space="0" w:color="auto"/>
@@ -5682,51 +5586,51 @@
         <w:tblLook w:val="0000" w:firstRow="0" w:lastRow="0" w:firstColumn="0" w:lastColumn="0" w:noHBand="0" w:noVBand="0"/>
       </w:tblPr>
       <w:tblGrid>
-        <w:gridCol w:w="910"/>
-        <w:gridCol w:w="120"/>
-        <w:gridCol w:w="40"/>
+        <w:gridCol w:w="908"/>
+        <w:gridCol w:w="160"/>
         <w:gridCol w:w="80"/>
         <w:gridCol w:w="240"/>
         <w:gridCol w:w="440"/>
         <w:gridCol w:w="160"/>
-        <w:gridCol w:w="650"/>
-        <w:gridCol w:w="950"/>
+        <w:gridCol w:w="270"/>
+        <w:gridCol w:w="380"/>
+        <w:gridCol w:w="949"/>
         <w:gridCol w:w="320"/>
         <w:gridCol w:w="70"/>
         <w:gridCol w:w="160"/>
-        <w:gridCol w:w="130"/>
-        <w:gridCol w:w="960"/>
-        <w:gridCol w:w="250"/>
+        <w:gridCol w:w="135"/>
+        <w:gridCol w:w="959"/>
+        <w:gridCol w:w="245"/>
         <w:gridCol w:w="110"/>
         <w:gridCol w:w="50"/>
         <w:gridCol w:w="215"/>
         <w:gridCol w:w="95"/>
         <w:gridCol w:w="120"/>
         <w:gridCol w:w="70"/>
-        <w:gridCol w:w="50"/>
-        <w:gridCol w:w="40"/>
+        <w:gridCol w:w="55"/>
+        <w:gridCol w:w="35"/>
         <w:gridCol w:w="70"/>
-        <w:gridCol w:w="130"/>
-        <w:gridCol w:w="1175"/>
+        <w:gridCol w:w="135"/>
+        <w:gridCol w:w="1169"/>
         <w:gridCol w:w="160"/>
         <w:gridCol w:w="225"/>
         <w:gridCol w:w="70"/>
-        <w:gridCol w:w="50"/>
-        <w:gridCol w:w="240"/>
+        <w:gridCol w:w="55"/>
+        <w:gridCol w:w="235"/>
         <w:gridCol w:w="30"/>
         <w:gridCol w:w="90"/>
         <w:gridCol w:w="70"/>
         <w:gridCol w:w="50"/>
         <w:gridCol w:w="40"/>
         <w:gridCol w:w="70"/>
-        <w:gridCol w:w="10"/>
+        <w:gridCol w:w="15"/>
         <w:gridCol w:w="120"/>
         <w:gridCol w:w="480"/>
         <w:gridCol w:w="240"/>
         <w:gridCol w:w="600"/>
-        <w:gridCol w:w="70"/>
+        <w:gridCol w:w="65"/>
         <w:gridCol w:w="435"/>
-        <w:gridCol w:w="188"/>
+        <w:gridCol w:w="193"/>
       </w:tblGrid>
       <w:tr>
         <w:tblPrEx>
@@ -5824,7 +5728,7 @@
         </w:trPr>
         <w:tc>
           <w:tcPr>
-            <w:tcW w:w="5950" w:type="dxa"/>
+            <w:tcW w:w="5946" w:type="dxa"/>
             <w:gridSpan w:val="19"/>
             <w:tcBorders>
               <w:top w:val="single" w:sz="4" w:space="0" w:color="auto"/>
@@ -5855,29 +5759,13 @@
                 <w:b/>
                 <w:szCs w:val="24"/>
               </w:rPr>
-              <w:t xml:space="preserve">HA SIDO </w:t>
-            </w:r>
-            <w:r>
-              <w:rPr>
-                <w:rFonts w:ascii="Verdana" w:hAnsi="Verdana" w:cs="Arial"/>
-                <w:b/>
-                <w:szCs w:val="24"/>
-              </w:rPr>
-              <w:t>CAPACITANDO</w:t>
-            </w:r>
-            <w:r>
-              <w:rPr>
-                <w:rFonts w:ascii="Verdana" w:hAnsi="Verdana" w:cs="Arial"/>
-                <w:b/>
-                <w:szCs w:val="24"/>
-              </w:rPr>
-              <w:t xml:space="preserve"> DE ESTA INSTITUCIÓN?</w:t>
-            </w:r>
-          </w:p>
-        </w:tc>
-        <w:tc>
-          <w:tcPr>
-            <w:tcW w:w="2160" w:type="dxa"/>
+              <w:t>HA SIDO CAPACITANDO DE ESTA INSTITUCIÓN?</w:t>
+            </w:r>
+          </w:p>
+        </w:tc>
+        <w:tc>
+          <w:tcPr>
+            <w:tcW w:w="2164" w:type="dxa"/>
             <w:gridSpan w:val="11"/>
             <w:tcBorders>
               <w:top w:val="single" w:sz="4" w:space="0" w:color="auto"/>
@@ -6056,7 +5944,8 @@
         </w:trPr>
         <w:tc>
           <w:tcPr>
-            <w:tcW w:w="910" w:type="dxa"/>
+            <w:tcW w:w="2258" w:type="dxa"/>
+            <w:gridSpan w:val="7"/>
             <w:tcBorders>
               <w:top w:val="single" w:sz="4" w:space="0" w:color="auto"/>
               <w:left w:val="single" w:sz="4" w:space="0" w:color="auto"/>
@@ -6068,7 +5957,6 @@
           </w:tcPr>
           <w:p>
             <w:pPr>
-              <w:jc w:val="center"/>
               <w:rPr>
                 <w:rFonts w:ascii="Verdana" w:hAnsi="Verdana" w:cs="Arial"/>
                 <w:b/>
@@ -6084,12 +5972,21 @@
               </w:rPr>
               <w:t>CURSO</w:t>
             </w:r>
-          </w:p>
-        </w:tc>
-        <w:tc>
-          <w:tcPr>
-            <w:tcW w:w="7440" w:type="dxa"/>
-            <w:gridSpan w:val="30"/>
+            <w:r>
+              <w:rPr>
+                <w:rFonts w:ascii="Verdana" w:hAnsi="Verdana" w:cs="Arial"/>
+                <w:b/>
+                <w:sz w:val="18"/>
+                <w:szCs w:val="24"/>
+              </w:rPr>
+              <w:t xml:space="preserve"> ANTERIOR</w:t>
+            </w:r>
+          </w:p>
+        </w:tc>
+        <w:tc>
+          <w:tcPr>
+            <w:tcW w:w="6087" w:type="dxa"/>
+            <w:gridSpan w:val="24"/>
             <w:tcBorders>
               <w:top w:val="single" w:sz="4" w:space="0" w:color="auto"/>
               <w:left w:val="single" w:sz="4" w:space="0" w:color="auto"/>
@@ -6132,7 +6029,7 @@
         </w:tc>
         <w:tc>
           <w:tcPr>
-            <w:tcW w:w="720" w:type="dxa"/>
+            <w:tcW w:w="725" w:type="dxa"/>
             <w:gridSpan w:val="5"/>
             <w:tcBorders>
               <w:top w:val="single" w:sz="4" w:space="0" w:color="auto"/>
@@ -6305,7 +6202,7 @@
         </w:trPr>
         <w:tc>
           <w:tcPr>
-            <w:tcW w:w="910" w:type="dxa"/>
+            <w:tcW w:w="908" w:type="dxa"/>
             <w:tcBorders>
               <w:top w:val="single" w:sz="4" w:space="0" w:color="auto"/>
               <w:left w:val="single" w:sz="4" w:space="0" w:color="auto"/>
@@ -6343,6 +6240,63 @@
                 <w:lang w:val="es-MX"/>
               </w:rPr>
               <w:t>REGULAR</w:t>
+            </w:r>
+          </w:p>
+        </w:tc>
+        <w:tc>
+          <w:tcPr>
+            <w:tcW w:w="160" w:type="dxa"/>
+            <w:tcBorders>
+              <w:top w:val="single" w:sz="4" w:space="0" w:color="auto"/>
+              <w:left w:val="single" w:sz="4" w:space="0" w:color="auto"/>
+              <w:bottom w:val="single" w:sz="4" w:space="0" w:color="auto"/>
+              <w:right w:val="single" w:sz="4" w:space="0" w:color="auto"/>
+            </w:tcBorders>
+            <w:vAlign w:val="center"/>
+          </w:tcPr>
+          <w:p>
+            <w:pPr>
+              <w:rPr>
+                <w:rFonts w:ascii="Verdana" w:hAnsi="Verdana" w:cs="Arial"/>
+                <w:b/>
+                <w:sz w:val="14"/>
+                <w:szCs w:val="24"/>
+                <w:lang w:val="es-MX"/>
+              </w:rPr>
+            </w:pPr>
+          </w:p>
+        </w:tc>
+        <w:tc>
+          <w:tcPr>
+            <w:tcW w:w="4408" w:type="dxa"/>
+            <w:gridSpan w:val="13"/>
+            <w:tcBorders>
+              <w:top w:val="single" w:sz="4" w:space="0" w:color="auto"/>
+              <w:left w:val="single" w:sz="4" w:space="0" w:color="auto"/>
+              <w:bottom w:val="single" w:sz="4" w:space="0" w:color="auto"/>
+              <w:right w:val="single" w:sz="4" w:space="0" w:color="auto"/>
+            </w:tcBorders>
+            <w:vAlign w:val="center"/>
+          </w:tcPr>
+          <w:p>
+            <w:pPr>
+              <w:rPr>
+                <w:rFonts w:ascii="Verdana" w:hAnsi="Verdana" w:cs="Arial"/>
+                <w:b/>
+                <w:sz w:val="14"/>
+                <w:szCs w:val="24"/>
+                <w:lang w:val="es-MX"/>
+              </w:rPr>
+            </w:pPr>
+            <w:r>
+              <w:rPr>
+                <w:rFonts w:ascii="Verdana" w:hAnsi="Verdana" w:cs="Arial"/>
+                <w:b/>
+                <w:sz w:val="14"/>
+                <w:szCs w:val="24"/>
+                <w:lang w:val="es-MX"/>
+              </w:rPr>
+              <w:t>CURSO DE CAPACITACIÓN ACELERADA ESPECÍFICA</w:t>
             </w:r>
           </w:p>
         </w:tc>
@@ -6372,8 +6326,8 @@
         </w:tc>
         <w:tc>
           <w:tcPr>
-            <w:tcW w:w="4410" w:type="dxa"/>
-            <w:gridSpan w:val="12"/>
+            <w:tcW w:w="1964" w:type="dxa"/>
+            <w:gridSpan w:val="9"/>
             <w:tcBorders>
               <w:top w:val="single" w:sz="4" w:space="0" w:color="auto"/>
               <w:left w:val="single" w:sz="4" w:space="0" w:color="auto"/>
@@ -6400,7 +6354,64 @@
                 <w:szCs w:val="24"/>
                 <w:lang w:val="es-MX"/>
               </w:rPr>
-              <w:t>CURSO DE CAPACITACIÓN ACELERADA ESPECÍFICA</w:t>
+              <w:t>CURSO DE EXTENSIÓN</w:t>
+            </w:r>
+          </w:p>
+        </w:tc>
+        <w:tc>
+          <w:tcPr>
+            <w:tcW w:w="160" w:type="dxa"/>
+            <w:tcBorders>
+              <w:top w:val="single" w:sz="4" w:space="0" w:color="auto"/>
+              <w:left w:val="single" w:sz="4" w:space="0" w:color="auto"/>
+              <w:bottom w:val="single" w:sz="4" w:space="0" w:color="auto"/>
+              <w:right w:val="single" w:sz="4" w:space="0" w:color="auto"/>
+            </w:tcBorders>
+            <w:vAlign w:val="center"/>
+          </w:tcPr>
+          <w:p>
+            <w:pPr>
+              <w:rPr>
+                <w:rFonts w:ascii="Verdana" w:hAnsi="Verdana" w:cs="Arial"/>
+                <w:b/>
+                <w:sz w:val="14"/>
+                <w:szCs w:val="24"/>
+                <w:lang w:val="es-MX"/>
+              </w:rPr>
+            </w:pPr>
+          </w:p>
+        </w:tc>
+        <w:tc>
+          <w:tcPr>
+            <w:tcW w:w="615" w:type="dxa"/>
+            <w:gridSpan w:val="5"/>
+            <w:tcBorders>
+              <w:top w:val="single" w:sz="4" w:space="0" w:color="auto"/>
+              <w:left w:val="single" w:sz="4" w:space="0" w:color="auto"/>
+              <w:bottom w:val="single" w:sz="4" w:space="0" w:color="auto"/>
+              <w:right w:val="single" w:sz="4" w:space="0" w:color="auto"/>
+            </w:tcBorders>
+            <w:vAlign w:val="center"/>
+          </w:tcPr>
+          <w:p>
+            <w:pPr>
+              <w:rPr>
+                <w:rFonts w:ascii="Verdana" w:hAnsi="Verdana" w:cs="Arial"/>
+                <w:b/>
+                <w:sz w:val="14"/>
+                <w:szCs w:val="24"/>
+                <w:lang w:val="es-MX"/>
+              </w:rPr>
+            </w:pPr>
+            <w:r>
+              <w:rPr>
+                <w:rFonts w:ascii="Verdana" w:hAnsi="Verdana" w:cs="Arial"/>
+                <w:b/>
+                <w:sz w:val="14"/>
+                <w:szCs w:val="24"/>
+                <w:lang w:val="es-MX"/>
+              </w:rPr>
+              <w:t>ROCO</w:t>
             </w:r>
           </w:p>
         </w:tc>
@@ -6430,121 +6441,6 @@
         </w:tc>
         <w:tc>
           <w:tcPr>
-            <w:tcW w:w="1965" w:type="dxa"/>
-            <w:gridSpan w:val="9"/>
-            <w:tcBorders>
-              <w:top w:val="single" w:sz="4" w:space="0" w:color="auto"/>
-              <w:left w:val="single" w:sz="4" w:space="0" w:color="auto"/>
-              <w:bottom w:val="single" w:sz="4" w:space="0" w:color="auto"/>
-              <w:right w:val="single" w:sz="4" w:space="0" w:color="auto"/>
-            </w:tcBorders>
-            <w:vAlign w:val="center"/>
-          </w:tcPr>
-          <w:p>
-            <w:pPr>
-              <w:rPr>
-                <w:rFonts w:ascii="Verdana" w:hAnsi="Verdana" w:cs="Arial"/>
-                <w:b/>
-                <w:sz w:val="14"/>
-                <w:szCs w:val="24"/>
-                <w:lang w:val="es-MX"/>
-              </w:rPr>
-            </w:pPr>
-            <w:r>
-              <w:rPr>
-                <w:rFonts w:ascii="Verdana" w:hAnsi="Verdana" w:cs="Arial"/>
-                <w:b/>
-                <w:sz w:val="14"/>
-                <w:szCs w:val="24"/>
-                <w:lang w:val="es-MX"/>
-              </w:rPr>
-              <w:t>CURSO DE EXTENSIÓN</w:t>
-            </w:r>
-          </w:p>
-        </w:tc>
-        <w:tc>
-          <w:tcPr>
-            <w:tcW w:w="160" w:type="dxa"/>
-            <w:tcBorders>
-              <w:top w:val="single" w:sz="4" w:space="0" w:color="auto"/>
-              <w:left w:val="single" w:sz="4" w:space="0" w:color="auto"/>
-              <w:bottom w:val="single" w:sz="4" w:space="0" w:color="auto"/>
-              <w:right w:val="single" w:sz="4" w:space="0" w:color="auto"/>
-            </w:tcBorders>
-            <w:vAlign w:val="center"/>
-          </w:tcPr>
-          <w:p>
-            <w:pPr>
-              <w:rPr>
-                <w:rFonts w:ascii="Verdana" w:hAnsi="Verdana" w:cs="Arial"/>
-                <w:b/>
-                <w:sz w:val="14"/>
-                <w:szCs w:val="24"/>
-                <w:lang w:val="es-MX"/>
-              </w:rPr>
-            </w:pPr>
-          </w:p>
-        </w:tc>
-        <w:tc>
-          <w:tcPr>
-            <w:tcW w:w="615" w:type="dxa"/>
-            <w:gridSpan w:val="5"/>
-            <w:tcBorders>
-              <w:top w:val="single" w:sz="4" w:space="0" w:color="auto"/>
-              <w:left w:val="single" w:sz="4" w:space="0" w:color="auto"/>
-              <w:bottom w:val="single" w:sz="4" w:space="0" w:color="auto"/>
-              <w:right w:val="single" w:sz="4" w:space="0" w:color="auto"/>
-            </w:tcBorders>
-            <w:vAlign w:val="center"/>
-          </w:tcPr>
-          <w:p>
-            <w:pPr>
-              <w:rPr>
-                <w:rFonts w:ascii="Verdana" w:hAnsi="Verdana" w:cs="Arial"/>
-                <w:b/>
-                <w:sz w:val="14"/>
-                <w:szCs w:val="24"/>
-                <w:lang w:val="es-MX"/>
-              </w:rPr>
-            </w:pPr>
-            <w:r>
-              <w:rPr>
-                <w:rFonts w:ascii="Verdana" w:hAnsi="Verdana" w:cs="Arial"/>
-                <w:b/>
-                <w:sz w:val="14"/>
-                <w:szCs w:val="24"/>
-                <w:lang w:val="es-MX"/>
-              </w:rPr>
-              <w:t>ROCO</w:t>
-            </w:r>
-          </w:p>
-        </w:tc>
-        <w:tc>
-          <w:tcPr>
-            <w:tcW w:w="160" w:type="dxa"/>
-            <w:gridSpan w:val="2"/>
-            <w:tcBorders>
-              <w:top w:val="single" w:sz="4" w:space="0" w:color="auto"/>
-              <w:left w:val="single" w:sz="4" w:space="0" w:color="auto"/>
-              <w:bottom w:val="single" w:sz="4" w:space="0" w:color="auto"/>
-              <w:right w:val="single" w:sz="4" w:space="0" w:color="auto"/>
-            </w:tcBorders>
-            <w:vAlign w:val="center"/>
-          </w:tcPr>
-          <w:p>
-            <w:pPr>
-              <w:rPr>
-                <w:rFonts w:ascii="Verdana" w:hAnsi="Verdana" w:cs="Arial"/>
-                <w:b/>
-                <w:sz w:val="14"/>
-                <w:szCs w:val="24"/>
-                <w:lang w:val="es-MX"/>
-              </w:rPr>
-            </w:pPr>
-          </w:p>
-        </w:tc>
-        <w:tc>
-          <w:tcPr>
             <w:tcW w:w="2115" w:type="dxa"/>
             <w:gridSpan w:val="10"/>
             <w:tcBorders>
@@ -6579,7 +6475,7 @@
         </w:tc>
         <w:tc>
           <w:tcPr>
-            <w:tcW w:w="188" w:type="dxa"/>
+            <w:tcW w:w="193" w:type="dxa"/>
             <w:tcBorders>
               <w:top w:val="single" w:sz="4" w:space="0" w:color="auto"/>
               <w:left w:val="single" w:sz="4" w:space="0" w:color="auto"/>
@@ -6666,7 +6562,7 @@
         </w:trPr>
         <w:tc>
           <w:tcPr>
-            <w:tcW w:w="2640" w:type="dxa"/>
+            <w:tcW w:w="2638" w:type="dxa"/>
             <w:gridSpan w:val="8"/>
             <w:tcBorders>
               <w:top w:val="single" w:sz="4" w:space="0" w:color="auto"/>
@@ -6709,7 +6605,7 @@
         </w:tc>
         <w:tc>
           <w:tcPr>
-            <w:tcW w:w="8203" w:type="dxa"/>
+            <w:tcW w:w="8205" w:type="dxa"/>
             <w:gridSpan w:val="37"/>
             <w:tcBorders>
               <w:top w:val="single" w:sz="4" w:space="0" w:color="auto"/>
@@ -6737,27 +6633,7 @@
                 <w:szCs w:val="24"/>
                 <w:lang w:val="es-MX"/>
               </w:rPr>
-              <w:t xml:space="preserve">PLANTEL (      )    EXTRAMURO (     )    AULA </w:t>
-            </w:r>
-            <w:r>
-              <w:rPr>
-                <w:rFonts w:ascii="Verdana" w:hAnsi="Verdana" w:cs="Arial"/>
-                <w:b/>
-                <w:sz w:val="18"/>
-                <w:szCs w:val="24"/>
-                <w:lang w:val="es-MX"/>
-              </w:rPr>
-              <w:t>MÓVIL</w:t>
-            </w:r>
-            <w:r>
-              <w:rPr>
-                <w:rFonts w:ascii="Verdana" w:hAnsi="Verdana" w:cs="Arial"/>
-                <w:b/>
-                <w:sz w:val="18"/>
-                <w:szCs w:val="24"/>
-                <w:lang w:val="es-MX"/>
-              </w:rPr>
-              <w:t xml:space="preserve"> (     )</w:t>
+              <w:t>PLANTEL (      )    EXTRAMURO (     )    AULA MÓVIL (     )</w:t>
             </w:r>
           </w:p>
         </w:tc>
@@ -6828,8 +6704,8 @@
         </w:trPr>
         <w:tc>
           <w:tcPr>
-            <w:tcW w:w="1030" w:type="dxa"/>
-            <w:gridSpan w:val="2"/>
+            <w:tcW w:w="4272" w:type="dxa"/>
+            <w:gridSpan w:val="13"/>
             <w:tcBorders>
               <w:top w:val="single" w:sz="4" w:space="0" w:color="auto"/>
               <w:left w:val="single" w:sz="4" w:space="0" w:color="auto"/>
@@ -6843,33 +6719,33 @@
             <w:pPr>
               <w:rPr>
                 <w:rFonts w:ascii="Verdana" w:hAnsi="Verdana"/>
-                <w:b/>
-                <w:szCs w:val="24"/>
-                <w:lang w:val="es-MX"/>
-              </w:rPr>
-            </w:pPr>
-            <w:r>
-              <w:rPr>
-                <w:rFonts w:ascii="Verdana" w:hAnsi="Verdana"/>
-                <w:b/>
-                <w:sz w:val="18"/>
-                <w:szCs w:val="24"/>
-                <w:lang w:val="es-MX"/>
-              </w:rPr>
-              <w:t>NOMBRE</w:t>
-            </w:r>
-          </w:p>
-        </w:tc>
-        <w:tc>
-          <w:tcPr>
-            <w:tcW w:w="9813" w:type="dxa"/>
-            <w:gridSpan w:val="43"/>
-            <w:tcBorders>
-              <w:top w:val="single" w:sz="4" w:space="0" w:color="auto"/>
-              <w:left w:val="single" w:sz="4" w:space="0" w:color="auto"/>
-              <w:bottom w:val="single" w:sz="4" w:space="0" w:color="auto"/>
-              <w:right w:val="single" w:sz="4" w:space="0" w:color="auto"/>
-            </w:tcBorders>
+                <w:szCs w:val="24"/>
+                <w:lang w:val="es-MX"/>
+              </w:rPr>
+            </w:pPr>
+            <w:r>
+              <w:rPr>
+                <w:rFonts w:ascii="Verdana" w:hAnsi="Verdana"/>
+                <w:b/>
+                <w:sz w:val="14"/>
+                <w:szCs w:val="24"/>
+                <w:lang w:val="es-MX"/>
+              </w:rPr>
+              <w:t>NOMBRE DEL CURSO AL QUE DESEA INSCRIBIRSE</w:t>
+            </w:r>
+          </w:p>
+        </w:tc>
+        <w:tc>
+          <w:tcPr>
+            <w:tcW w:w="6571" w:type="dxa"/>
+            <w:gridSpan w:val="32"/>
+            <w:tcBorders>
+              <w:top w:val="single" w:sz="4" w:space="0" w:color="auto"/>
+              <w:left w:val="single" w:sz="4" w:space="0" w:color="auto"/>
+              <w:bottom w:val="single" w:sz="4" w:space="0" w:color="auto"/>
+              <w:right w:val="single" w:sz="4" w:space="0" w:color="auto"/>
+            </w:tcBorders>
+            <w:shd w:val="clear" w:color="auto" w:fill="auto"/>
             <w:vAlign w:val="center"/>
           </w:tcPr>
           <w:p>
@@ -6900,8 +6776,28 @@
         </w:tblPrEx>
         <w:tc>
           <w:tcPr>
-            <w:tcW w:w="10843" w:type="dxa"/>
-            <w:gridSpan w:val="45"/>
+            <w:tcW w:w="4272" w:type="dxa"/>
+            <w:gridSpan w:val="13"/>
+            <w:tcBorders>
+              <w:top w:val="single" w:sz="4" w:space="0" w:color="auto"/>
+              <w:left w:val="single" w:sz="4" w:space="0" w:color="auto"/>
+              <w:right w:val="single" w:sz="4" w:space="0" w:color="auto"/>
+            </w:tcBorders>
+          </w:tcPr>
+          <w:p>
+            <w:pPr>
+              <w:rPr>
+                <w:sz w:val="10"/>
+                <w:szCs w:val="24"/>
+                <w:lang w:val="es-MX"/>
+              </w:rPr>
+            </w:pPr>
+          </w:p>
+        </w:tc>
+        <w:tc>
+          <w:tcPr>
+            <w:tcW w:w="6571" w:type="dxa"/>
+            <w:gridSpan w:val="32"/>
             <w:tcBorders>
               <w:top w:val="single" w:sz="4" w:space="0" w:color="auto"/>
               <w:left w:val="single" w:sz="4" w:space="0" w:color="auto"/>
@@ -6940,8 +6836,8 @@
         </w:trPr>
         <w:tc>
           <w:tcPr>
-            <w:tcW w:w="1150" w:type="dxa"/>
-            <w:gridSpan w:val="4"/>
+            <w:tcW w:w="1148" w:type="dxa"/>
+            <w:gridSpan w:val="3"/>
             <w:tcBorders>
               <w:top w:val="single" w:sz="4" w:space="0" w:color="auto"/>
               <w:left w:val="single" w:sz="4" w:space="0" w:color="auto"/>
@@ -6975,29 +6871,29 @@
         </w:tc>
         <w:tc>
           <w:tcPr>
-            <w:tcW w:w="2760" w:type="dxa"/>
-            <w:gridSpan w:val="6"/>
-            <w:tcBorders>
-              <w:top w:val="single" w:sz="4" w:space="0" w:color="auto"/>
-              <w:left w:val="single" w:sz="4" w:space="0" w:color="auto"/>
-              <w:bottom w:val="single" w:sz="4" w:space="0" w:color="auto"/>
-              <w:right w:val="single" w:sz="4" w:space="0" w:color="auto"/>
-            </w:tcBorders>
-            <w:vAlign w:val="center"/>
-          </w:tcPr>
-          <w:p>
-            <w:pPr>
-              <w:rPr>
-                <w:rFonts w:ascii="Verdana" w:hAnsi="Verdana"/>
-                <w:szCs w:val="24"/>
-                <w:lang w:val="es-MX"/>
-              </w:rPr>
-            </w:pPr>
-          </w:p>
-        </w:tc>
-        <w:tc>
-          <w:tcPr>
-            <w:tcW w:w="360" w:type="dxa"/>
+            <w:tcW w:w="2759" w:type="dxa"/>
+            <w:gridSpan w:val="7"/>
+            <w:tcBorders>
+              <w:top w:val="single" w:sz="4" w:space="0" w:color="auto"/>
+              <w:left w:val="single" w:sz="4" w:space="0" w:color="auto"/>
+              <w:bottom w:val="single" w:sz="4" w:space="0" w:color="auto"/>
+              <w:right w:val="single" w:sz="4" w:space="0" w:color="auto"/>
+            </w:tcBorders>
+            <w:vAlign w:val="center"/>
+          </w:tcPr>
+          <w:p>
+            <w:pPr>
+              <w:rPr>
+                <w:rFonts w:ascii="Verdana" w:hAnsi="Verdana"/>
+                <w:szCs w:val="24"/>
+                <w:lang w:val="es-MX"/>
+              </w:rPr>
+            </w:pPr>
+          </w:p>
+        </w:tc>
+        <w:tc>
+          <w:tcPr>
+            <w:tcW w:w="365" w:type="dxa"/>
             <w:gridSpan w:val="3"/>
             <w:tcBorders>
               <w:left w:val="single" w:sz="4" w:space="0" w:color="auto"/>
@@ -7018,7 +6914,7 @@
         </w:tc>
         <w:tc>
           <w:tcPr>
-            <w:tcW w:w="960" w:type="dxa"/>
+            <w:tcW w:w="959" w:type="dxa"/>
             <w:tcBorders>
               <w:top w:val="single" w:sz="4" w:space="0" w:color="auto"/>
               <w:left w:val="single" w:sz="4" w:space="0" w:color="auto"/>
@@ -7095,7 +6991,7 @@
         </w:tc>
         <w:tc>
           <w:tcPr>
-            <w:tcW w:w="1680" w:type="dxa"/>
+            <w:tcW w:w="1679" w:type="dxa"/>
             <w:gridSpan w:val="5"/>
             <w:tcBorders>
               <w:top w:val="single" w:sz="4" w:space="0" w:color="auto"/>
@@ -7367,8 +7263,8 @@
         </w:trPr>
         <w:tc>
           <w:tcPr>
-            <w:tcW w:w="1390" w:type="dxa"/>
-            <w:gridSpan w:val="5"/>
+            <w:tcW w:w="1388" w:type="dxa"/>
+            <w:gridSpan w:val="4"/>
             <w:tcBorders>
               <w:left w:val="single" w:sz="4" w:space="0" w:color="auto"/>
             </w:tcBorders>
@@ -7433,8 +7329,8 @@
         </w:tc>
         <w:tc>
           <w:tcPr>
-            <w:tcW w:w="1600" w:type="dxa"/>
-            <w:gridSpan w:val="2"/>
+            <w:tcW w:w="1599" w:type="dxa"/>
+            <w:gridSpan w:val="3"/>
             <w:vAlign w:val="center"/>
           </w:tcPr>
           <w:p>
@@ -7502,7 +7398,7 @@
         </w:tc>
         <w:tc>
           <w:tcPr>
-            <w:tcW w:w="1715" w:type="dxa"/>
+            <w:tcW w:w="1714" w:type="dxa"/>
             <w:gridSpan w:val="6"/>
             <w:vAlign w:val="center"/>
           </w:tcPr>
@@ -7571,7 +7467,7 @@
         </w:tc>
         <w:tc>
           <w:tcPr>
-            <w:tcW w:w="1760" w:type="dxa"/>
+            <w:tcW w:w="1759" w:type="dxa"/>
             <w:gridSpan w:val="5"/>
             <w:vAlign w:val="center"/>
           </w:tcPr>
@@ -7689,7 +7585,7 @@
         </w:tc>
         <w:tc>
           <w:tcPr>
-            <w:tcW w:w="623" w:type="dxa"/>
+            <w:tcW w:w="628" w:type="dxa"/>
             <w:gridSpan w:val="2"/>
             <w:tcBorders>
               <w:right w:val="single" w:sz="4" w:space="0" w:color="auto"/>
@@ -7729,7 +7625,7 @@
         </w:trPr>
         <w:tc>
           <w:tcPr>
-            <w:tcW w:w="5590" w:type="dxa"/>
+            <w:tcW w:w="5586" w:type="dxa"/>
             <w:gridSpan w:val="16"/>
             <w:tcBorders>
               <w:top w:val="single" w:sz="4" w:space="0" w:color="C0C0C0"/>
@@ -7831,7 +7727,7 @@
         </w:tc>
         <w:tc>
           <w:tcPr>
-            <w:tcW w:w="1760" w:type="dxa"/>
+            <w:tcW w:w="1759" w:type="dxa"/>
             <w:gridSpan w:val="5"/>
             <w:tcBorders>
               <w:top w:val="single" w:sz="4" w:space="0" w:color="C0C0C0"/>
@@ -7909,7 +7805,7 @@
         </w:tc>
         <w:tc>
           <w:tcPr>
-            <w:tcW w:w="1520" w:type="dxa"/>
+            <w:tcW w:w="1525" w:type="dxa"/>
             <w:gridSpan w:val="6"/>
             <w:tcBorders>
               <w:top w:val="single" w:sz="4" w:space="0" w:color="C0C0C0"/>
@@ -8087,7 +7983,7 @@
               <w:rPr>
                 <w:rFonts w:ascii="Verdana" w:hAnsi="Verdana" w:cs="Arial"/>
                 <w:b/>
-                <w:sz w:val="18"/>
+                <w:bCs/>
                 <w:szCs w:val="24"/>
               </w:rPr>
             </w:pPr>
@@ -8107,64 +8003,7 @@
                 <w:sz w:val="18"/>
                 <w:szCs w:val="24"/>
               </w:rPr>
-              <w:t xml:space="preserve"> SI____ NO___     </w:t>
-            </w:r>
-            <w:r>
-              <w:rPr>
-                <w:rFonts w:ascii="Verdana" w:hAnsi="Verdana" w:cs="Arial"/>
-                <w:b/>
-                <w:sz w:val="18"/>
-                <w:szCs w:val="24"/>
-              </w:rPr>
-              <w:t xml:space="preserve">Si su respuesta es No, </w:t>
-            </w:r>
-            <w:r>
-              <w:rPr>
-                <w:rFonts w:ascii="Verdana" w:hAnsi="Verdana" w:cs="Arial"/>
-                <w:b/>
-                <w:sz w:val="18"/>
-                <w:szCs w:val="24"/>
-              </w:rPr>
-              <w:t>Indicar la</w:t>
-            </w:r>
-          </w:p>
-          <w:p>
-            <w:pPr>
-              <w:keepNext/>
-              <w:jc w:val="center"/>
-              <w:outlineLvl w:val="2"/>
-              <w:rPr>
-                <w:rFonts w:ascii="Verdana" w:hAnsi="Verdana" w:cs="Arial"/>
-                <w:b/>
-                <w:bCs/>
-                <w:szCs w:val="24"/>
-              </w:rPr>
-            </w:pPr>
-            <w:r>
-              <w:rPr>
-                <w:rFonts w:ascii="Verdana" w:hAnsi="Verdana" w:cs="Arial"/>
-                <w:b/>
-                <w:sz w:val="18"/>
-                <w:szCs w:val="24"/>
-              </w:rPr>
-              <w:t xml:space="preserve">                                                                       Actividad </w:t>
-            </w:r>
-            <w:r>
-              <w:rPr>
-                <w:rFonts w:ascii="Verdana" w:hAnsi="Verdana" w:cs="Arial"/>
-                <w:b/>
-                <w:sz w:val="18"/>
-                <w:szCs w:val="24"/>
-              </w:rPr>
-              <w:t>Específica que desempeña</w:t>
-            </w:r>
-            <w:r>
-              <w:rPr>
-                <w:rFonts w:ascii="Verdana" w:hAnsi="Verdana" w:cs="Arial"/>
-                <w:sz w:val="18"/>
-                <w:szCs w:val="24"/>
-              </w:rPr>
-              <w:t>_____________________</w:t>
+              <w:t xml:space="preserve"> SI____ NO____     </w:t>
             </w:r>
           </w:p>
         </w:tc>
@@ -10119,15 +9958,7 @@
                 <w:sz w:val="15"/>
                 <w:szCs w:val="15"/>
               </w:rPr>
-              <w:t xml:space="preserve">(  ) MENOS DE 1 AÑO(  ) </w:t>
-            </w:r>
-            <w:r>
-              <w:rPr>
-                <w:rFonts w:ascii="Verdana" w:hAnsi="Verdana" w:cs="Arial"/>
-                <w:sz w:val="15"/>
-                <w:szCs w:val="15"/>
-              </w:rPr>
-              <w:t>DE 1 A 2 AÑOS(  )</w:t>
+              <w:t>(  ) MENOS DE 1 AÑO(  ) DE 1 A 2 AÑOS(  )</w:t>
             </w:r>
             <w:r>
               <w:rPr>
@@ -11139,15 +10970,7 @@
                 <w:sz w:val="16"/>
                 <w:szCs w:val="18"/>
               </w:rPr>
-              <w:t>OTRO (Especifique):</w:t>
-            </w:r>
-            <w:r>
-              <w:rPr>
-                <w:rFonts w:ascii="Verdana" w:hAnsi="Verdana" w:cs="Arial"/>
-                <w:sz w:val="16"/>
-                <w:szCs w:val="18"/>
-              </w:rPr>
-              <w:t>________________________</w:t>
+              <w:t>OTRO (Especifique):________________________</w:t>
             </w:r>
           </w:p>
         </w:tc>
@@ -11324,15 +11147,7 @@
                 <w:sz w:val="16"/>
                 <w:szCs w:val="18"/>
               </w:rPr>
-              <w:t>OTRO (Especifique)</w:t>
-            </w:r>
-            <w:r>
-              <w:rPr>
-                <w:rFonts w:ascii="Verdana" w:hAnsi="Verdana" w:cs="Arial"/>
-                <w:sz w:val="16"/>
-                <w:szCs w:val="18"/>
-              </w:rPr>
-              <w:t>_______________________</w:t>
+              <w:t>OTRO (Especifique)_______________________</w:t>
             </w:r>
           </w:p>
         </w:tc>
@@ -11449,8 +11264,8 @@
         <w:tblLook w:val="04A0" w:firstRow="1" w:lastRow="0" w:firstColumn="1" w:lastColumn="0" w:noHBand="0" w:noVBand="1"/>
       </w:tblPr>
       <w:tblGrid>
-        <w:gridCol w:w="8789"/>
-        <w:gridCol w:w="1701"/>
+        <w:gridCol w:w="8731"/>
+        <w:gridCol w:w="1689"/>
       </w:tblGrid>
       <w:tr>
         <w:tc>
@@ -12121,17 +11936,10 @@
               <w:rPr>
                 <w:rFonts w:ascii="Verdana" w:hAnsi="Verdana" w:cs="Arial"/>
                 <w:b/>
-                <w:szCs w:val="24"/>
-              </w:rPr>
-              <w:t>EL SOLICITANTE SE COMPROMETE A CUMPLIR CON LAS NORMAS Y DISPOSICIONES DICTADAS POR LAS AUTORIDADES DE LA INSTITUCIÓN</w:t>
-            </w:r>
-            <w:r>
-              <w:rPr>
-                <w:rFonts w:ascii="Verdana" w:hAnsi="Verdana" w:cs="Arial"/>
-                <w:b/>
-                <w:szCs w:val="24"/>
-              </w:rPr>
-              <w:t>.</w:t>
+                <w:sz w:val="16"/>
+                <w:szCs w:val="24"/>
+              </w:rPr>
+              <w:t>EL SOLICITANTE SE COMPROMETE A CUMPLIR CON LAS NORMAS Y DISPOSICIONES DICTADAS POR LAS AUTORIDADES DE LA INSTITUCIÓN.</w:t>
             </w:r>
           </w:p>
         </w:tc>
@@ -12664,1666 +12472,18 @@
     </w:tbl>
     <w:p>
       <w:pPr>
-        <w:sectPr>
-          <w:footerReference w:type="even" r:id="rId10"/>
-          <w:footerReference w:type="first" r:id="rId11"/>
-          <w:pgSz w:w="12240" w:h="15840" w:code="1"/>
-          <w:pgMar w:top="567" w:right="851" w:bottom="426" w:left="851" w:header="567" w:footer="284" w:gutter="0"/>
-          <w:cols w:space="720"/>
-          <w:docGrid w:linePitch="272"/>
-        </w:sectPr>
+        <w:jc w:val="center"/>
       </w:pPr>
     </w:p>
-    <w:p>
-      <w:pPr>
-        <w:rPr>
-          <w:rFonts w:ascii="Arial" w:hAnsi="Arial" w:cs="Arial"/>
-        </w:rPr>
-      </w:pPr>
-      <w:bookmarkStart w:id="0" w:name="_GoBack"/>
-      <w:bookmarkEnd w:id="0"/>
-    </w:p>
+    <w:p/>
     <w:sectPr>
-      <w:pgSz w:w="12242" w:h="15842" w:code="1"/>
-      <w:pgMar w:top="1134" w:right="1134" w:bottom="1134" w:left="1418" w:header="567" w:footer="284" w:gutter="0"/>
-      <w:cols w:space="720"/>
+      <w:pgSz w:w="12240" w:h="15840"/>
+      <w:pgMar w:top="567" w:right="851" w:bottom="425" w:left="851" w:header="709" w:footer="709" w:gutter="0"/>
+      <w:cols w:space="708"/>
+      <w:docGrid w:linePitch="360"/>
     </w:sectPr>
   </w:body>
 </w:document>
-</file>
-
-<file path=word/endnotes.xml><?xml version="1.0" encoding="utf-8"?>
-<w:endnotes xmlns:wpc="http://schemas.microsoft.com/office/word/2010/wordprocessingCanvas" xmlns:mc="http://schemas.openxmlformats.org/markup-compatibility/2006" xmlns:o="urn:schemas-microsoft-com:office:office" xmlns:r="http://schemas.openxmlformats.org/officeDocument/2006/relationships" xmlns:m="http://schemas.openxmlformats.org/officeDocument/2006/math" xmlns:v="urn:schemas-microsoft-com:vml" xmlns:wp14="http://schemas.microsoft.com/office/word/2010/wordprocessingDrawing" xmlns:wp="http://schemas.openxmlformats.org/drawingml/2006/wordprocessingDrawing" xmlns:w10="urn:schemas-microsoft-com:office:word" xmlns:w="http://schemas.openxmlformats.org/wordprocessingml/2006/main" xmlns:w14="http://schemas.microsoft.com/office/word/2010/wordml" xmlns:w15="http://schemas.microsoft.com/office/word/2012/wordml" xmlns:wpg="http://schemas.microsoft.com/office/word/2010/wordprocessingGroup" xmlns:wpi="http://schemas.microsoft.com/office/word/2010/wordprocessingInk" xmlns:wne="http://schemas.microsoft.com/office/word/2006/wordml" xmlns:wps="http://schemas.microsoft.com/office/word/2010/wordprocessingShape" mc:Ignorable="w14 w15 wp14">
-  <w:endnote w:type="separator" w:id="-1">
-    <w:p>
-      <w:r>
-        <w:separator/>
-      </w:r>
-    </w:p>
-  </w:endnote>
-  <w:endnote w:type="continuationSeparator" w:id="0">
-    <w:p>
-      <w:r>
-        <w:continuationSeparator/>
-      </w:r>
-    </w:p>
-  </w:endnote>
-</w:endnotes>
-</file>
-
-<file path=word/footer1.xml><?xml version="1.0" encoding="utf-8"?>
-<w:ftr xmlns:wpc="http://schemas.microsoft.com/office/word/2010/wordprocessingCanvas" xmlns:mc="http://schemas.openxmlformats.org/markup-compatibility/2006" xmlns:o="urn:schemas-microsoft-com:office:office" xmlns:r="http://schemas.openxmlformats.org/officeDocument/2006/relationships" xmlns:m="http://schemas.openxmlformats.org/officeDocument/2006/math" xmlns:v="urn:schemas-microsoft-com:vml" xmlns:wp14="http://schemas.microsoft.com/office/word/2010/wordprocessingDrawing" xmlns:wp="http://schemas.openxmlformats.org/drawingml/2006/wordprocessingDrawing" xmlns:w10="urn:schemas-microsoft-com:office:word" xmlns:w="http://schemas.openxmlformats.org/wordprocessingml/2006/main" xmlns:w14="http://schemas.microsoft.com/office/word/2010/wordml" xmlns:w15="http://schemas.microsoft.com/office/word/2012/wordml" xmlns:wpg="http://schemas.microsoft.com/office/word/2010/wordprocessingGroup" xmlns:wpi="http://schemas.microsoft.com/office/word/2010/wordprocessingInk" xmlns:wne="http://schemas.microsoft.com/office/word/2006/wordml" xmlns:wps="http://schemas.microsoft.com/office/word/2010/wordprocessingShape" mc:Ignorable="w14 w15 wp14">
-  <w:p>
-    <w:pPr>
-      <w:pStyle w:val="Piedepgina"/>
-      <w:framePr w:wrap="around" w:vAnchor="text" w:hAnchor="margin" w:xAlign="outside" w:y="1"/>
-      <w:rPr>
-        <w:rStyle w:val="Nmerodepgina"/>
-      </w:rPr>
-    </w:pPr>
-    <w:r>
-      <w:rPr>
-        <w:rStyle w:val="Nmerodepgina"/>
-      </w:rPr>
-      <w:fldChar w:fldCharType="begin"/>
-    </w:r>
-    <w:r>
-      <w:rPr>
-        <w:rStyle w:val="Nmerodepgina"/>
-      </w:rPr>
-      <w:instrText xml:space="preserve">PAGE  </w:instrText>
-    </w:r>
-    <w:r>
-      <w:rPr>
-        <w:rStyle w:val="Nmerodepgina"/>
-      </w:rPr>
-      <w:fldChar w:fldCharType="end"/>
-    </w:r>
-  </w:p>
-  <w:p>
-    <w:pPr>
-      <w:pStyle w:val="Piedepgina"/>
-      <w:ind w:right="360" w:firstLine="360"/>
-    </w:pPr>
-  </w:p>
-</w:ftr>
-</file>
-
-<file path=word/footer2.xml><?xml version="1.0" encoding="utf-8"?>
-<w:ftr xmlns:wpc="http://schemas.microsoft.com/office/word/2010/wordprocessingCanvas" xmlns:mc="http://schemas.openxmlformats.org/markup-compatibility/2006" xmlns:o="urn:schemas-microsoft-com:office:office" xmlns:r="http://schemas.openxmlformats.org/officeDocument/2006/relationships" xmlns:m="http://schemas.openxmlformats.org/officeDocument/2006/math" xmlns:v="urn:schemas-microsoft-com:vml" xmlns:wp14="http://schemas.microsoft.com/office/word/2010/wordprocessingDrawing" xmlns:wp="http://schemas.openxmlformats.org/drawingml/2006/wordprocessingDrawing" xmlns:w10="urn:schemas-microsoft-com:office:word" xmlns:w="http://schemas.openxmlformats.org/wordprocessingml/2006/main" xmlns:w14="http://schemas.microsoft.com/office/word/2010/wordml" xmlns:w15="http://schemas.microsoft.com/office/word/2012/wordml" xmlns:wpg="http://schemas.microsoft.com/office/word/2010/wordprocessingGroup" xmlns:wpi="http://schemas.microsoft.com/office/word/2010/wordprocessingInk" xmlns:wne="http://schemas.microsoft.com/office/word/2006/wordml" xmlns:wps="http://schemas.microsoft.com/office/word/2010/wordprocessingShape" mc:Ignorable="w14 w15 wp14">
-  <w:p>
-    <w:pPr>
-      <w:pStyle w:val="Piedepgina"/>
-      <w:jc w:val="right"/>
-      <w:rPr>
-        <w:lang w:val="es-MX"/>
-      </w:rPr>
-    </w:pPr>
-  </w:p>
-</w:ftr>
-</file>
-
-<file path=word/footnotes.xml><?xml version="1.0" encoding="utf-8"?>
-<w:footnotes xmlns:wpc="http://schemas.microsoft.com/office/word/2010/wordprocessingCanvas" xmlns:mc="http://schemas.openxmlformats.org/markup-compatibility/2006" xmlns:o="urn:schemas-microsoft-com:office:office" xmlns:r="http://schemas.openxmlformats.org/officeDocument/2006/relationships" xmlns:m="http://schemas.openxmlformats.org/officeDocument/2006/math" xmlns:v="urn:schemas-microsoft-com:vml" xmlns:wp14="http://schemas.microsoft.com/office/word/2010/wordprocessingDrawing" xmlns:wp="http://schemas.openxmlformats.org/drawingml/2006/wordprocessingDrawing" xmlns:w10="urn:schemas-microsoft-com:office:word" xmlns:w="http://schemas.openxmlformats.org/wordprocessingml/2006/main" xmlns:w14="http://schemas.microsoft.com/office/word/2010/wordml" xmlns:w15="http://schemas.microsoft.com/office/word/2012/wordml" xmlns:wpg="http://schemas.microsoft.com/office/word/2010/wordprocessingGroup" xmlns:wpi="http://schemas.microsoft.com/office/word/2010/wordprocessingInk" xmlns:wne="http://schemas.microsoft.com/office/word/2006/wordml" xmlns:wps="http://schemas.microsoft.com/office/word/2010/wordprocessingShape" mc:Ignorable="w14 w15 wp14">
-  <w:footnote w:type="separator" w:id="-1">
-    <w:p>
-      <w:r>
-        <w:separator/>
-      </w:r>
-    </w:p>
-  </w:footnote>
-  <w:footnote w:type="continuationSeparator" w:id="0">
-    <w:p>
-      <w:r>
-        <w:continuationSeparator/>
-      </w:r>
-    </w:p>
-  </w:footnote>
-</w:footnotes>
-</file>
-
-<file path=word/numbering.xml><?xml version="1.0" encoding="utf-8"?>
-<w:numbering xmlns:wpc="http://schemas.microsoft.com/office/word/2010/wordprocessingCanvas" xmlns:mc="http://schemas.openxmlformats.org/markup-compatibility/2006" xmlns:o="urn:schemas-microsoft-com:office:office" xmlns:r="http://schemas.openxmlformats.org/officeDocument/2006/relationships" xmlns:m="http://schemas.openxmlformats.org/officeDocument/2006/math" xmlns:v="urn:schemas-microsoft-com:vml" xmlns:wp14="http://schemas.microsoft.com/office/word/2010/wordprocessingDrawing" xmlns:wp="http://schemas.openxmlformats.org/drawingml/2006/wordprocessingDrawing" xmlns:w10="urn:schemas-microsoft-com:office:word" xmlns:w="http://schemas.openxmlformats.org/wordprocessingml/2006/main" xmlns:w14="http://schemas.microsoft.com/office/word/2010/wordml" xmlns:w15="http://schemas.microsoft.com/office/word/2012/wordml" xmlns:wpg="http://schemas.microsoft.com/office/word/2010/wordprocessingGroup" xmlns:wpi="http://schemas.microsoft.com/office/word/2010/wordprocessingInk" xmlns:wne="http://schemas.microsoft.com/office/word/2006/wordml" xmlns:wps="http://schemas.microsoft.com/office/word/2010/wordprocessingShape" mc:Ignorable="w14 w15 wp14">
-  <w:abstractNum w:abstractNumId="0">
-    <w:nsid w:val="034B0DAD"/>
-    <w:multiLevelType w:val="singleLevel"/>
-    <w:tmpl w:val="CE1EE770"/>
-    <w:lvl w:ilvl="0">
-      <w:start w:val="1"/>
-      <w:numFmt w:val="bullet"/>
-      <w:lvlText w:val=""/>
-      <w:lvlJc w:val="left"/>
-      <w:pPr>
-        <w:tabs>
-          <w:tab w:val="num" w:pos="360"/>
-        </w:tabs>
-        <w:ind w:left="360" w:hanging="360"/>
-      </w:pPr>
-      <w:rPr>
-        <w:rFonts w:ascii="Wingdings" w:hAnsi="Wingdings" w:hint="default"/>
-      </w:rPr>
-    </w:lvl>
-  </w:abstractNum>
-  <w:abstractNum w:abstractNumId="1">
-    <w:nsid w:val="04AB3ABF"/>
-    <w:multiLevelType w:val="singleLevel"/>
-    <w:tmpl w:val="CE1EE770"/>
-    <w:lvl w:ilvl="0">
-      <w:start w:val="1"/>
-      <w:numFmt w:val="bullet"/>
-      <w:lvlText w:val=""/>
-      <w:lvlJc w:val="left"/>
-      <w:pPr>
-        <w:tabs>
-          <w:tab w:val="num" w:pos="360"/>
-        </w:tabs>
-        <w:ind w:left="360" w:hanging="360"/>
-      </w:pPr>
-      <w:rPr>
-        <w:rFonts w:ascii="Wingdings" w:hAnsi="Wingdings" w:hint="default"/>
-      </w:rPr>
-    </w:lvl>
-  </w:abstractNum>
-  <w:abstractNum w:abstractNumId="2">
-    <w:nsid w:val="07F62AB6"/>
-    <w:multiLevelType w:val="singleLevel"/>
-    <w:tmpl w:val="CE1EE770"/>
-    <w:lvl w:ilvl="0">
-      <w:start w:val="1"/>
-      <w:numFmt w:val="bullet"/>
-      <w:lvlText w:val=""/>
-      <w:lvlJc w:val="left"/>
-      <w:pPr>
-        <w:tabs>
-          <w:tab w:val="num" w:pos="360"/>
-        </w:tabs>
-        <w:ind w:left="360" w:hanging="360"/>
-      </w:pPr>
-      <w:rPr>
-        <w:rFonts w:ascii="Wingdings" w:hAnsi="Wingdings" w:hint="default"/>
-      </w:rPr>
-    </w:lvl>
-  </w:abstractNum>
-  <w:abstractNum w:abstractNumId="3">
-    <w:nsid w:val="0F3B7EA8"/>
-    <w:multiLevelType w:val="singleLevel"/>
-    <w:tmpl w:val="CE1EE770"/>
-    <w:lvl w:ilvl="0">
-      <w:start w:val="1"/>
-      <w:numFmt w:val="bullet"/>
-      <w:lvlText w:val=""/>
-      <w:lvlJc w:val="left"/>
-      <w:pPr>
-        <w:tabs>
-          <w:tab w:val="num" w:pos="360"/>
-        </w:tabs>
-        <w:ind w:left="360" w:hanging="360"/>
-      </w:pPr>
-      <w:rPr>
-        <w:rFonts w:ascii="Wingdings" w:hAnsi="Wingdings" w:hint="default"/>
-      </w:rPr>
-    </w:lvl>
-  </w:abstractNum>
-  <w:abstractNum w:abstractNumId="4">
-    <w:nsid w:val="0F72387C"/>
-    <w:multiLevelType w:val="singleLevel"/>
-    <w:tmpl w:val="CE1EE770"/>
-    <w:lvl w:ilvl="0">
-      <w:start w:val="1"/>
-      <w:numFmt w:val="bullet"/>
-      <w:lvlText w:val=""/>
-      <w:lvlJc w:val="left"/>
-      <w:pPr>
-        <w:tabs>
-          <w:tab w:val="num" w:pos="360"/>
-        </w:tabs>
-        <w:ind w:left="360" w:hanging="360"/>
-      </w:pPr>
-      <w:rPr>
-        <w:rFonts w:ascii="Wingdings" w:hAnsi="Wingdings" w:hint="default"/>
-      </w:rPr>
-    </w:lvl>
-  </w:abstractNum>
-  <w:abstractNum w:abstractNumId="5">
-    <w:nsid w:val="1FDB51F8"/>
-    <w:multiLevelType w:val="singleLevel"/>
-    <w:tmpl w:val="CE1EE770"/>
-    <w:lvl w:ilvl="0">
-      <w:start w:val="1"/>
-      <w:numFmt w:val="bullet"/>
-      <w:lvlText w:val=""/>
-      <w:lvlJc w:val="left"/>
-      <w:pPr>
-        <w:tabs>
-          <w:tab w:val="num" w:pos="360"/>
-        </w:tabs>
-        <w:ind w:left="360" w:hanging="360"/>
-      </w:pPr>
-      <w:rPr>
-        <w:rFonts w:ascii="Wingdings" w:hAnsi="Wingdings" w:hint="default"/>
-      </w:rPr>
-    </w:lvl>
-  </w:abstractNum>
-  <w:abstractNum w:abstractNumId="6">
-    <w:nsid w:val="22584A37"/>
-    <w:multiLevelType w:val="hybridMultilevel"/>
-    <w:tmpl w:val="24147660"/>
-    <w:lvl w:ilvl="0" w:tplc="3CEEFF40">
-      <w:start w:val="1"/>
-      <w:numFmt w:val="decimal"/>
-      <w:lvlText w:val="%1)"/>
-      <w:lvlJc w:val="left"/>
-      <w:pPr>
-        <w:tabs>
-          <w:tab w:val="num" w:pos="660"/>
-        </w:tabs>
-        <w:ind w:left="660" w:hanging="360"/>
-      </w:pPr>
-      <w:rPr>
-        <w:rFonts w:hint="default"/>
-      </w:rPr>
-    </w:lvl>
-    <w:lvl w:ilvl="1" w:tplc="080A0019" w:tentative="1">
-      <w:start w:val="1"/>
-      <w:numFmt w:val="lowerLetter"/>
-      <w:lvlText w:val="%2."/>
-      <w:lvlJc w:val="left"/>
-      <w:pPr>
-        <w:tabs>
-          <w:tab w:val="num" w:pos="1440"/>
-        </w:tabs>
-        <w:ind w:left="1440" w:hanging="360"/>
-      </w:pPr>
-    </w:lvl>
-    <w:lvl w:ilvl="2" w:tplc="080A001B" w:tentative="1">
-      <w:start w:val="1"/>
-      <w:numFmt w:val="lowerRoman"/>
-      <w:lvlText w:val="%3."/>
-      <w:lvlJc w:val="right"/>
-      <w:pPr>
-        <w:tabs>
-          <w:tab w:val="num" w:pos="2160"/>
-        </w:tabs>
-        <w:ind w:left="2160" w:hanging="180"/>
-      </w:pPr>
-    </w:lvl>
-    <w:lvl w:ilvl="3" w:tplc="080A000F" w:tentative="1">
-      <w:start w:val="1"/>
-      <w:numFmt w:val="decimal"/>
-      <w:lvlText w:val="%4."/>
-      <w:lvlJc w:val="left"/>
-      <w:pPr>
-        <w:tabs>
-          <w:tab w:val="num" w:pos="2880"/>
-        </w:tabs>
-        <w:ind w:left="2880" w:hanging="360"/>
-      </w:pPr>
-    </w:lvl>
-    <w:lvl w:ilvl="4" w:tplc="080A0019" w:tentative="1">
-      <w:start w:val="1"/>
-      <w:numFmt w:val="lowerLetter"/>
-      <w:lvlText w:val="%5."/>
-      <w:lvlJc w:val="left"/>
-      <w:pPr>
-        <w:tabs>
-          <w:tab w:val="num" w:pos="3600"/>
-        </w:tabs>
-        <w:ind w:left="3600" w:hanging="360"/>
-      </w:pPr>
-    </w:lvl>
-    <w:lvl w:ilvl="5" w:tplc="080A001B" w:tentative="1">
-      <w:start w:val="1"/>
-      <w:numFmt w:val="lowerRoman"/>
-      <w:lvlText w:val="%6."/>
-      <w:lvlJc w:val="right"/>
-      <w:pPr>
-        <w:tabs>
-          <w:tab w:val="num" w:pos="4320"/>
-        </w:tabs>
-        <w:ind w:left="4320" w:hanging="180"/>
-      </w:pPr>
-    </w:lvl>
-    <w:lvl w:ilvl="6" w:tplc="080A000F" w:tentative="1">
-      <w:start w:val="1"/>
-      <w:numFmt w:val="decimal"/>
-      <w:lvlText w:val="%7."/>
-      <w:lvlJc w:val="left"/>
-      <w:pPr>
-        <w:tabs>
-          <w:tab w:val="num" w:pos="5040"/>
-        </w:tabs>
-        <w:ind w:left="5040" w:hanging="360"/>
-      </w:pPr>
-    </w:lvl>
-    <w:lvl w:ilvl="7" w:tplc="080A0019" w:tentative="1">
-      <w:start w:val="1"/>
-      <w:numFmt w:val="lowerLetter"/>
-      <w:lvlText w:val="%8."/>
-      <w:lvlJc w:val="left"/>
-      <w:pPr>
-        <w:tabs>
-          <w:tab w:val="num" w:pos="5760"/>
-        </w:tabs>
-        <w:ind w:left="5760" w:hanging="360"/>
-      </w:pPr>
-    </w:lvl>
-    <w:lvl w:ilvl="8" w:tplc="080A001B" w:tentative="1">
-      <w:start w:val="1"/>
-      <w:numFmt w:val="lowerRoman"/>
-      <w:lvlText w:val="%9."/>
-      <w:lvlJc w:val="right"/>
-      <w:pPr>
-        <w:tabs>
-          <w:tab w:val="num" w:pos="6480"/>
-        </w:tabs>
-        <w:ind w:left="6480" w:hanging="180"/>
-      </w:pPr>
-    </w:lvl>
-  </w:abstractNum>
-  <w:abstractNum w:abstractNumId="7">
-    <w:nsid w:val="25026CD2"/>
-    <w:multiLevelType w:val="singleLevel"/>
-    <w:tmpl w:val="CE1EE770"/>
-    <w:lvl w:ilvl="0">
-      <w:start w:val="1"/>
-      <w:numFmt w:val="bullet"/>
-      <w:lvlText w:val=""/>
-      <w:lvlJc w:val="left"/>
-      <w:pPr>
-        <w:tabs>
-          <w:tab w:val="num" w:pos="360"/>
-        </w:tabs>
-        <w:ind w:left="360" w:hanging="360"/>
-      </w:pPr>
-      <w:rPr>
-        <w:rFonts w:ascii="Wingdings" w:hAnsi="Wingdings" w:hint="default"/>
-      </w:rPr>
-    </w:lvl>
-  </w:abstractNum>
-  <w:abstractNum w:abstractNumId="8">
-    <w:nsid w:val="264601E3"/>
-    <w:multiLevelType w:val="hybridMultilevel"/>
-    <w:tmpl w:val="00007910"/>
-    <w:lvl w:ilvl="0" w:tplc="080A0001">
-      <w:start w:val="1"/>
-      <w:numFmt w:val="bullet"/>
-      <w:lvlText w:val=""/>
-      <w:lvlJc w:val="left"/>
-      <w:pPr>
-        <w:ind w:left="874" w:hanging="360"/>
-      </w:pPr>
-      <w:rPr>
-        <w:rFonts w:ascii="Symbol" w:hAnsi="Symbol" w:hint="default"/>
-      </w:rPr>
-    </w:lvl>
-    <w:lvl w:ilvl="1" w:tplc="080A0003" w:tentative="1">
-      <w:start w:val="1"/>
-      <w:numFmt w:val="bullet"/>
-      <w:lvlText w:val="o"/>
-      <w:lvlJc w:val="left"/>
-      <w:pPr>
-        <w:ind w:left="1594" w:hanging="360"/>
-      </w:pPr>
-      <w:rPr>
-        <w:rFonts w:ascii="Courier New" w:hAnsi="Courier New" w:cs="Courier New" w:hint="default"/>
-      </w:rPr>
-    </w:lvl>
-    <w:lvl w:ilvl="2" w:tplc="080A0005" w:tentative="1">
-      <w:start w:val="1"/>
-      <w:numFmt w:val="bullet"/>
-      <w:lvlText w:val=""/>
-      <w:lvlJc w:val="left"/>
-      <w:pPr>
-        <w:ind w:left="2314" w:hanging="360"/>
-      </w:pPr>
-      <w:rPr>
-        <w:rFonts w:ascii="Wingdings" w:hAnsi="Wingdings" w:hint="default"/>
-      </w:rPr>
-    </w:lvl>
-    <w:lvl w:ilvl="3" w:tplc="080A0001" w:tentative="1">
-      <w:start w:val="1"/>
-      <w:numFmt w:val="bullet"/>
-      <w:lvlText w:val=""/>
-      <w:lvlJc w:val="left"/>
-      <w:pPr>
-        <w:ind w:left="3034" w:hanging="360"/>
-      </w:pPr>
-      <w:rPr>
-        <w:rFonts w:ascii="Symbol" w:hAnsi="Symbol" w:hint="default"/>
-      </w:rPr>
-    </w:lvl>
-    <w:lvl w:ilvl="4" w:tplc="080A0003" w:tentative="1">
-      <w:start w:val="1"/>
-      <w:numFmt w:val="bullet"/>
-      <w:lvlText w:val="o"/>
-      <w:lvlJc w:val="left"/>
-      <w:pPr>
-        <w:ind w:left="3754" w:hanging="360"/>
-      </w:pPr>
-      <w:rPr>
-        <w:rFonts w:ascii="Courier New" w:hAnsi="Courier New" w:cs="Courier New" w:hint="default"/>
-      </w:rPr>
-    </w:lvl>
-    <w:lvl w:ilvl="5" w:tplc="080A0005" w:tentative="1">
-      <w:start w:val="1"/>
-      <w:numFmt w:val="bullet"/>
-      <w:lvlText w:val=""/>
-      <w:lvlJc w:val="left"/>
-      <w:pPr>
-        <w:ind w:left="4474" w:hanging="360"/>
-      </w:pPr>
-      <w:rPr>
-        <w:rFonts w:ascii="Wingdings" w:hAnsi="Wingdings" w:hint="default"/>
-      </w:rPr>
-    </w:lvl>
-    <w:lvl w:ilvl="6" w:tplc="080A0001" w:tentative="1">
-      <w:start w:val="1"/>
-      <w:numFmt w:val="bullet"/>
-      <w:lvlText w:val=""/>
-      <w:lvlJc w:val="left"/>
-      <w:pPr>
-        <w:ind w:left="5194" w:hanging="360"/>
-      </w:pPr>
-      <w:rPr>
-        <w:rFonts w:ascii="Symbol" w:hAnsi="Symbol" w:hint="default"/>
-      </w:rPr>
-    </w:lvl>
-    <w:lvl w:ilvl="7" w:tplc="080A0003" w:tentative="1">
-      <w:start w:val="1"/>
-      <w:numFmt w:val="bullet"/>
-      <w:lvlText w:val="o"/>
-      <w:lvlJc w:val="left"/>
-      <w:pPr>
-        <w:ind w:left="5914" w:hanging="360"/>
-      </w:pPr>
-      <w:rPr>
-        <w:rFonts w:ascii="Courier New" w:hAnsi="Courier New" w:cs="Courier New" w:hint="default"/>
-      </w:rPr>
-    </w:lvl>
-    <w:lvl w:ilvl="8" w:tplc="080A0005" w:tentative="1">
-      <w:start w:val="1"/>
-      <w:numFmt w:val="bullet"/>
-      <w:lvlText w:val=""/>
-      <w:lvlJc w:val="left"/>
-      <w:pPr>
-        <w:ind w:left="6634" w:hanging="360"/>
-      </w:pPr>
-      <w:rPr>
-        <w:rFonts w:ascii="Wingdings" w:hAnsi="Wingdings" w:hint="default"/>
-      </w:rPr>
-    </w:lvl>
-  </w:abstractNum>
-  <w:abstractNum w:abstractNumId="9">
-    <w:nsid w:val="27813D49"/>
-    <w:multiLevelType w:val="hybridMultilevel"/>
-    <w:tmpl w:val="D116EB1E"/>
-    <w:lvl w:ilvl="0" w:tplc="66041772">
-      <w:start w:val="1"/>
-      <w:numFmt w:val="decimal"/>
-      <w:lvlText w:val="(%1)"/>
-      <w:lvlJc w:val="right"/>
-      <w:pPr>
-        <w:ind w:left="720" w:hanging="360"/>
-      </w:pPr>
-      <w:rPr>
-        <w:rFonts w:ascii="Arial" w:hAnsi="Arial" w:hint="default"/>
-        <w:b w:val="0"/>
-        <w:i w:val="0"/>
-        <w:sz w:val="20"/>
-        <w:szCs w:val="20"/>
-      </w:rPr>
-    </w:lvl>
-    <w:lvl w:ilvl="1" w:tplc="080A0019" w:tentative="1">
-      <w:start w:val="1"/>
-      <w:numFmt w:val="lowerLetter"/>
-      <w:lvlText w:val="%2."/>
-      <w:lvlJc w:val="left"/>
-      <w:pPr>
-        <w:ind w:left="1440" w:hanging="360"/>
-      </w:pPr>
-    </w:lvl>
-    <w:lvl w:ilvl="2" w:tplc="080A001B" w:tentative="1">
-      <w:start w:val="1"/>
-      <w:numFmt w:val="lowerRoman"/>
-      <w:lvlText w:val="%3."/>
-      <w:lvlJc w:val="right"/>
-      <w:pPr>
-        <w:ind w:left="2160" w:hanging="180"/>
-      </w:pPr>
-    </w:lvl>
-    <w:lvl w:ilvl="3" w:tplc="080A000F" w:tentative="1">
-      <w:start w:val="1"/>
-      <w:numFmt w:val="decimal"/>
-      <w:lvlText w:val="%4."/>
-      <w:lvlJc w:val="left"/>
-      <w:pPr>
-        <w:ind w:left="2880" w:hanging="360"/>
-      </w:pPr>
-    </w:lvl>
-    <w:lvl w:ilvl="4" w:tplc="080A0019" w:tentative="1">
-      <w:start w:val="1"/>
-      <w:numFmt w:val="lowerLetter"/>
-      <w:lvlText w:val="%5."/>
-      <w:lvlJc w:val="left"/>
-      <w:pPr>
-        <w:ind w:left="3600" w:hanging="360"/>
-      </w:pPr>
-    </w:lvl>
-    <w:lvl w:ilvl="5" w:tplc="080A001B" w:tentative="1">
-      <w:start w:val="1"/>
-      <w:numFmt w:val="lowerRoman"/>
-      <w:lvlText w:val="%6."/>
-      <w:lvlJc w:val="right"/>
-      <w:pPr>
-        <w:ind w:left="4320" w:hanging="180"/>
-      </w:pPr>
-    </w:lvl>
-    <w:lvl w:ilvl="6" w:tplc="080A000F" w:tentative="1">
-      <w:start w:val="1"/>
-      <w:numFmt w:val="decimal"/>
-      <w:lvlText w:val="%7."/>
-      <w:lvlJc w:val="left"/>
-      <w:pPr>
-        <w:ind w:left="5040" w:hanging="360"/>
-      </w:pPr>
-    </w:lvl>
-    <w:lvl w:ilvl="7" w:tplc="080A0019" w:tentative="1">
-      <w:start w:val="1"/>
-      <w:numFmt w:val="lowerLetter"/>
-      <w:lvlText w:val="%8."/>
-      <w:lvlJc w:val="left"/>
-      <w:pPr>
-        <w:ind w:left="5760" w:hanging="360"/>
-      </w:pPr>
-    </w:lvl>
-    <w:lvl w:ilvl="8" w:tplc="080A001B" w:tentative="1">
-      <w:start w:val="1"/>
-      <w:numFmt w:val="lowerRoman"/>
-      <w:lvlText w:val="%9."/>
-      <w:lvlJc w:val="right"/>
-      <w:pPr>
-        <w:ind w:left="6480" w:hanging="180"/>
-      </w:pPr>
-    </w:lvl>
-  </w:abstractNum>
-  <w:abstractNum w:abstractNumId="10">
-    <w:nsid w:val="27D6787C"/>
-    <w:multiLevelType w:val="singleLevel"/>
-    <w:tmpl w:val="CE1EE770"/>
-    <w:lvl w:ilvl="0">
-      <w:start w:val="1"/>
-      <w:numFmt w:val="bullet"/>
-      <w:lvlText w:val=""/>
-      <w:lvlJc w:val="left"/>
-      <w:pPr>
-        <w:tabs>
-          <w:tab w:val="num" w:pos="360"/>
-        </w:tabs>
-        <w:ind w:left="360" w:hanging="360"/>
-      </w:pPr>
-      <w:rPr>
-        <w:rFonts w:ascii="Wingdings" w:hAnsi="Wingdings" w:hint="default"/>
-      </w:rPr>
-    </w:lvl>
-  </w:abstractNum>
-  <w:abstractNum w:abstractNumId="11">
-    <w:nsid w:val="292E7506"/>
-    <w:multiLevelType w:val="singleLevel"/>
-    <w:tmpl w:val="CE1EE770"/>
-    <w:lvl w:ilvl="0">
-      <w:start w:val="1"/>
-      <w:numFmt w:val="bullet"/>
-      <w:lvlText w:val=""/>
-      <w:lvlJc w:val="left"/>
-      <w:pPr>
-        <w:tabs>
-          <w:tab w:val="num" w:pos="360"/>
-        </w:tabs>
-        <w:ind w:left="360" w:hanging="360"/>
-      </w:pPr>
-      <w:rPr>
-        <w:rFonts w:ascii="Wingdings" w:hAnsi="Wingdings" w:hint="default"/>
-      </w:rPr>
-    </w:lvl>
-  </w:abstractNum>
-  <w:abstractNum w:abstractNumId="12">
-    <w:nsid w:val="299F7F7D"/>
-    <w:multiLevelType w:val="singleLevel"/>
-    <w:tmpl w:val="CE1EE770"/>
-    <w:lvl w:ilvl="0">
-      <w:start w:val="1"/>
-      <w:numFmt w:val="bullet"/>
-      <w:lvlText w:val=""/>
-      <w:lvlJc w:val="left"/>
-      <w:pPr>
-        <w:tabs>
-          <w:tab w:val="num" w:pos="360"/>
-        </w:tabs>
-        <w:ind w:left="360" w:hanging="360"/>
-      </w:pPr>
-      <w:rPr>
-        <w:rFonts w:ascii="Wingdings" w:hAnsi="Wingdings" w:hint="default"/>
-      </w:rPr>
-    </w:lvl>
-  </w:abstractNum>
-  <w:abstractNum w:abstractNumId="13">
-    <w:nsid w:val="2C0C7243"/>
-    <w:multiLevelType w:val="singleLevel"/>
-    <w:tmpl w:val="CE1EE770"/>
-    <w:lvl w:ilvl="0">
-      <w:start w:val="1"/>
-      <w:numFmt w:val="bullet"/>
-      <w:lvlText w:val=""/>
-      <w:lvlJc w:val="left"/>
-      <w:pPr>
-        <w:tabs>
-          <w:tab w:val="num" w:pos="360"/>
-        </w:tabs>
-        <w:ind w:left="360" w:hanging="360"/>
-      </w:pPr>
-      <w:rPr>
-        <w:rFonts w:ascii="Wingdings" w:hAnsi="Wingdings" w:hint="default"/>
-      </w:rPr>
-    </w:lvl>
-  </w:abstractNum>
-  <w:abstractNum w:abstractNumId="14">
-    <w:nsid w:val="2CC66A31"/>
-    <w:multiLevelType w:val="singleLevel"/>
-    <w:tmpl w:val="CE1EE770"/>
-    <w:lvl w:ilvl="0">
-      <w:start w:val="1"/>
-      <w:numFmt w:val="bullet"/>
-      <w:lvlText w:val=""/>
-      <w:lvlJc w:val="left"/>
-      <w:pPr>
-        <w:tabs>
-          <w:tab w:val="num" w:pos="360"/>
-        </w:tabs>
-        <w:ind w:left="360" w:hanging="360"/>
-      </w:pPr>
-      <w:rPr>
-        <w:rFonts w:ascii="Wingdings" w:hAnsi="Wingdings" w:hint="default"/>
-      </w:rPr>
-    </w:lvl>
-  </w:abstractNum>
-  <w:abstractNum w:abstractNumId="15">
-    <w:nsid w:val="2E01171F"/>
-    <w:multiLevelType w:val="singleLevel"/>
-    <w:tmpl w:val="CE1EE770"/>
-    <w:lvl w:ilvl="0">
-      <w:start w:val="1"/>
-      <w:numFmt w:val="bullet"/>
-      <w:lvlText w:val=""/>
-      <w:lvlJc w:val="left"/>
-      <w:pPr>
-        <w:tabs>
-          <w:tab w:val="num" w:pos="360"/>
-        </w:tabs>
-        <w:ind w:left="360" w:hanging="360"/>
-      </w:pPr>
-      <w:rPr>
-        <w:rFonts w:ascii="Wingdings" w:hAnsi="Wingdings" w:hint="default"/>
-      </w:rPr>
-    </w:lvl>
-  </w:abstractNum>
-  <w:abstractNum w:abstractNumId="16">
-    <w:nsid w:val="2E0249B2"/>
-    <w:multiLevelType w:val="singleLevel"/>
-    <w:tmpl w:val="CE1EE770"/>
-    <w:lvl w:ilvl="0">
-      <w:start w:val="1"/>
-      <w:numFmt w:val="bullet"/>
-      <w:lvlText w:val=""/>
-      <w:lvlJc w:val="left"/>
-      <w:pPr>
-        <w:tabs>
-          <w:tab w:val="num" w:pos="360"/>
-        </w:tabs>
-        <w:ind w:left="360" w:hanging="360"/>
-      </w:pPr>
-      <w:rPr>
-        <w:rFonts w:ascii="Wingdings" w:hAnsi="Wingdings" w:hint="default"/>
-      </w:rPr>
-    </w:lvl>
-  </w:abstractNum>
-  <w:abstractNum w:abstractNumId="17">
-    <w:nsid w:val="3A8F3EE3"/>
-    <w:multiLevelType w:val="singleLevel"/>
-    <w:tmpl w:val="CE1EE770"/>
-    <w:lvl w:ilvl="0">
-      <w:start w:val="1"/>
-      <w:numFmt w:val="bullet"/>
-      <w:lvlText w:val=""/>
-      <w:lvlJc w:val="left"/>
-      <w:pPr>
-        <w:tabs>
-          <w:tab w:val="num" w:pos="360"/>
-        </w:tabs>
-        <w:ind w:left="360" w:hanging="360"/>
-      </w:pPr>
-      <w:rPr>
-        <w:rFonts w:ascii="Wingdings" w:hAnsi="Wingdings" w:hint="default"/>
-      </w:rPr>
-    </w:lvl>
-  </w:abstractNum>
-  <w:abstractNum w:abstractNumId="18">
-    <w:nsid w:val="3AF760EE"/>
-    <w:multiLevelType w:val="singleLevel"/>
-    <w:tmpl w:val="CE1EE770"/>
-    <w:lvl w:ilvl="0">
-      <w:start w:val="1"/>
-      <w:numFmt w:val="bullet"/>
-      <w:lvlText w:val=""/>
-      <w:lvlJc w:val="left"/>
-      <w:pPr>
-        <w:tabs>
-          <w:tab w:val="num" w:pos="360"/>
-        </w:tabs>
-        <w:ind w:left="360" w:hanging="360"/>
-      </w:pPr>
-      <w:rPr>
-        <w:rFonts w:ascii="Wingdings" w:hAnsi="Wingdings" w:hint="default"/>
-      </w:rPr>
-    </w:lvl>
-  </w:abstractNum>
-  <w:abstractNum w:abstractNumId="19">
-    <w:nsid w:val="3C35749F"/>
-    <w:multiLevelType w:val="singleLevel"/>
-    <w:tmpl w:val="0C0A000F"/>
-    <w:lvl w:ilvl="0">
-      <w:start w:val="1"/>
-      <w:numFmt w:val="decimal"/>
-      <w:lvlText w:val="%1."/>
-      <w:lvlJc w:val="left"/>
-      <w:pPr>
-        <w:tabs>
-          <w:tab w:val="num" w:pos="360"/>
-        </w:tabs>
-        <w:ind w:left="360" w:hanging="360"/>
-      </w:pPr>
-    </w:lvl>
-  </w:abstractNum>
-  <w:abstractNum w:abstractNumId="20">
-    <w:nsid w:val="3F573221"/>
-    <w:multiLevelType w:val="singleLevel"/>
-    <w:tmpl w:val="249E2768"/>
-    <w:lvl w:ilvl="0">
-      <w:start w:val="1"/>
-      <w:numFmt w:val="lowerLetter"/>
-      <w:pStyle w:val="Listaconvietas"/>
-      <w:lvlText w:val="%1)"/>
-      <w:lvlJc w:val="left"/>
-      <w:pPr>
-        <w:tabs>
-          <w:tab w:val="num" w:pos="643"/>
-        </w:tabs>
-        <w:ind w:left="643" w:hanging="360"/>
-      </w:pPr>
-      <w:rPr>
-        <w:rFonts w:hint="default"/>
-      </w:rPr>
-    </w:lvl>
-  </w:abstractNum>
-  <w:abstractNum w:abstractNumId="21">
-    <w:nsid w:val="3F66712E"/>
-    <w:multiLevelType w:val="singleLevel"/>
-    <w:tmpl w:val="BB681936"/>
-    <w:lvl w:ilvl="0">
-      <w:numFmt w:val="decimal"/>
-      <w:lvlText w:val="%1)"/>
-      <w:lvlJc w:val="left"/>
-      <w:pPr>
-        <w:tabs>
-          <w:tab w:val="num" w:pos="587"/>
-        </w:tabs>
-        <w:ind w:left="510" w:hanging="283"/>
-      </w:pPr>
-      <w:rPr>
-        <w:b w:val="0"/>
-        <w:i w:val="0"/>
-        <w:u w:val="none"/>
-      </w:rPr>
-    </w:lvl>
-  </w:abstractNum>
-  <w:abstractNum w:abstractNumId="22">
-    <w:nsid w:val="40B24160"/>
-    <w:multiLevelType w:val="singleLevel"/>
-    <w:tmpl w:val="CE1EE770"/>
-    <w:lvl w:ilvl="0">
-      <w:start w:val="1"/>
-      <w:numFmt w:val="bullet"/>
-      <w:lvlText w:val=""/>
-      <w:lvlJc w:val="left"/>
-      <w:pPr>
-        <w:tabs>
-          <w:tab w:val="num" w:pos="360"/>
-        </w:tabs>
-        <w:ind w:left="360" w:hanging="360"/>
-      </w:pPr>
-      <w:rPr>
-        <w:rFonts w:ascii="Wingdings" w:hAnsi="Wingdings" w:hint="default"/>
-      </w:rPr>
-    </w:lvl>
-  </w:abstractNum>
-  <w:abstractNum w:abstractNumId="23">
-    <w:nsid w:val="482918C4"/>
-    <w:multiLevelType w:val="hybridMultilevel"/>
-    <w:tmpl w:val="754E8EEE"/>
-    <w:lvl w:ilvl="0" w:tplc="0C0A000F">
-      <w:start w:val="1"/>
-      <w:numFmt w:val="decimal"/>
-      <w:lvlText w:val="%1."/>
-      <w:lvlJc w:val="left"/>
-      <w:pPr>
-        <w:tabs>
-          <w:tab w:val="num" w:pos="360"/>
-        </w:tabs>
-        <w:ind w:left="360" w:hanging="360"/>
-      </w:pPr>
-    </w:lvl>
-    <w:lvl w:ilvl="1" w:tplc="080A0019" w:tentative="1">
-      <w:start w:val="1"/>
-      <w:numFmt w:val="lowerLetter"/>
-      <w:lvlText w:val="%2."/>
-      <w:lvlJc w:val="left"/>
-      <w:pPr>
-        <w:tabs>
-          <w:tab w:val="num" w:pos="1440"/>
-        </w:tabs>
-        <w:ind w:left="1440" w:hanging="360"/>
-      </w:pPr>
-    </w:lvl>
-    <w:lvl w:ilvl="2" w:tplc="080A001B" w:tentative="1">
-      <w:start w:val="1"/>
-      <w:numFmt w:val="lowerRoman"/>
-      <w:lvlText w:val="%3."/>
-      <w:lvlJc w:val="right"/>
-      <w:pPr>
-        <w:tabs>
-          <w:tab w:val="num" w:pos="2160"/>
-        </w:tabs>
-        <w:ind w:left="2160" w:hanging="180"/>
-      </w:pPr>
-    </w:lvl>
-    <w:lvl w:ilvl="3" w:tplc="080A000F" w:tentative="1">
-      <w:start w:val="1"/>
-      <w:numFmt w:val="decimal"/>
-      <w:lvlText w:val="%4."/>
-      <w:lvlJc w:val="left"/>
-      <w:pPr>
-        <w:tabs>
-          <w:tab w:val="num" w:pos="2880"/>
-        </w:tabs>
-        <w:ind w:left="2880" w:hanging="360"/>
-      </w:pPr>
-    </w:lvl>
-    <w:lvl w:ilvl="4" w:tplc="080A0019" w:tentative="1">
-      <w:start w:val="1"/>
-      <w:numFmt w:val="lowerLetter"/>
-      <w:lvlText w:val="%5."/>
-      <w:lvlJc w:val="left"/>
-      <w:pPr>
-        <w:tabs>
-          <w:tab w:val="num" w:pos="3600"/>
-        </w:tabs>
-        <w:ind w:left="3600" w:hanging="360"/>
-      </w:pPr>
-    </w:lvl>
-    <w:lvl w:ilvl="5" w:tplc="080A001B" w:tentative="1">
-      <w:start w:val="1"/>
-      <w:numFmt w:val="lowerRoman"/>
-      <w:lvlText w:val="%6."/>
-      <w:lvlJc w:val="right"/>
-      <w:pPr>
-        <w:tabs>
-          <w:tab w:val="num" w:pos="4320"/>
-        </w:tabs>
-        <w:ind w:left="4320" w:hanging="180"/>
-      </w:pPr>
-    </w:lvl>
-    <w:lvl w:ilvl="6" w:tplc="080A000F" w:tentative="1">
-      <w:start w:val="1"/>
-      <w:numFmt w:val="decimal"/>
-      <w:lvlText w:val="%7."/>
-      <w:lvlJc w:val="left"/>
-      <w:pPr>
-        <w:tabs>
-          <w:tab w:val="num" w:pos="5040"/>
-        </w:tabs>
-        <w:ind w:left="5040" w:hanging="360"/>
-      </w:pPr>
-    </w:lvl>
-    <w:lvl w:ilvl="7" w:tplc="080A0019" w:tentative="1">
-      <w:start w:val="1"/>
-      <w:numFmt w:val="lowerLetter"/>
-      <w:lvlText w:val="%8."/>
-      <w:lvlJc w:val="left"/>
-      <w:pPr>
-        <w:tabs>
-          <w:tab w:val="num" w:pos="5760"/>
-        </w:tabs>
-        <w:ind w:left="5760" w:hanging="360"/>
-      </w:pPr>
-    </w:lvl>
-    <w:lvl w:ilvl="8" w:tplc="080A001B" w:tentative="1">
-      <w:start w:val="1"/>
-      <w:numFmt w:val="lowerRoman"/>
-      <w:lvlText w:val="%9."/>
-      <w:lvlJc w:val="right"/>
-      <w:pPr>
-        <w:tabs>
-          <w:tab w:val="num" w:pos="6480"/>
-        </w:tabs>
-        <w:ind w:left="6480" w:hanging="180"/>
-      </w:pPr>
-    </w:lvl>
-  </w:abstractNum>
-  <w:abstractNum w:abstractNumId="24">
-    <w:nsid w:val="48EA6F7A"/>
-    <w:multiLevelType w:val="singleLevel"/>
-    <w:tmpl w:val="8FEA7E7A"/>
-    <w:lvl w:ilvl="0">
-      <w:start w:val="7"/>
-      <w:numFmt w:val="decimal"/>
-      <w:lvlText w:val="%1. "/>
-      <w:legacy w:legacy="1" w:legacySpace="0" w:legacyIndent="283"/>
-      <w:lvlJc w:val="left"/>
-      <w:pPr>
-        <w:ind w:left="283" w:hanging="283"/>
-      </w:pPr>
-      <w:rPr>
-        <w:rFonts w:ascii="Arial" w:hAnsi="Arial" w:hint="default"/>
-        <w:b w:val="0"/>
-        <w:i w:val="0"/>
-        <w:sz w:val="20"/>
-        <w:u w:val="none"/>
-      </w:rPr>
-    </w:lvl>
-  </w:abstractNum>
-  <w:abstractNum w:abstractNumId="25">
-    <w:nsid w:val="4CAC3872"/>
-    <w:multiLevelType w:val="hybridMultilevel"/>
-    <w:tmpl w:val="6FCA1B3C"/>
-    <w:lvl w:ilvl="0" w:tplc="080A000B">
-      <w:start w:val="1"/>
-      <w:numFmt w:val="bullet"/>
-      <w:lvlText w:val=""/>
-      <w:lvlJc w:val="left"/>
-      <w:pPr>
-        <w:tabs>
-          <w:tab w:val="num" w:pos="720"/>
-        </w:tabs>
-        <w:ind w:left="720" w:hanging="360"/>
-      </w:pPr>
-      <w:rPr>
-        <w:rFonts w:ascii="Wingdings" w:hAnsi="Wingdings" w:hint="default"/>
-      </w:rPr>
-    </w:lvl>
-    <w:lvl w:ilvl="1" w:tplc="080A0003" w:tentative="1">
-      <w:start w:val="1"/>
-      <w:numFmt w:val="bullet"/>
-      <w:lvlText w:val="o"/>
-      <w:lvlJc w:val="left"/>
-      <w:pPr>
-        <w:tabs>
-          <w:tab w:val="num" w:pos="1440"/>
-        </w:tabs>
-        <w:ind w:left="1440" w:hanging="360"/>
-      </w:pPr>
-      <w:rPr>
-        <w:rFonts w:ascii="Courier New" w:hAnsi="Courier New" w:cs="Courier New" w:hint="default"/>
-      </w:rPr>
-    </w:lvl>
-    <w:lvl w:ilvl="2" w:tplc="080A0005" w:tentative="1">
-      <w:start w:val="1"/>
-      <w:numFmt w:val="bullet"/>
-      <w:lvlText w:val=""/>
-      <w:lvlJc w:val="left"/>
-      <w:pPr>
-        <w:tabs>
-          <w:tab w:val="num" w:pos="2160"/>
-        </w:tabs>
-        <w:ind w:left="2160" w:hanging="360"/>
-      </w:pPr>
-      <w:rPr>
-        <w:rFonts w:ascii="Wingdings" w:hAnsi="Wingdings" w:hint="default"/>
-      </w:rPr>
-    </w:lvl>
-    <w:lvl w:ilvl="3" w:tplc="080A0001" w:tentative="1">
-      <w:start w:val="1"/>
-      <w:numFmt w:val="bullet"/>
-      <w:lvlText w:val=""/>
-      <w:lvlJc w:val="left"/>
-      <w:pPr>
-        <w:tabs>
-          <w:tab w:val="num" w:pos="2880"/>
-        </w:tabs>
-        <w:ind w:left="2880" w:hanging="360"/>
-      </w:pPr>
-      <w:rPr>
-        <w:rFonts w:ascii="Symbol" w:hAnsi="Symbol" w:hint="default"/>
-      </w:rPr>
-    </w:lvl>
-    <w:lvl w:ilvl="4" w:tplc="080A0003" w:tentative="1">
-      <w:start w:val="1"/>
-      <w:numFmt w:val="bullet"/>
-      <w:lvlText w:val="o"/>
-      <w:lvlJc w:val="left"/>
-      <w:pPr>
-        <w:tabs>
-          <w:tab w:val="num" w:pos="3600"/>
-        </w:tabs>
-        <w:ind w:left="3600" w:hanging="360"/>
-      </w:pPr>
-      <w:rPr>
-        <w:rFonts w:ascii="Courier New" w:hAnsi="Courier New" w:cs="Courier New" w:hint="default"/>
-      </w:rPr>
-    </w:lvl>
-    <w:lvl w:ilvl="5" w:tplc="080A0005" w:tentative="1">
-      <w:start w:val="1"/>
-      <w:numFmt w:val="bullet"/>
-      <w:lvlText w:val=""/>
-      <w:lvlJc w:val="left"/>
-      <w:pPr>
-        <w:tabs>
-          <w:tab w:val="num" w:pos="4320"/>
-        </w:tabs>
-        <w:ind w:left="4320" w:hanging="360"/>
-      </w:pPr>
-      <w:rPr>
-        <w:rFonts w:ascii="Wingdings" w:hAnsi="Wingdings" w:hint="default"/>
-      </w:rPr>
-    </w:lvl>
-    <w:lvl w:ilvl="6" w:tplc="080A0001" w:tentative="1">
-      <w:start w:val="1"/>
-      <w:numFmt w:val="bullet"/>
-      <w:lvlText w:val=""/>
-      <w:lvlJc w:val="left"/>
-      <w:pPr>
-        <w:tabs>
-          <w:tab w:val="num" w:pos="5040"/>
-        </w:tabs>
-        <w:ind w:left="5040" w:hanging="360"/>
-      </w:pPr>
-      <w:rPr>
-        <w:rFonts w:ascii="Symbol" w:hAnsi="Symbol" w:hint="default"/>
-      </w:rPr>
-    </w:lvl>
-    <w:lvl w:ilvl="7" w:tplc="080A0003" w:tentative="1">
-      <w:start w:val="1"/>
-      <w:numFmt w:val="bullet"/>
-      <w:lvlText w:val="o"/>
-      <w:lvlJc w:val="left"/>
-      <w:pPr>
-        <w:tabs>
-          <w:tab w:val="num" w:pos="5760"/>
-        </w:tabs>
-        <w:ind w:left="5760" w:hanging="360"/>
-      </w:pPr>
-      <w:rPr>
-        <w:rFonts w:ascii="Courier New" w:hAnsi="Courier New" w:cs="Courier New" w:hint="default"/>
-      </w:rPr>
-    </w:lvl>
-    <w:lvl w:ilvl="8" w:tplc="080A0005" w:tentative="1">
-      <w:start w:val="1"/>
-      <w:numFmt w:val="bullet"/>
-      <w:lvlText w:val=""/>
-      <w:lvlJc w:val="left"/>
-      <w:pPr>
-        <w:tabs>
-          <w:tab w:val="num" w:pos="6480"/>
-        </w:tabs>
-        <w:ind w:left="6480" w:hanging="360"/>
-      </w:pPr>
-      <w:rPr>
-        <w:rFonts w:ascii="Wingdings" w:hAnsi="Wingdings" w:hint="default"/>
-      </w:rPr>
-    </w:lvl>
-  </w:abstractNum>
-  <w:abstractNum w:abstractNumId="26">
-    <w:nsid w:val="4EA54534"/>
-    <w:multiLevelType w:val="singleLevel"/>
-    <w:tmpl w:val="CE1EE770"/>
-    <w:lvl w:ilvl="0">
-      <w:start w:val="1"/>
-      <w:numFmt w:val="bullet"/>
-      <w:lvlText w:val=""/>
-      <w:lvlJc w:val="left"/>
-      <w:pPr>
-        <w:tabs>
-          <w:tab w:val="num" w:pos="360"/>
-        </w:tabs>
-        <w:ind w:left="360" w:hanging="360"/>
-      </w:pPr>
-      <w:rPr>
-        <w:rFonts w:ascii="Wingdings" w:hAnsi="Wingdings" w:hint="default"/>
-      </w:rPr>
-    </w:lvl>
-  </w:abstractNum>
-  <w:abstractNum w:abstractNumId="27">
-    <w:nsid w:val="504E7AD2"/>
-    <w:multiLevelType w:val="singleLevel"/>
-    <w:tmpl w:val="CE1EE770"/>
-    <w:lvl w:ilvl="0">
-      <w:start w:val="1"/>
-      <w:numFmt w:val="bullet"/>
-      <w:lvlText w:val=""/>
-      <w:lvlJc w:val="left"/>
-      <w:pPr>
-        <w:tabs>
-          <w:tab w:val="num" w:pos="360"/>
-        </w:tabs>
-        <w:ind w:left="360" w:hanging="360"/>
-      </w:pPr>
-      <w:rPr>
-        <w:rFonts w:ascii="Wingdings" w:hAnsi="Wingdings" w:hint="default"/>
-      </w:rPr>
-    </w:lvl>
-  </w:abstractNum>
-  <w:abstractNum w:abstractNumId="28">
-    <w:nsid w:val="50B26FE8"/>
-    <w:multiLevelType w:val="singleLevel"/>
-    <w:tmpl w:val="CE1EE770"/>
-    <w:lvl w:ilvl="0">
-      <w:start w:val="1"/>
-      <w:numFmt w:val="bullet"/>
-      <w:lvlText w:val=""/>
-      <w:lvlJc w:val="left"/>
-      <w:pPr>
-        <w:tabs>
-          <w:tab w:val="num" w:pos="360"/>
-        </w:tabs>
-        <w:ind w:left="360" w:hanging="360"/>
-      </w:pPr>
-      <w:rPr>
-        <w:rFonts w:ascii="Wingdings" w:hAnsi="Wingdings" w:hint="default"/>
-      </w:rPr>
-    </w:lvl>
-  </w:abstractNum>
-  <w:abstractNum w:abstractNumId="29">
-    <w:nsid w:val="54F46998"/>
-    <w:multiLevelType w:val="singleLevel"/>
-    <w:tmpl w:val="CE1EE770"/>
-    <w:lvl w:ilvl="0">
-      <w:start w:val="1"/>
-      <w:numFmt w:val="bullet"/>
-      <w:lvlText w:val=""/>
-      <w:lvlJc w:val="left"/>
-      <w:pPr>
-        <w:tabs>
-          <w:tab w:val="num" w:pos="360"/>
-        </w:tabs>
-        <w:ind w:left="360" w:hanging="360"/>
-      </w:pPr>
-      <w:rPr>
-        <w:rFonts w:ascii="Wingdings" w:hAnsi="Wingdings" w:hint="default"/>
-      </w:rPr>
-    </w:lvl>
-  </w:abstractNum>
-  <w:abstractNum w:abstractNumId="30">
-    <w:nsid w:val="56250374"/>
-    <w:multiLevelType w:val="singleLevel"/>
-    <w:tmpl w:val="CE1EE770"/>
-    <w:lvl w:ilvl="0">
-      <w:start w:val="1"/>
-      <w:numFmt w:val="bullet"/>
-      <w:lvlText w:val=""/>
-      <w:lvlJc w:val="left"/>
-      <w:pPr>
-        <w:tabs>
-          <w:tab w:val="num" w:pos="360"/>
-        </w:tabs>
-        <w:ind w:left="360" w:hanging="360"/>
-      </w:pPr>
-      <w:rPr>
-        <w:rFonts w:ascii="Wingdings" w:hAnsi="Wingdings" w:hint="default"/>
-      </w:rPr>
-    </w:lvl>
-  </w:abstractNum>
-  <w:abstractNum w:abstractNumId="31">
-    <w:nsid w:val="5BF226F3"/>
-    <w:multiLevelType w:val="singleLevel"/>
-    <w:tmpl w:val="D104368C"/>
-    <w:lvl w:ilvl="0">
-      <w:start w:val="1"/>
-      <w:numFmt w:val="decimal"/>
-      <w:lvlText w:val="%1."/>
-      <w:lvlJc w:val="left"/>
-      <w:pPr>
-        <w:tabs>
-          <w:tab w:val="num" w:pos="360"/>
-        </w:tabs>
-        <w:ind w:left="360" w:hanging="360"/>
-      </w:pPr>
-      <w:rPr>
-        <w:b w:val="0"/>
-        <w:i w:val="0"/>
-        <w:u w:val="none"/>
-      </w:rPr>
-    </w:lvl>
-  </w:abstractNum>
-  <w:abstractNum w:abstractNumId="32">
-    <w:nsid w:val="5FED4BFA"/>
-    <w:multiLevelType w:val="singleLevel"/>
-    <w:tmpl w:val="CE1EE770"/>
-    <w:lvl w:ilvl="0">
-      <w:start w:val="1"/>
-      <w:numFmt w:val="bullet"/>
-      <w:lvlText w:val=""/>
-      <w:lvlJc w:val="left"/>
-      <w:pPr>
-        <w:tabs>
-          <w:tab w:val="num" w:pos="360"/>
-        </w:tabs>
-        <w:ind w:left="360" w:hanging="360"/>
-      </w:pPr>
-      <w:rPr>
-        <w:rFonts w:ascii="Wingdings" w:hAnsi="Wingdings" w:hint="default"/>
-      </w:rPr>
-    </w:lvl>
-  </w:abstractNum>
-  <w:abstractNum w:abstractNumId="33">
-    <w:nsid w:val="603F2C48"/>
-    <w:multiLevelType w:val="singleLevel"/>
-    <w:tmpl w:val="CE1EE770"/>
-    <w:lvl w:ilvl="0">
-      <w:start w:val="1"/>
-      <w:numFmt w:val="bullet"/>
-      <w:lvlText w:val=""/>
-      <w:lvlJc w:val="left"/>
-      <w:pPr>
-        <w:tabs>
-          <w:tab w:val="num" w:pos="360"/>
-        </w:tabs>
-        <w:ind w:left="360" w:hanging="360"/>
-      </w:pPr>
-      <w:rPr>
-        <w:rFonts w:ascii="Wingdings" w:hAnsi="Wingdings" w:hint="default"/>
-      </w:rPr>
-    </w:lvl>
-  </w:abstractNum>
-  <w:abstractNum w:abstractNumId="34">
-    <w:nsid w:val="62D5456A"/>
-    <w:multiLevelType w:val="singleLevel"/>
-    <w:tmpl w:val="29B8E646"/>
-    <w:lvl w:ilvl="0">
-      <w:start w:val="9"/>
-      <w:numFmt w:val="decimal"/>
-      <w:lvlText w:val="%1."/>
-      <w:lvlJc w:val="left"/>
-      <w:pPr>
-        <w:tabs>
-          <w:tab w:val="num" w:pos="360"/>
-        </w:tabs>
-        <w:ind w:left="360" w:hanging="360"/>
-      </w:pPr>
-    </w:lvl>
-  </w:abstractNum>
-  <w:abstractNum w:abstractNumId="35">
-    <w:nsid w:val="63586A15"/>
-    <w:multiLevelType w:val="singleLevel"/>
-    <w:tmpl w:val="CE1EE770"/>
-    <w:lvl w:ilvl="0">
-      <w:start w:val="1"/>
-      <w:numFmt w:val="bullet"/>
-      <w:lvlText w:val=""/>
-      <w:lvlJc w:val="left"/>
-      <w:pPr>
-        <w:tabs>
-          <w:tab w:val="num" w:pos="360"/>
-        </w:tabs>
-        <w:ind w:left="360" w:hanging="360"/>
-      </w:pPr>
-      <w:rPr>
-        <w:rFonts w:ascii="Wingdings" w:hAnsi="Wingdings" w:hint="default"/>
-      </w:rPr>
-    </w:lvl>
-  </w:abstractNum>
-  <w:abstractNum w:abstractNumId="36">
-    <w:nsid w:val="69F81B84"/>
-    <w:multiLevelType w:val="singleLevel"/>
-    <w:tmpl w:val="CE1EE770"/>
-    <w:lvl w:ilvl="0">
-      <w:start w:val="1"/>
-      <w:numFmt w:val="bullet"/>
-      <w:lvlText w:val=""/>
-      <w:lvlJc w:val="left"/>
-      <w:pPr>
-        <w:tabs>
-          <w:tab w:val="num" w:pos="360"/>
-        </w:tabs>
-        <w:ind w:left="360" w:hanging="360"/>
-      </w:pPr>
-      <w:rPr>
-        <w:rFonts w:ascii="Wingdings" w:hAnsi="Wingdings" w:hint="default"/>
-      </w:rPr>
-    </w:lvl>
-  </w:abstractNum>
-  <w:abstractNum w:abstractNumId="37">
-    <w:nsid w:val="72EB719A"/>
-    <w:multiLevelType w:val="multilevel"/>
-    <w:tmpl w:val="2508FB7E"/>
-    <w:lvl w:ilvl="0">
-      <w:start w:val="1"/>
-      <w:numFmt w:val="decimal"/>
-      <w:lvlText w:val="%1."/>
-      <w:lvlJc w:val="left"/>
-      <w:pPr>
-        <w:tabs>
-          <w:tab w:val="num" w:pos="360"/>
-        </w:tabs>
-        <w:ind w:left="284" w:hanging="284"/>
-      </w:pPr>
-    </w:lvl>
-    <w:lvl w:ilvl="1">
-      <w:numFmt w:val="decimal"/>
-      <w:lvlText w:val="%2)"/>
-      <w:lvlJc w:val="left"/>
-      <w:pPr>
-        <w:tabs>
-          <w:tab w:val="num" w:pos="1440"/>
-        </w:tabs>
-        <w:ind w:left="1440" w:hanging="360"/>
-      </w:pPr>
-      <w:rPr>
-        <w:rFonts w:hint="default"/>
-      </w:rPr>
-    </w:lvl>
-    <w:lvl w:ilvl="2" w:tentative="1">
-      <w:start w:val="1"/>
-      <w:numFmt w:val="lowerRoman"/>
-      <w:lvlText w:val="%3."/>
-      <w:lvlJc w:val="right"/>
-      <w:pPr>
-        <w:tabs>
-          <w:tab w:val="num" w:pos="2160"/>
-        </w:tabs>
-        <w:ind w:left="2160" w:hanging="180"/>
-      </w:pPr>
-    </w:lvl>
-    <w:lvl w:ilvl="3" w:tentative="1">
-      <w:start w:val="1"/>
-      <w:numFmt w:val="decimal"/>
-      <w:lvlText w:val="%4."/>
-      <w:lvlJc w:val="left"/>
-      <w:pPr>
-        <w:tabs>
-          <w:tab w:val="num" w:pos="2880"/>
-        </w:tabs>
-        <w:ind w:left="2880" w:hanging="360"/>
-      </w:pPr>
-    </w:lvl>
-    <w:lvl w:ilvl="4" w:tentative="1">
-      <w:start w:val="1"/>
-      <w:numFmt w:val="lowerLetter"/>
-      <w:lvlText w:val="%5."/>
-      <w:lvlJc w:val="left"/>
-      <w:pPr>
-        <w:tabs>
-          <w:tab w:val="num" w:pos="3600"/>
-        </w:tabs>
-        <w:ind w:left="3600" w:hanging="360"/>
-      </w:pPr>
-    </w:lvl>
-    <w:lvl w:ilvl="5" w:tentative="1">
-      <w:start w:val="1"/>
-      <w:numFmt w:val="lowerRoman"/>
-      <w:lvlText w:val="%6."/>
-      <w:lvlJc w:val="right"/>
-      <w:pPr>
-        <w:tabs>
-          <w:tab w:val="num" w:pos="4320"/>
-        </w:tabs>
-        <w:ind w:left="4320" w:hanging="180"/>
-      </w:pPr>
-    </w:lvl>
-    <w:lvl w:ilvl="6" w:tentative="1">
-      <w:start w:val="1"/>
-      <w:numFmt w:val="decimal"/>
-      <w:lvlText w:val="%7."/>
-      <w:lvlJc w:val="left"/>
-      <w:pPr>
-        <w:tabs>
-          <w:tab w:val="num" w:pos="5040"/>
-        </w:tabs>
-        <w:ind w:left="5040" w:hanging="360"/>
-      </w:pPr>
-    </w:lvl>
-    <w:lvl w:ilvl="7" w:tentative="1">
-      <w:start w:val="1"/>
-      <w:numFmt w:val="lowerLetter"/>
-      <w:lvlText w:val="%8."/>
-      <w:lvlJc w:val="left"/>
-      <w:pPr>
-        <w:tabs>
-          <w:tab w:val="num" w:pos="5760"/>
-        </w:tabs>
-        <w:ind w:left="5760" w:hanging="360"/>
-      </w:pPr>
-    </w:lvl>
-    <w:lvl w:ilvl="8" w:tentative="1">
-      <w:start w:val="1"/>
-      <w:numFmt w:val="lowerRoman"/>
-      <w:lvlText w:val="%9."/>
-      <w:lvlJc w:val="right"/>
-      <w:pPr>
-        <w:tabs>
-          <w:tab w:val="num" w:pos="6480"/>
-        </w:tabs>
-        <w:ind w:left="6480" w:hanging="180"/>
-      </w:pPr>
-    </w:lvl>
-  </w:abstractNum>
-  <w:abstractNum w:abstractNumId="38">
-    <w:nsid w:val="74D84209"/>
-    <w:multiLevelType w:val="singleLevel"/>
-    <w:tmpl w:val="F566EEA4"/>
-    <w:lvl w:ilvl="0">
-      <w:start w:val="1"/>
-      <w:numFmt w:val="decimal"/>
-      <w:lvlText w:val="%1)"/>
-      <w:lvlJc w:val="left"/>
-      <w:pPr>
-        <w:tabs>
-          <w:tab w:val="num" w:pos="587"/>
-        </w:tabs>
-        <w:ind w:left="510" w:hanging="283"/>
-      </w:pPr>
-      <w:rPr>
-        <w:b w:val="0"/>
-        <w:i w:val="0"/>
-        <w:u w:val="none"/>
-      </w:rPr>
-    </w:lvl>
-  </w:abstractNum>
-  <w:abstractNum w:abstractNumId="39">
-    <w:nsid w:val="788F63E8"/>
-    <w:multiLevelType w:val="singleLevel"/>
-    <w:tmpl w:val="CE1EE770"/>
-    <w:lvl w:ilvl="0">
-      <w:start w:val="1"/>
-      <w:numFmt w:val="bullet"/>
-      <w:lvlText w:val=""/>
-      <w:lvlJc w:val="left"/>
-      <w:pPr>
-        <w:tabs>
-          <w:tab w:val="num" w:pos="360"/>
-        </w:tabs>
-        <w:ind w:left="360" w:hanging="360"/>
-      </w:pPr>
-      <w:rPr>
-        <w:rFonts w:ascii="Wingdings" w:hAnsi="Wingdings" w:hint="default"/>
-      </w:rPr>
-    </w:lvl>
-  </w:abstractNum>
-  <w:abstractNum w:abstractNumId="40">
-    <w:nsid w:val="7A4B58BF"/>
-    <w:multiLevelType w:val="singleLevel"/>
-    <w:tmpl w:val="CE1EE770"/>
-    <w:lvl w:ilvl="0">
-      <w:start w:val="1"/>
-      <w:numFmt w:val="bullet"/>
-      <w:lvlText w:val=""/>
-      <w:lvlJc w:val="left"/>
-      <w:pPr>
-        <w:tabs>
-          <w:tab w:val="num" w:pos="360"/>
-        </w:tabs>
-        <w:ind w:left="360" w:hanging="360"/>
-      </w:pPr>
-      <w:rPr>
-        <w:rFonts w:ascii="Wingdings" w:hAnsi="Wingdings" w:hint="default"/>
-      </w:rPr>
-    </w:lvl>
-  </w:abstractNum>
-  <w:abstractNum w:abstractNumId="41">
-    <w:nsid w:val="7BAB22A7"/>
-    <w:multiLevelType w:val="singleLevel"/>
-    <w:tmpl w:val="CE1EE770"/>
-    <w:lvl w:ilvl="0">
-      <w:start w:val="1"/>
-      <w:numFmt w:val="bullet"/>
-      <w:lvlText w:val=""/>
-      <w:lvlJc w:val="left"/>
-      <w:pPr>
-        <w:tabs>
-          <w:tab w:val="num" w:pos="360"/>
-        </w:tabs>
-        <w:ind w:left="360" w:hanging="360"/>
-      </w:pPr>
-      <w:rPr>
-        <w:rFonts w:ascii="Wingdings" w:hAnsi="Wingdings" w:hint="default"/>
-      </w:rPr>
-    </w:lvl>
-  </w:abstractNum>
-  <w:num w:numId="1">
-    <w:abstractNumId w:val="20"/>
-  </w:num>
-  <w:num w:numId="2">
-    <w:abstractNumId w:val="19"/>
-  </w:num>
-  <w:num w:numId="3">
-    <w:abstractNumId w:val="22"/>
-  </w:num>
-  <w:num w:numId="4">
-    <w:abstractNumId w:val="14"/>
-  </w:num>
-  <w:num w:numId="5">
-    <w:abstractNumId w:val="17"/>
-  </w:num>
-  <w:num w:numId="6">
-    <w:abstractNumId w:val="29"/>
-  </w:num>
-  <w:num w:numId="7">
-    <w:abstractNumId w:val="12"/>
-  </w:num>
-  <w:num w:numId="8">
-    <w:abstractNumId w:val="16"/>
-  </w:num>
-  <w:num w:numId="9">
-    <w:abstractNumId w:val="0"/>
-  </w:num>
-  <w:num w:numId="10">
-    <w:abstractNumId w:val="40"/>
-  </w:num>
-  <w:num w:numId="11">
-    <w:abstractNumId w:val="13"/>
-  </w:num>
-  <w:num w:numId="12">
-    <w:abstractNumId w:val="24"/>
-  </w:num>
-  <w:num w:numId="13">
-    <w:abstractNumId w:val="26"/>
-  </w:num>
-  <w:num w:numId="14">
-    <w:abstractNumId w:val="11"/>
-  </w:num>
-  <w:num w:numId="15">
-    <w:abstractNumId w:val="10"/>
-  </w:num>
-  <w:num w:numId="16">
-    <w:abstractNumId w:val="4"/>
-  </w:num>
-  <w:num w:numId="17">
-    <w:abstractNumId w:val="15"/>
-  </w:num>
-  <w:num w:numId="18">
-    <w:abstractNumId w:val="7"/>
-  </w:num>
-  <w:num w:numId="19">
-    <w:abstractNumId w:val="3"/>
-  </w:num>
-  <w:num w:numId="20">
-    <w:abstractNumId w:val="27"/>
-  </w:num>
-  <w:num w:numId="21">
-    <w:abstractNumId w:val="5"/>
-  </w:num>
-  <w:num w:numId="22">
-    <w:abstractNumId w:val="35"/>
-  </w:num>
-  <w:num w:numId="23">
-    <w:abstractNumId w:val="36"/>
-  </w:num>
-  <w:num w:numId="24">
-    <w:abstractNumId w:val="33"/>
-  </w:num>
-  <w:num w:numId="25">
-    <w:abstractNumId w:val="2"/>
-  </w:num>
-  <w:num w:numId="26">
-    <w:abstractNumId w:val="18"/>
-  </w:num>
-  <w:num w:numId="27">
-    <w:abstractNumId w:val="1"/>
-  </w:num>
-  <w:num w:numId="28">
-    <w:abstractNumId w:val="28"/>
-  </w:num>
-  <w:num w:numId="29">
-    <w:abstractNumId w:val="41"/>
-  </w:num>
-  <w:num w:numId="30">
-    <w:abstractNumId w:val="34"/>
-  </w:num>
-  <w:num w:numId="31">
-    <w:abstractNumId w:val="30"/>
-  </w:num>
-  <w:num w:numId="32">
-    <w:abstractNumId w:val="32"/>
-  </w:num>
-  <w:num w:numId="33">
-    <w:abstractNumId w:val="39"/>
-  </w:num>
-  <w:num w:numId="34">
-    <w:abstractNumId w:val="31"/>
-  </w:num>
-  <w:num w:numId="35">
-    <w:abstractNumId w:val="38"/>
-  </w:num>
-  <w:num w:numId="36">
-    <w:abstractNumId w:val="21"/>
-  </w:num>
-  <w:num w:numId="37">
-    <w:abstractNumId w:val="37"/>
-  </w:num>
-  <w:num w:numId="38">
-    <w:abstractNumId w:val="6"/>
-  </w:num>
-  <w:num w:numId="39">
-    <w:abstractNumId w:val="23"/>
-  </w:num>
-  <w:num w:numId="40">
-    <w:abstractNumId w:val="25"/>
-  </w:num>
-  <w:num w:numId="41">
-    <w:abstractNumId w:val="9"/>
-  </w:num>
-  <w:num w:numId="42">
-    <w:abstractNumId w:val="8"/>
-  </w:num>
-  <w:numIdMacAtCleanup w:val="40"/>
-</w:numbering>
 </file>
 
 <file path=word/styles.xml><?xml version="1.0" encoding="utf-8"?>
@@ -14331,29 +12491,176 @@
   <w:docDefaults>
     <w:rPrDefault>
       <w:rPr>
-        <w:rFonts w:ascii="Times New Roman" w:eastAsia="Times New Roman" w:hAnsi="Times New Roman" w:cs="Times New Roman"/>
-        <w:lang w:val="es-MX" w:eastAsia="es-MX" w:bidi="ar-SA"/>
+        <w:rFonts w:asciiTheme="minorHAnsi" w:eastAsiaTheme="minorHAnsi" w:hAnsiTheme="minorHAnsi" w:cstheme="minorBidi"/>
+        <w:sz w:val="22"/>
+        <w:szCs w:val="22"/>
+        <w:lang w:val="es-MX" w:eastAsia="en-US" w:bidi="ar-SA"/>
       </w:rPr>
     </w:rPrDefault>
-    <w:pPrDefault/>
+    <w:pPrDefault>
+      <w:pPr>
+        <w:spacing w:after="160" w:line="259" w:lineRule="auto"/>
+      </w:pPr>
+    </w:pPrDefault>
   </w:docDefaults>
-  <w:latentStyles w:defLockedState="0" w:defUIPriority="0" w:defSemiHidden="0" w:defUnhideWhenUsed="0" w:defQFormat="0" w:count="371">
-    <w:lsdException w:name="Normal" w:qFormat="1"/>
-    <w:lsdException w:name="heading 1" w:qFormat="1"/>
-    <w:lsdException w:name="heading 2" w:qFormat="1"/>
-    <w:lsdException w:name="heading 3" w:qFormat="1"/>
-    <w:lsdException w:name="heading 4" w:qFormat="1"/>
-    <w:lsdException w:name="heading 5" w:qFormat="1"/>
-    <w:lsdException w:name="heading 6" w:qFormat="1"/>
-    <w:lsdException w:name="heading 7" w:qFormat="1"/>
-    <w:lsdException w:name="heading 8" w:qFormat="1"/>
-    <w:lsdException w:name="heading 9" w:qFormat="1"/>
-    <w:lsdException w:name="caption" w:semiHidden="1" w:unhideWhenUsed="1" w:qFormat="1"/>
-    <w:lsdException w:name="Title" w:qFormat="1"/>
-    <w:lsdException w:name="Subtitle" w:qFormat="1"/>
-    <w:lsdException w:name="Strong" w:qFormat="1"/>
-    <w:lsdException w:name="Emphasis" w:qFormat="1"/>
-    <w:lsdException w:name="Placeholder Text" w:semiHidden="1" w:uiPriority="99"/>
+  <w:latentStyles w:defLockedState="0" w:defUIPriority="99" w:defSemiHidden="0" w:defUnhideWhenUsed="0" w:defQFormat="0" w:count="371">
+    <w:lsdException w:name="Normal" w:uiPriority="0" w:qFormat="1"/>
+    <w:lsdException w:name="heading 1" w:uiPriority="9" w:qFormat="1"/>
+    <w:lsdException w:name="heading 2" w:semiHidden="1" w:uiPriority="9" w:unhideWhenUsed="1" w:qFormat="1"/>
+    <w:lsdException w:name="heading 3" w:semiHidden="1" w:uiPriority="9" w:unhideWhenUsed="1" w:qFormat="1"/>
+    <w:lsdException w:name="heading 4" w:semiHidden="1" w:uiPriority="9" w:unhideWhenUsed="1" w:qFormat="1"/>
+    <w:lsdException w:name="heading 5" w:semiHidden="1" w:uiPriority="9" w:unhideWhenUsed="1" w:qFormat="1"/>
+    <w:lsdException w:name="heading 6" w:semiHidden="1" w:uiPriority="9" w:unhideWhenUsed="1" w:qFormat="1"/>
+    <w:lsdException w:name="heading 7" w:semiHidden="1" w:uiPriority="0" w:unhideWhenUsed="1" w:qFormat="1"/>
+    <w:lsdException w:name="heading 8" w:semiHidden="1" w:uiPriority="9" w:unhideWhenUsed="1" w:qFormat="1"/>
+    <w:lsdException w:name="heading 9" w:semiHidden="1" w:uiPriority="9" w:unhideWhenUsed="1" w:qFormat="1"/>
+    <w:lsdException w:name="index 1" w:semiHidden="1" w:unhideWhenUsed="1"/>
+    <w:lsdException w:name="index 2" w:semiHidden="1" w:unhideWhenUsed="1"/>
+    <w:lsdException w:name="index 3" w:semiHidden="1" w:unhideWhenUsed="1"/>
+    <w:lsdException w:name="index 4" w:semiHidden="1" w:unhideWhenUsed="1"/>
+    <w:lsdException w:name="index 5" w:semiHidden="1" w:unhideWhenUsed="1"/>
+    <w:lsdException w:name="index 6" w:semiHidden="1" w:unhideWhenUsed="1"/>
+    <w:lsdException w:name="index 7" w:semiHidden="1" w:unhideWhenUsed="1"/>
+    <w:lsdException w:name="index 8" w:semiHidden="1" w:unhideWhenUsed="1"/>
+    <w:lsdException w:name="index 9" w:semiHidden="1" w:unhideWhenUsed="1"/>
+    <w:lsdException w:name="toc 1" w:semiHidden="1" w:uiPriority="39" w:unhideWhenUsed="1"/>
+    <w:lsdException w:name="toc 2" w:semiHidden="1" w:uiPriority="39" w:unhideWhenUsed="1"/>
+    <w:lsdException w:name="toc 3" w:semiHidden="1" w:uiPriority="39" w:unhideWhenUsed="1"/>
+    <w:lsdException w:name="toc 4" w:semiHidden="1" w:uiPriority="39" w:unhideWhenUsed="1"/>
+    <w:lsdException w:name="toc 5" w:semiHidden="1" w:uiPriority="39" w:unhideWhenUsed="1"/>
+    <w:lsdException w:name="toc 6" w:semiHidden="1" w:uiPriority="39" w:unhideWhenUsed="1"/>
+    <w:lsdException w:name="toc 7" w:semiHidden="1" w:uiPriority="39" w:unhideWhenUsed="1"/>
+    <w:lsdException w:name="toc 8" w:semiHidden="1" w:uiPriority="39" w:unhideWhenUsed="1"/>
+    <w:lsdException w:name="toc 9" w:semiHidden="1" w:uiPriority="39" w:unhideWhenUsed="1"/>
+    <w:lsdException w:name="Normal Indent" w:semiHidden="1" w:unhideWhenUsed="1"/>
+    <w:lsdException w:name="footnote text" w:semiHidden="1" w:unhideWhenUsed="1"/>
+    <w:lsdException w:name="annotation text" w:semiHidden="1" w:unhideWhenUsed="1"/>
+    <w:lsdException w:name="header" w:semiHidden="1" w:unhideWhenUsed="1"/>
+    <w:lsdException w:name="footer" w:semiHidden="1" w:unhideWhenUsed="1"/>
+    <w:lsdException w:name="index heading" w:semiHidden="1" w:unhideWhenUsed="1"/>
+    <w:lsdException w:name="caption" w:semiHidden="1" w:uiPriority="35" w:unhideWhenUsed="1" w:qFormat="1"/>
+    <w:lsdException w:name="table of figures" w:semiHidden="1" w:unhideWhenUsed="1"/>
+    <w:lsdException w:name="envelope address" w:semiHidden="1" w:unhideWhenUsed="1"/>
+    <w:lsdException w:name="envelope return" w:semiHidden="1" w:unhideWhenUsed="1"/>
+    <w:lsdException w:name="footnote reference" w:semiHidden="1" w:unhideWhenUsed="1"/>
+    <w:lsdException w:name="annotation reference" w:semiHidden="1" w:unhideWhenUsed="1"/>
+    <w:lsdException w:name="line number" w:semiHidden="1" w:unhideWhenUsed="1"/>
+    <w:lsdException w:name="page number" w:semiHidden="1" w:unhideWhenUsed="1"/>
+    <w:lsdException w:name="endnote reference" w:semiHidden="1" w:unhideWhenUsed="1"/>
+    <w:lsdException w:name="endnote text" w:semiHidden="1" w:unhideWhenUsed="1"/>
+    <w:lsdException w:name="table of authorities" w:semiHidden="1" w:unhideWhenUsed="1"/>
+    <w:lsdException w:name="macro" w:semiHidden="1" w:unhideWhenUsed="1"/>
+    <w:lsdException w:name="toa heading" w:semiHidden="1" w:unhideWhenUsed="1"/>
+    <w:lsdException w:name="List" w:semiHidden="1" w:unhideWhenUsed="1"/>
+    <w:lsdException w:name="List Bullet" w:semiHidden="1" w:unhideWhenUsed="1"/>
+    <w:lsdException w:name="List Number" w:semiHidden="1" w:unhideWhenUsed="1"/>
+    <w:lsdException w:name="List 2" w:semiHidden="1" w:unhideWhenUsed="1"/>
+    <w:lsdException w:name="List 3" w:semiHidden="1" w:unhideWhenUsed="1"/>
+    <w:lsdException w:name="List 4" w:semiHidden="1" w:unhideWhenUsed="1"/>
+    <w:lsdException w:name="List 5" w:semiHidden="1" w:unhideWhenUsed="1"/>
+    <w:lsdException w:name="List Bullet 2" w:semiHidden="1" w:unhideWhenUsed="1"/>
+    <w:lsdException w:name="List Bullet 3" w:semiHidden="1" w:unhideWhenUsed="1"/>
+    <w:lsdException w:name="List Bullet 4" w:semiHidden="1" w:unhideWhenUsed="1"/>
+    <w:lsdException w:name="List Bullet 5" w:semiHidden="1" w:unhideWhenUsed="1"/>
+    <w:lsdException w:name="List Number 2" w:semiHidden="1" w:unhideWhenUsed="1"/>
+    <w:lsdException w:name="List Number 3" w:semiHidden="1" w:unhideWhenUsed="1"/>
+    <w:lsdException w:name="List Number 4" w:semiHidden="1" w:unhideWhenUsed="1"/>
+    <w:lsdException w:name="List Number 5" w:semiHidden="1" w:unhideWhenUsed="1"/>
+    <w:lsdException w:name="Title" w:uiPriority="10" w:qFormat="1"/>
+    <w:lsdException w:name="Closing" w:semiHidden="1" w:unhideWhenUsed="1"/>
+    <w:lsdException w:name="Signature" w:semiHidden="1" w:unhideWhenUsed="1"/>
+    <w:lsdException w:name="Default Paragraph Font" w:semiHidden="1" w:uiPriority="1" w:unhideWhenUsed="1"/>
+    <w:lsdException w:name="Body Text" w:semiHidden="1" w:unhideWhenUsed="1"/>
+    <w:lsdException w:name="Body Text Indent" w:semiHidden="1" w:unhideWhenUsed="1"/>
+    <w:lsdException w:name="List Continue" w:semiHidden="1" w:unhideWhenUsed="1"/>
+    <w:lsdException w:name="List Continue 2" w:semiHidden="1" w:unhideWhenUsed="1"/>
+    <w:lsdException w:name="List Continue 3" w:semiHidden="1" w:unhideWhenUsed="1"/>
+    <w:lsdException w:name="List Continue 4" w:semiHidden="1" w:unhideWhenUsed="1"/>
+    <w:lsdException w:name="List Continue 5" w:semiHidden="1" w:unhideWhenUsed="1"/>
+    <w:lsdException w:name="Message Header" w:semiHidden="1" w:unhideWhenUsed="1"/>
+    <w:lsdException w:name="Subtitle" w:uiPriority="11" w:qFormat="1"/>
+    <w:lsdException w:name="Salutation" w:semiHidden="1" w:unhideWhenUsed="1"/>
+    <w:lsdException w:name="Date" w:semiHidden="1" w:unhideWhenUsed="1"/>
+    <w:lsdException w:name="Body Text First Indent" w:semiHidden="1" w:unhideWhenUsed="1"/>
+    <w:lsdException w:name="Body Text First Indent 2" w:semiHidden="1" w:unhideWhenUsed="1"/>
+    <w:lsdException w:name="Note Heading" w:semiHidden="1" w:unhideWhenUsed="1"/>
+    <w:lsdException w:name="Body Text 2" w:semiHidden="1" w:unhideWhenUsed="1"/>
+    <w:lsdException w:name="Body Text 3" w:semiHidden="1" w:unhideWhenUsed="1"/>
+    <w:lsdException w:name="Body Text Indent 2" w:semiHidden="1" w:unhideWhenUsed="1"/>
+    <w:lsdException w:name="Body Text Indent 3" w:semiHidden="1" w:unhideWhenUsed="1"/>
+    <w:lsdException w:name="Block Text" w:semiHidden="1" w:unhideWhenUsed="1"/>
+    <w:lsdException w:name="Hyperlink" w:semiHidden="1" w:unhideWhenUsed="1"/>
+    <w:lsdException w:name="FollowedHyperlink" w:semiHidden="1" w:unhideWhenUsed="1"/>
+    <w:lsdException w:name="Strong" w:uiPriority="22" w:qFormat="1"/>
+    <w:lsdException w:name="Emphasis" w:uiPriority="20" w:qFormat="1"/>
+    <w:lsdException w:name="Document Map" w:semiHidden="1" w:unhideWhenUsed="1"/>
+    <w:lsdException w:name="Plain Text" w:semiHidden="1" w:unhideWhenUsed="1"/>
+    <w:lsdException w:name="E-mail Signature" w:semiHidden="1" w:unhideWhenUsed="1"/>
+    <w:lsdException w:name="HTML Top of Form" w:semiHidden="1" w:unhideWhenUsed="1"/>
+    <w:lsdException w:name="HTML Bottom of Form" w:semiHidden="1" w:unhideWhenUsed="1"/>
+    <w:lsdException w:name="Normal (Web)" w:semiHidden="1" w:unhideWhenUsed="1"/>
+    <w:lsdException w:name="HTML Acronym" w:semiHidden="1" w:unhideWhenUsed="1"/>
+    <w:lsdException w:name="HTML Address" w:semiHidden="1" w:unhideWhenUsed="1"/>
+    <w:lsdException w:name="HTML Cite" w:semiHidden="1" w:unhideWhenUsed="1"/>
+    <w:lsdException w:name="HTML Code" w:semiHidden="1" w:unhideWhenUsed="1"/>
+    <w:lsdException w:name="HTML Definition" w:semiHidden="1" w:unhideWhenUsed="1"/>
+    <w:lsdException w:name="HTML Keyboard" w:semiHidden="1" w:unhideWhenUsed="1"/>
+    <w:lsdException w:name="HTML Preformatted" w:semiHidden="1" w:unhideWhenUsed="1"/>
+    <w:lsdException w:name="HTML Sample" w:semiHidden="1" w:unhideWhenUsed="1"/>
+    <w:lsdException w:name="HTML Typewriter" w:semiHidden="1" w:unhideWhenUsed="1"/>
+    <w:lsdException w:name="HTML Variable" w:semiHidden="1" w:unhideWhenUsed="1"/>
+    <w:lsdException w:name="Normal Table" w:semiHidden="1" w:unhideWhenUsed="1"/>
+    <w:lsdException w:name="annotation subject" w:semiHidden="1" w:unhideWhenUsed="1"/>
+    <w:lsdException w:name="No List" w:semiHidden="1" w:unhideWhenUsed="1"/>
+    <w:lsdException w:name="Outline List 1" w:semiHidden="1" w:unhideWhenUsed="1"/>
+    <w:lsdException w:name="Outline List 2" w:semiHidden="1" w:unhideWhenUsed="1"/>
+    <w:lsdException w:name="Outline List 3" w:semiHidden="1" w:unhideWhenUsed="1"/>
+    <w:lsdException w:name="Table Simple 1" w:semiHidden="1" w:unhideWhenUsed="1"/>
+    <w:lsdException w:name="Table Simple 2" w:semiHidden="1" w:unhideWhenUsed="1"/>
+    <w:lsdException w:name="Table Simple 3" w:semiHidden="1" w:unhideWhenUsed="1"/>
+    <w:lsdException w:name="Table Classic 1" w:semiHidden="1" w:unhideWhenUsed="1"/>
+    <w:lsdException w:name="Table Classic 2" w:semiHidden="1" w:unhideWhenUsed="1"/>
+    <w:lsdException w:name="Table Classic 3" w:semiHidden="1" w:unhideWhenUsed="1"/>
+    <w:lsdException w:name="Table Classic 4" w:semiHidden="1" w:unhideWhenUsed="1"/>
+    <w:lsdException w:name="Table Colorful 1" w:semiHidden="1" w:unhideWhenUsed="1"/>
+    <w:lsdException w:name="Table Colorful 2" w:semiHidden="1" w:unhideWhenUsed="1"/>
+    <w:lsdException w:name="Table Colorful 3" w:semiHidden="1" w:unhideWhenUsed="1"/>
+    <w:lsdException w:name="Table Columns 1" w:semiHidden="1" w:unhideWhenUsed="1"/>
+    <w:lsdException w:name="Table Columns 2" w:semiHidden="1" w:unhideWhenUsed="1"/>
+    <w:lsdException w:name="Table Columns 3" w:semiHidden="1" w:unhideWhenUsed="1"/>
+    <w:lsdException w:name="Table Columns 4" w:semiHidden="1" w:unhideWhenUsed="1"/>
+    <w:lsdException w:name="Table Columns 5" w:semiHidden="1" w:unhideWhenUsed="1"/>
+    <w:lsdException w:name="Table Grid 1" w:semiHidden="1" w:unhideWhenUsed="1"/>
+    <w:lsdException w:name="Table Grid 2" w:semiHidden="1" w:unhideWhenUsed="1"/>
+    <w:lsdException w:name="Table Grid 3" w:semiHidden="1" w:unhideWhenUsed="1"/>
+    <w:lsdException w:name="Table Grid 4" w:semiHidden="1" w:unhideWhenUsed="1"/>
+    <w:lsdException w:name="Table Grid 5" w:semiHidden="1" w:unhideWhenUsed="1"/>
+    <w:lsdException w:name="Table Grid 6" w:semiHidden="1" w:unhideWhenUsed="1"/>
+    <w:lsdException w:name="Table Grid 7" w:semiHidden="1" w:unhideWhenUsed="1"/>
+    <w:lsdException w:name="Table Grid 8" w:semiHidden="1" w:unhideWhenUsed="1"/>
+    <w:lsdException w:name="Table List 1" w:semiHidden="1" w:unhideWhenUsed="1"/>
+    <w:lsdException w:name="Table List 2" w:semiHidden="1" w:unhideWhenUsed="1"/>
+    <w:lsdException w:name="Table List 3" w:semiHidden="1" w:unhideWhenUsed="1"/>
+    <w:lsdException w:name="Table List 4" w:semiHidden="1" w:unhideWhenUsed="1"/>
+    <w:lsdException w:name="Table List 5" w:semiHidden="1" w:unhideWhenUsed="1"/>
+    <w:lsdException w:name="Table List 6" w:semiHidden="1" w:unhideWhenUsed="1"/>
+    <w:lsdException w:name="Table List 7" w:semiHidden="1" w:unhideWhenUsed="1"/>
+    <w:lsdException w:name="Table List 8" w:semiHidden="1" w:unhideWhenUsed="1"/>
+    <w:lsdException w:name="Table 3D effects 1" w:semiHidden="1" w:unhideWhenUsed="1"/>
+    <w:lsdException w:name="Table 3D effects 2" w:semiHidden="1" w:unhideWhenUsed="1"/>
+    <w:lsdException w:name="Table 3D effects 3" w:semiHidden="1" w:unhideWhenUsed="1"/>
+    <w:lsdException w:name="Table Contemporary" w:semiHidden="1" w:unhideWhenUsed="1"/>
+    <w:lsdException w:name="Table Elegant" w:semiHidden="1" w:unhideWhenUsed="1"/>
+    <w:lsdException w:name="Table Professional" w:semiHidden="1" w:unhideWhenUsed="1"/>
+    <w:lsdException w:name="Table Subtle 1" w:semiHidden="1" w:unhideWhenUsed="1"/>
+    <w:lsdException w:name="Table Subtle 2" w:semiHidden="1" w:unhideWhenUsed="1"/>
+    <w:lsdException w:name="Table Web 1" w:semiHidden="1" w:unhideWhenUsed="1"/>
+    <w:lsdException w:name="Table Web 2" w:semiHidden="1" w:unhideWhenUsed="1"/>
+    <w:lsdException w:name="Table Web 3" w:semiHidden="1" w:unhideWhenUsed="1"/>
+    <w:lsdException w:name="Balloon Text" w:semiHidden="1" w:unhideWhenUsed="1"/>
+    <w:lsdException w:name="Table Grid" w:uiPriority="39"/>
+    <w:lsdException w:name="Table Theme" w:semiHidden="1" w:unhideWhenUsed="1"/>
+    <w:lsdException w:name="Placeholder Text" w:semiHidden="1"/>
     <w:lsdException w:name="No Spacing" w:uiPriority="1" w:qFormat="1"/>
     <w:lsdException w:name="Light Shading" w:uiPriority="60"/>
     <w:lsdException w:name="Light List" w:uiPriority="61"/>
@@ -14375,7 +12682,7 @@
     <w:lsdException w:name="Medium Shading 1 Accent 1" w:uiPriority="63"/>
     <w:lsdException w:name="Medium Shading 2 Accent 1" w:uiPriority="64"/>
     <w:lsdException w:name="Medium List 1 Accent 1" w:uiPriority="65"/>
-    <w:lsdException w:name="Revision" w:semiHidden="1" w:uiPriority="99"/>
+    <w:lsdException w:name="Revision" w:semiHidden="1"/>
     <w:lsdException w:name="List Paragraph" w:uiPriority="34" w:qFormat="1"/>
     <w:lsdException w:name="Quote" w:uiPriority="29" w:qFormat="1"/>
     <w:lsdException w:name="Intense Quote" w:uiPriority="30" w:qFormat="1"/>
@@ -14572,113 +12879,24 @@
   <w:style w:type="paragraph" w:default="1" w:styleId="Normal">
     <w:name w:val="Normal"/>
     <w:qFormat/>
-    <w:rsid w:val="008E33E5"/>
-    <w:rPr>
-      <w:lang w:val="es-ES" w:eastAsia="es-ES"/>
-    </w:rPr>
-  </w:style>
-  <w:style w:type="paragraph" w:styleId="Ttulo1">
-    <w:name w:val="heading 1"/>
-    <w:basedOn w:val="Normal"/>
-    <w:next w:val="Normal"/>
-    <w:qFormat/>
+    <w:rsid w:val="00D772A0"/>
     <w:pPr>
-      <w:keepNext/>
-      <w:jc w:val="center"/>
-      <w:outlineLvl w:val="0"/>
+      <w:spacing w:after="0" w:line="240" w:lineRule="auto"/>
     </w:pPr>
     <w:rPr>
-      <w:rFonts w:ascii="Arial" w:hAnsi="Arial"/>
-      <w:b/>
-    </w:rPr>
-  </w:style>
-  <w:style w:type="paragraph" w:styleId="Ttulo2">
-    <w:name w:val="heading 2"/>
-    <w:basedOn w:val="Normal"/>
-    <w:next w:val="Normal"/>
-    <w:qFormat/>
-    <w:pPr>
-      <w:keepNext/>
-      <w:jc w:val="center"/>
-      <w:outlineLvl w:val="1"/>
-    </w:pPr>
-    <w:rPr>
-      <w:b/>
-      <w:sz w:val="24"/>
-      <w:lang w:val="es-MX"/>
-    </w:rPr>
-  </w:style>
-  <w:style w:type="paragraph" w:styleId="Ttulo3">
-    <w:name w:val="heading 3"/>
-    <w:basedOn w:val="Normal"/>
-    <w:next w:val="Normal"/>
-    <w:qFormat/>
-    <w:pPr>
-      <w:keepNext/>
-      <w:spacing w:before="240" w:after="60"/>
-      <w:outlineLvl w:val="2"/>
-    </w:pPr>
-    <w:rPr>
-      <w:rFonts w:ascii="Arial" w:hAnsi="Arial"/>
-      <w:sz w:val="24"/>
-      <w:lang w:val="es-ES_tradnl"/>
-    </w:rPr>
-  </w:style>
-  <w:style w:type="paragraph" w:styleId="Ttulo4">
-    <w:name w:val="heading 4"/>
-    <w:basedOn w:val="Normal"/>
-    <w:next w:val="Normal"/>
-    <w:qFormat/>
-    <w:pPr>
-      <w:keepNext/>
-      <w:jc w:val="center"/>
-      <w:outlineLvl w:val="3"/>
-    </w:pPr>
-    <w:rPr>
-      <w:rFonts w:ascii="Arial" w:hAnsi="Arial"/>
-      <w:b/>
-      <w:sz w:val="18"/>
-    </w:rPr>
-  </w:style>
-  <w:style w:type="paragraph" w:styleId="Ttulo5">
-    <w:name w:val="heading 5"/>
-    <w:basedOn w:val="Normal"/>
-    <w:next w:val="Normal"/>
-    <w:qFormat/>
-    <w:pPr>
-      <w:keepNext/>
-      <w:jc w:val="both"/>
-      <w:outlineLvl w:val="4"/>
-    </w:pPr>
-    <w:rPr>
-      <w:rFonts w:ascii="Arial" w:hAnsi="Arial"/>
-      <w:b/>
-      <w:sz w:val="16"/>
-      <w:lang w:val="es-ES_tradnl"/>
-    </w:rPr>
-  </w:style>
-  <w:style w:type="paragraph" w:styleId="Ttulo6">
-    <w:name w:val="heading 6"/>
-    <w:basedOn w:val="Normal"/>
-    <w:next w:val="Normal"/>
-    <w:qFormat/>
-    <w:pPr>
-      <w:keepNext/>
-      <w:jc w:val="center"/>
-      <w:outlineLvl w:val="5"/>
-    </w:pPr>
-    <w:rPr>
-      <w:rFonts w:ascii="Arial" w:hAnsi="Arial"/>
-      <w:b/>
-      <w:sz w:val="28"/>
-      <w:lang w:val="es-ES_tradnl"/>
+      <w:rFonts w:ascii="Times New Roman" w:eastAsia="Times New Roman" w:hAnsi="Times New Roman" w:cs="Times New Roman"/>
+      <w:sz w:val="20"/>
+      <w:szCs w:val="20"/>
+      <w:lang w:val="es-ES" w:eastAsia="es-ES"/>
     </w:rPr>
   </w:style>
   <w:style w:type="paragraph" w:styleId="Ttulo7">
     <w:name w:val="heading 7"/>
     <w:basedOn w:val="Normal"/>
     <w:next w:val="Normal"/>
+    <w:link w:val="Ttulo7Car"/>
     <w:qFormat/>
+    <w:rsid w:val="00D772A0"/>
     <w:pPr>
       <w:keepNext/>
       <w:jc w:val="center"/>
@@ -14689,44 +12907,17 @@
       <w:b/>
     </w:rPr>
   </w:style>
-  <w:style w:type="paragraph" w:styleId="Ttulo8">
-    <w:name w:val="heading 8"/>
-    <w:basedOn w:val="Normal"/>
-    <w:next w:val="Normal"/>
-    <w:qFormat/>
-    <w:pPr>
-      <w:keepNext/>
-      <w:jc w:val="center"/>
-      <w:outlineLvl w:val="7"/>
-    </w:pPr>
-    <w:rPr>
-      <w:b/>
-      <w:sz w:val="24"/>
-      <w:lang w:val="es-MX"/>
-    </w:rPr>
-  </w:style>
-  <w:style w:type="paragraph" w:styleId="Ttulo9">
-    <w:name w:val="heading 9"/>
-    <w:basedOn w:val="Normal"/>
-    <w:next w:val="Normal"/>
-    <w:qFormat/>
-    <w:pPr>
-      <w:keepNext/>
-      <w:jc w:val="center"/>
-      <w:outlineLvl w:val="8"/>
-    </w:pPr>
-    <w:rPr>
-      <w:rFonts w:ascii="Arial" w:hAnsi="Arial"/>
-      <w:sz w:val="24"/>
-    </w:rPr>
-  </w:style>
   <w:style w:type="character" w:default="1" w:styleId="Fuentedeprrafopredeter">
     <w:name w:val="Default Paragraph Font"/>
+    <w:uiPriority w:val="1"/>
     <w:semiHidden/>
+    <w:unhideWhenUsed/>
   </w:style>
   <w:style w:type="table" w:default="1" w:styleId="Tablanormal">
     <w:name w:val="Normal Table"/>
+    <w:uiPriority w:val="99"/>
     <w:semiHidden/>
+    <w:unhideWhenUsed/>
     <w:tblPr>
       <w:tblInd w:w="0" w:type="dxa"/>
       <w:tblCellMar>
@@ -14739,383 +12930,21 @@
   </w:style>
   <w:style w:type="numbering" w:default="1" w:styleId="Sinlista">
     <w:name w:val="No List"/>
+    <w:uiPriority w:val="99"/>
     <w:semiHidden/>
+    <w:unhideWhenUsed/>
   </w:style>
-  <w:style w:type="paragraph" w:styleId="Ttulo">
-    <w:name w:val="Título"/>
-    <w:basedOn w:val="Normal"/>
-    <w:qFormat/>
-    <w:pPr>
-      <w:jc w:val="center"/>
-    </w:pPr>
+  <w:style w:type="character" w:customStyle="1" w:styleId="Ttulo7Car">
+    <w:name w:val="Título 7 Car"/>
+    <w:basedOn w:val="Fuentedeprrafopredeter"/>
+    <w:link w:val="Ttulo7"/>
+    <w:rsid w:val="00D772A0"/>
     <w:rPr>
+      <w:rFonts w:ascii="Arial" w:eastAsia="Times New Roman" w:hAnsi="Arial" w:cs="Times New Roman"/>
       <w:b/>
-      <w:sz w:val="24"/>
-      <w:lang w:val="es-MX"/>
-    </w:rPr>
-  </w:style>
-  <w:style w:type="paragraph" w:styleId="Textoindependiente">
-    <w:name w:val="Body Text"/>
-    <w:basedOn w:val="Normal"/>
-    <w:pPr>
-      <w:jc w:val="both"/>
-    </w:pPr>
-    <w:rPr>
-      <w:sz w:val="24"/>
-      <w:lang w:val="es-MX"/>
-    </w:rPr>
-  </w:style>
-  <w:style w:type="paragraph" w:styleId="Encabezado">
-    <w:name w:val="header"/>
-    <w:basedOn w:val="Normal"/>
-    <w:pPr>
-      <w:tabs>
-        <w:tab w:val="center" w:pos="4419"/>
-        <w:tab w:val="right" w:pos="8838"/>
-      </w:tabs>
-    </w:pPr>
-  </w:style>
-  <w:style w:type="paragraph" w:styleId="Piedepgina">
-    <w:name w:val="footer"/>
-    <w:basedOn w:val="Normal"/>
-    <w:pPr>
-      <w:tabs>
-        <w:tab w:val="center" w:pos="4419"/>
-        <w:tab w:val="right" w:pos="8838"/>
-      </w:tabs>
-    </w:pPr>
-  </w:style>
-  <w:style w:type="character" w:styleId="Nmerodepgina">
-    <w:name w:val="page number"/>
-    <w:basedOn w:val="Fuentedeprrafopredeter"/>
-  </w:style>
-  <w:style w:type="paragraph" w:styleId="Listaconvietas">
-    <w:name w:val="List Bullet"/>
-    <w:basedOn w:val="Normal"/>
-    <w:autoRedefine/>
-    <w:rsid w:val="00B23395"/>
-    <w:pPr>
-      <w:numPr>
-        <w:numId w:val="1"/>
-      </w:numPr>
-      <w:ind w:left="0" w:firstLine="0"/>
-      <w:jc w:val="both"/>
-    </w:pPr>
-    <w:rPr>
-      <w:rFonts w:ascii="Arial" w:hAnsi="Arial"/>
-      <w:lang w:val="es-ES_tradnl"/>
-    </w:rPr>
-  </w:style>
-  <w:style w:type="paragraph" w:styleId="Lista">
-    <w:name w:val="List"/>
-    <w:basedOn w:val="Normal"/>
-    <w:pPr>
-      <w:ind w:left="283" w:hanging="283"/>
-    </w:pPr>
-    <w:rPr>
-      <w:lang w:val="es-ES_tradnl"/>
-    </w:rPr>
-  </w:style>
-  <w:style w:type="paragraph" w:styleId="Subttulo">
-    <w:name w:val="Subtitle"/>
-    <w:basedOn w:val="Normal"/>
-    <w:qFormat/>
-    <w:pPr>
-      <w:jc w:val="center"/>
-    </w:pPr>
-    <w:rPr>
-      <w:b/>
-      <w:noProof/>
-    </w:rPr>
-  </w:style>
-  <w:style w:type="paragraph" w:styleId="Textodebloque">
-    <w:name w:val="Block Text"/>
-    <w:basedOn w:val="Normal"/>
-    <w:pPr>
-      <w:ind w:left="113" w:right="113"/>
-    </w:pPr>
-    <w:rPr>
-      <w:sz w:val="14"/>
-    </w:rPr>
-  </w:style>
-  <w:style w:type="paragraph" w:styleId="Textoindependiente2">
-    <w:name w:val="Body Text 2"/>
-    <w:basedOn w:val="Normal"/>
-    <w:rPr>
-      <w:sz w:val="10"/>
-      <w:lang w:val="es-MX"/>
-    </w:rPr>
-  </w:style>
-  <w:style w:type="paragraph" w:styleId="Textoindependiente3">
-    <w:name w:val="Body Text 3"/>
-    <w:basedOn w:val="Normal"/>
-    <w:pPr>
-      <w:jc w:val="both"/>
-    </w:pPr>
-    <w:rPr>
-      <w:rFonts w:ascii="Arial" w:hAnsi="Arial"/>
-      <w:sz w:val="18"/>
-      <w:lang w:val="es-ES_tradnl"/>
-    </w:rPr>
-  </w:style>
-  <w:style w:type="table" w:styleId="Tablaconcuadrcula">
-    <w:name w:val="Table Grid"/>
-    <w:basedOn w:val="Tablanormal"/>
-    <w:rsid w:val="00337A2C"/>
-    <w:tblPr>
-      <w:tblBorders>
-        <w:top w:val="single" w:sz="4" w:space="0" w:color="auto"/>
-        <w:left w:val="single" w:sz="4" w:space="0" w:color="auto"/>
-        <w:bottom w:val="single" w:sz="4" w:space="0" w:color="auto"/>
-        <w:right w:val="single" w:sz="4" w:space="0" w:color="auto"/>
-        <w:insideH w:val="single" w:sz="4" w:space="0" w:color="auto"/>
-        <w:insideV w:val="single" w:sz="4" w:space="0" w:color="auto"/>
-      </w:tblBorders>
-    </w:tblPr>
-  </w:style>
-  <w:style w:type="character" w:styleId="Refdecomentario">
-    <w:name w:val="annotation reference"/>
-    <w:semiHidden/>
-    <w:rsid w:val="00134EB7"/>
-    <w:rPr>
-      <w:sz w:val="16"/>
-      <w:szCs w:val="16"/>
-    </w:rPr>
-  </w:style>
-  <w:style w:type="paragraph" w:styleId="Textocomentario">
-    <w:name w:val="annotation text"/>
-    <w:basedOn w:val="Normal"/>
-    <w:semiHidden/>
-    <w:rsid w:val="00134EB7"/>
-  </w:style>
-  <w:style w:type="paragraph" w:styleId="Asuntodelcomentario">
-    <w:name w:val="annotation subject"/>
-    <w:basedOn w:val="Textocomentario"/>
-    <w:next w:val="Textocomentario"/>
-    <w:semiHidden/>
-    <w:rsid w:val="00134EB7"/>
-    <w:rPr>
-      <w:b/>
-      <w:bCs/>
-    </w:rPr>
-  </w:style>
-  <w:style w:type="paragraph" w:styleId="Textodeglobo">
-    <w:name w:val="Balloon Text"/>
-    <w:basedOn w:val="Normal"/>
-    <w:semiHidden/>
-    <w:rsid w:val="00134EB7"/>
-    <w:rPr>
-      <w:rFonts w:ascii="Tahoma" w:hAnsi="Tahoma" w:cs="Tahoma"/>
-      <w:sz w:val="16"/>
-      <w:szCs w:val="16"/>
-    </w:rPr>
-  </w:style>
-  <w:style w:type="table" w:styleId="Tablaconlista1">
-    <w:name w:val="Table List 1"/>
-    <w:basedOn w:val="Tablanormal"/>
-    <w:rsid w:val="00EA1BC1"/>
-    <w:tblPr>
-      <w:tblStyleRowBandSize w:val="1"/>
-      <w:tblBorders>
-        <w:top w:val="single" w:sz="12" w:space="0" w:color="008080"/>
-        <w:left w:val="single" w:sz="6" w:space="0" w:color="008080"/>
-        <w:bottom w:val="single" w:sz="12" w:space="0" w:color="008080"/>
-        <w:right w:val="single" w:sz="6" w:space="0" w:color="008080"/>
-      </w:tblBorders>
-    </w:tblPr>
-    <w:tblStylePr w:type="firstRow">
-      <w:rPr>
-        <w:b/>
-        <w:bCs/>
-        <w:i/>
-        <w:iCs/>
-        <w:color w:val="800000"/>
-      </w:rPr>
-      <w:tblPr/>
-      <w:tcPr>
-        <w:tcBorders>
-          <w:bottom w:val="single" w:sz="6" w:space="0" w:color="000000"/>
-          <w:tl2br w:val="none" w:sz="0" w:space="0" w:color="auto"/>
-          <w:tr2bl w:val="none" w:sz="0" w:space="0" w:color="auto"/>
-        </w:tcBorders>
-        <w:shd w:val="solid" w:color="C0C0C0" w:fill="FFFFFF"/>
-      </w:tcPr>
-    </w:tblStylePr>
-    <w:tblStylePr w:type="lastRow">
-      <w:tblPr/>
-      <w:tcPr>
-        <w:tcBorders>
-          <w:top w:val="single" w:sz="6" w:space="0" w:color="000000"/>
-          <w:tl2br w:val="none" w:sz="0" w:space="0" w:color="auto"/>
-          <w:tr2bl w:val="none" w:sz="0" w:space="0" w:color="auto"/>
-        </w:tcBorders>
-      </w:tcPr>
-    </w:tblStylePr>
-    <w:tblStylePr w:type="band1Horz">
-      <w:rPr>
-        <w:color w:val="auto"/>
-      </w:rPr>
-      <w:tblPr/>
-      <w:tcPr>
-        <w:tcBorders>
-          <w:tl2br w:val="none" w:sz="0" w:space="0" w:color="auto"/>
-          <w:tr2bl w:val="none" w:sz="0" w:space="0" w:color="auto"/>
-        </w:tcBorders>
-        <w:shd w:val="solid" w:color="C0C0C0" w:fill="FFFFFF"/>
-      </w:tcPr>
-    </w:tblStylePr>
-    <w:tblStylePr w:type="band2Horz">
-      <w:rPr>
-        <w:color w:val="auto"/>
-      </w:rPr>
-      <w:tblPr/>
-      <w:tcPr>
-        <w:tcBorders>
-          <w:tl2br w:val="none" w:sz="0" w:space="0" w:color="auto"/>
-          <w:tr2bl w:val="none" w:sz="0" w:space="0" w:color="auto"/>
-        </w:tcBorders>
-      </w:tcPr>
-    </w:tblStylePr>
-    <w:tblStylePr w:type="swCell">
-      <w:rPr>
-        <w:b/>
-        <w:bCs/>
-      </w:rPr>
-      <w:tblPr/>
-      <w:tcPr>
-        <w:tcBorders>
-          <w:tl2br w:val="none" w:sz="0" w:space="0" w:color="auto"/>
-          <w:tr2bl w:val="none" w:sz="0" w:space="0" w:color="auto"/>
-        </w:tcBorders>
-      </w:tcPr>
-    </w:tblStylePr>
-  </w:style>
-  <w:style w:type="table" w:styleId="Tablamoderna">
-    <w:name w:val="Table Contemporary"/>
-    <w:basedOn w:val="Tablanormal"/>
-    <w:rsid w:val="00E444EC"/>
-    <w:tblPr>
-      <w:tblStyleRowBandSize w:val="1"/>
-      <w:tblBorders>
-        <w:insideH w:val="single" w:sz="18" w:space="0" w:color="FFFFFF"/>
-        <w:insideV w:val="single" w:sz="18" w:space="0" w:color="FFFFFF"/>
-      </w:tblBorders>
-    </w:tblPr>
-    <w:tblStylePr w:type="firstRow">
-      <w:rPr>
-        <w:b/>
-        <w:bCs/>
-        <w:color w:val="auto"/>
-      </w:rPr>
-      <w:tblPr/>
-      <w:tcPr>
-        <w:tcBorders>
-          <w:tl2br w:val="none" w:sz="0" w:space="0" w:color="auto"/>
-          <w:tr2bl w:val="none" w:sz="0" w:space="0" w:color="auto"/>
-        </w:tcBorders>
-        <w:shd w:val="pct20" w:color="000000" w:fill="FFFFFF"/>
-      </w:tcPr>
-    </w:tblStylePr>
-    <w:tblStylePr w:type="band1Horz">
-      <w:rPr>
-        <w:color w:val="auto"/>
-      </w:rPr>
-      <w:tblPr/>
-      <w:tcPr>
-        <w:tcBorders>
-          <w:tl2br w:val="none" w:sz="0" w:space="0" w:color="auto"/>
-          <w:tr2bl w:val="none" w:sz="0" w:space="0" w:color="auto"/>
-        </w:tcBorders>
-        <w:shd w:val="pct5" w:color="000000" w:fill="FFFFFF"/>
-      </w:tcPr>
-    </w:tblStylePr>
-    <w:tblStylePr w:type="band2Horz">
-      <w:rPr>
-        <w:color w:val="auto"/>
-      </w:rPr>
-      <w:tblPr/>
-      <w:tcPr>
-        <w:tcBorders>
-          <w:tl2br w:val="none" w:sz="0" w:space="0" w:color="auto"/>
-          <w:tr2bl w:val="none" w:sz="0" w:space="0" w:color="auto"/>
-        </w:tcBorders>
-        <w:shd w:val="pct20" w:color="000000" w:fill="FFFFFF"/>
-      </w:tcPr>
-    </w:tblStylePr>
-  </w:style>
-  <w:style w:type="table" w:styleId="Tablaconlista6">
-    <w:name w:val="Table List 6"/>
-    <w:basedOn w:val="Tablanormal"/>
-    <w:rsid w:val="00E444EC"/>
-    <w:tblPr>
-      <w:tblStyleRowBandSize w:val="1"/>
-      <w:tblBorders>
-        <w:top w:val="single" w:sz="6" w:space="0" w:color="000000"/>
-        <w:left w:val="single" w:sz="6" w:space="0" w:color="000000"/>
-        <w:bottom w:val="single" w:sz="6" w:space="0" w:color="000000"/>
-        <w:right w:val="single" w:sz="6" w:space="0" w:color="000000"/>
-      </w:tblBorders>
-    </w:tblPr>
-    <w:tcPr>
-      <w:shd w:val="pct50" w:color="000000" w:fill="FFFFFF"/>
-    </w:tcPr>
-    <w:tblStylePr w:type="firstRow">
-      <w:rPr>
-        <w:b/>
-        <w:bCs/>
-      </w:rPr>
-      <w:tblPr/>
-      <w:tcPr>
-        <w:tcBorders>
-          <w:bottom w:val="single" w:sz="12" w:space="0" w:color="000000"/>
-          <w:tl2br w:val="none" w:sz="0" w:space="0" w:color="auto"/>
-          <w:tr2bl w:val="none" w:sz="0" w:space="0" w:color="auto"/>
-        </w:tcBorders>
-      </w:tcPr>
-    </w:tblStylePr>
-    <w:tblStylePr w:type="firstCol">
-      <w:rPr>
-        <w:b/>
-        <w:bCs/>
-      </w:rPr>
-      <w:tblPr/>
-      <w:tcPr>
-        <w:tcBorders>
-          <w:right w:val="single" w:sz="12" w:space="0" w:color="000000"/>
-          <w:tl2br w:val="none" w:sz="0" w:space="0" w:color="auto"/>
-          <w:tr2bl w:val="none" w:sz="0" w:space="0" w:color="auto"/>
-        </w:tcBorders>
-      </w:tcPr>
-    </w:tblStylePr>
-    <w:tblStylePr w:type="band1Horz">
-      <w:tblPr/>
-      <w:tcPr>
-        <w:tcBorders>
-          <w:tl2br w:val="none" w:sz="0" w:space="0" w:color="auto"/>
-          <w:tr2bl w:val="none" w:sz="0" w:space="0" w:color="auto"/>
-        </w:tcBorders>
-        <w:shd w:val="pct25" w:color="000000" w:fill="FFFFFF"/>
-      </w:tcPr>
-    </w:tblStylePr>
-  </w:style>
-  <w:style w:type="character" w:styleId="Hipervnculo">
-    <w:name w:val="Hyperlink"/>
-    <w:rsid w:val="00DE1394"/>
-    <w:rPr>
-      <w:color w:val="0000FF"/>
-      <w:u w:val="single"/>
-    </w:rPr>
-  </w:style>
-  <w:style w:type="paragraph" w:styleId="Mapadeldocumento">
-    <w:name w:val="Document Map"/>
-    <w:basedOn w:val="Normal"/>
-    <w:semiHidden/>
-    <w:rsid w:val="00F6771F"/>
-    <w:pPr>
-      <w:shd w:val="clear" w:color="auto" w:fill="000080"/>
-    </w:pPr>
-    <w:rPr>
-      <w:rFonts w:ascii="Tahoma" w:hAnsi="Tahoma" w:cs="Tahoma"/>
+      <w:sz w:val="20"/>
+      <w:szCs w:val="20"/>
+      <w:lang w:val="es-ES" w:eastAsia="es-ES"/>
     </w:rPr>
   </w:style>
 </w:styles>
@@ -15380,16 +13209,4 @@
     </a:ext>
   </a:extLst>
 </a:theme>
-</file>
-
-<file path=customXml/item1.xml><?xml version="1.0" encoding="utf-8"?>
-<b:Sources xmlns:b="http://schemas.openxmlformats.org/officeDocument/2006/bibliography" xmlns="http://schemas.openxmlformats.org/officeDocument/2006/bibliography" SelectedStyle="\APASixthEditionOfficeOnline.xsl" StyleName="APA" Version="6"/>
-</file>
-
-<file path=customXml/itemProps1.xml><?xml version="1.0" encoding="utf-8"?>
-<ds:datastoreItem xmlns:ds="http://schemas.openxmlformats.org/officeDocument/2006/customXml" ds:itemID="{0B224185-B5DF-4620-9808-69F88A246C39}">
-  <ds:schemaRefs>
-    <ds:schemaRef ds:uri="http://schemas.openxmlformats.org/officeDocument/2006/bibliography"/>
-  </ds:schemaRefs>
-</ds:datastoreItem>
 </file>
</xml_diff>